<commit_message>
Adding up to UR-9 in AHP document
</commit_message>
<xml_diff>
--- a/Sysreq/SRS Missile Warning System_ahp.docx
+++ b/Sysreq/SRS Missile Warning System_ahp.docx
@@ -61,12 +61,14 @@
       <w:pPr>
         <w:pStyle w:val="Overskrift"/>
       </w:pPr>
+      <w:proofErr w:type="spellStart"/>
       <w:r>
         <w:rPr>
           <w:color w:val="auto"/>
         </w:rPr>
         <w:t>Index</w:t>
       </w:r>
+      <w:proofErr w:type="spellEnd"/>
     </w:p>
     <w:p>
       <w:pPr>
@@ -1153,6 +1155,7 @@
           <w:szCs w:val="28"/>
         </w:rPr>
       </w:pPr>
+      <w:proofErr w:type="spellStart"/>
       <w:r>
         <w:rPr>
           <w:b/>
@@ -1161,6 +1164,7 @@
         </w:rPr>
         <w:t>History</w:t>
       </w:r>
+      <w:proofErr w:type="spellEnd"/>
     </w:p>
     <w:tbl>
       <w:tblPr>
@@ -1218,6 +1222,7 @@
                 <w:szCs w:val="28"/>
               </w:rPr>
             </w:pPr>
+            <w:proofErr w:type="spellStart"/>
             <w:r>
               <w:rPr>
                 <w:b/>
@@ -1226,6 +1231,7 @@
               </w:rPr>
               <w:t>Description</w:t>
             </w:r>
+            <w:proofErr w:type="spellEnd"/>
           </w:p>
         </w:tc>
         <w:tc>
@@ -1241,6 +1247,7 @@
                 <w:szCs w:val="28"/>
               </w:rPr>
             </w:pPr>
+            <w:proofErr w:type="spellStart"/>
             <w:r>
               <w:rPr>
                 <w:b/>
@@ -1249,6 +1256,7 @@
               </w:rPr>
               <w:t>Name</w:t>
             </w:r>
+            <w:proofErr w:type="spellEnd"/>
           </w:p>
         </w:tc>
         <w:tc>
@@ -1314,115 +1322,160 @@
                 <w:sz w:val="24"/>
                 <w:szCs w:val="24"/>
               </w:rPr>
-              <w:t>Initial document</w:t>
-            </w:r>
-          </w:p>
-        </w:tc>
-        <w:tc>
-          <w:tcPr>
-            <w:tcW w:w="2445" w:type="dxa"/>
-          </w:tcPr>
-          <w:p>
-            <w:pPr>
-              <w:spacing w:after="0" w:line="240" w:lineRule="auto"/>
+              <w:t xml:space="preserve">Initial </w:t>
+            </w:r>
+            <w:proofErr w:type="spellStart"/>
+            <w:r>
               <w:rPr>
                 <w:sz w:val="24"/>
                 <w:szCs w:val="24"/>
               </w:rPr>
-            </w:pPr>
-            <w:r>
+              <w:t>document</w:t>
+            </w:r>
+            <w:proofErr w:type="spellEnd"/>
+          </w:p>
+        </w:tc>
+        <w:tc>
+          <w:tcPr>
+            <w:tcW w:w="2445" w:type="dxa"/>
+          </w:tcPr>
+          <w:p>
+            <w:pPr>
+              <w:spacing w:after="0" w:line="240" w:lineRule="auto"/>
               <w:rPr>
                 <w:sz w:val="24"/>
                 <w:szCs w:val="24"/>
               </w:rPr>
-              <w:t>kpi</w:t>
-            </w:r>
-          </w:p>
-        </w:tc>
-        <w:tc>
-          <w:tcPr>
-            <w:tcW w:w="2445" w:type="dxa"/>
-          </w:tcPr>
-          <w:p>
-            <w:pPr>
-              <w:spacing w:after="0" w:line="240" w:lineRule="auto"/>
+            </w:pPr>
+            <w:proofErr w:type="spellStart"/>
+            <w:r>
               <w:rPr>
                 <w:sz w:val="24"/>
                 <w:szCs w:val="24"/>
               </w:rPr>
-            </w:pPr>
-            <w:r>
+              <w:t>kpi</w:t>
+            </w:r>
+            <w:proofErr w:type="spellEnd"/>
+          </w:p>
+        </w:tc>
+        <w:tc>
+          <w:tcPr>
+            <w:tcW w:w="2445" w:type="dxa"/>
+          </w:tcPr>
+          <w:p>
+            <w:pPr>
+              <w:spacing w:after="0" w:line="240" w:lineRule="auto"/>
               <w:rPr>
                 <w:sz w:val="24"/>
                 <w:szCs w:val="24"/>
               </w:rPr>
-              <w:t>1</w:t>
-            </w:r>
-          </w:p>
-        </w:tc>
-      </w:tr>
-      <w:tr>
-        <w:tc>
-          <w:tcPr>
-            <w:tcW w:w="2444" w:type="dxa"/>
-          </w:tcPr>
-          <w:p>
-            <w:pPr>
-              <w:spacing w:after="0" w:line="240" w:lineRule="auto"/>
+            </w:pPr>
+            <w:r>
               <w:rPr>
                 <w:sz w:val="24"/>
                 <w:szCs w:val="24"/>
               </w:rPr>
-            </w:pPr>
-            <w:r>
+              <w:t>1</w:t>
+            </w:r>
+          </w:p>
+        </w:tc>
+      </w:tr>
+      <w:tr>
+        <w:tc>
+          <w:tcPr>
+            <w:tcW w:w="2444" w:type="dxa"/>
+          </w:tcPr>
+          <w:p>
+            <w:pPr>
+              <w:spacing w:after="0" w:line="240" w:lineRule="auto"/>
               <w:rPr>
                 <w:sz w:val="24"/>
                 <w:szCs w:val="24"/>
               </w:rPr>
-              <w:t>18-09-2010</w:t>
-            </w:r>
-          </w:p>
-        </w:tc>
-        <w:tc>
-          <w:tcPr>
-            <w:tcW w:w="2444" w:type="dxa"/>
-          </w:tcPr>
-          <w:p>
-            <w:pPr>
-              <w:spacing w:after="0" w:line="240" w:lineRule="auto"/>
+            </w:pPr>
+            <w:r>
               <w:rPr>
                 <w:sz w:val="24"/>
                 <w:szCs w:val="24"/>
               </w:rPr>
-            </w:pPr>
-            <w:r>
+              <w:t>18-09-2010</w:t>
+            </w:r>
+          </w:p>
+        </w:tc>
+        <w:tc>
+          <w:tcPr>
+            <w:tcW w:w="2444" w:type="dxa"/>
+          </w:tcPr>
+          <w:p>
+            <w:pPr>
+              <w:spacing w:after="0" w:line="240" w:lineRule="auto"/>
               <w:rPr>
                 <w:sz w:val="24"/>
                 <w:szCs w:val="24"/>
               </w:rPr>
-              <w:t>Format requirements to heading 1</w:t>
-            </w:r>
-          </w:p>
-        </w:tc>
-        <w:tc>
-          <w:tcPr>
-            <w:tcW w:w="2445" w:type="dxa"/>
-          </w:tcPr>
-          <w:p>
-            <w:pPr>
-              <w:spacing w:after="0" w:line="240" w:lineRule="auto"/>
+            </w:pPr>
+            <w:r>
               <w:rPr>
                 <w:sz w:val="24"/>
                 <w:szCs w:val="24"/>
               </w:rPr>
-            </w:pPr>
+              <w:t xml:space="preserve">Format </w:t>
+            </w:r>
+            <w:proofErr w:type="spellStart"/>
             <w:r>
               <w:rPr>
                 <w:sz w:val="24"/>
                 <w:szCs w:val="24"/>
               </w:rPr>
+              <w:t>requirements</w:t>
+            </w:r>
+            <w:proofErr w:type="spellEnd"/>
+            <w:r>
+              <w:rPr>
+                <w:sz w:val="24"/>
+                <w:szCs w:val="24"/>
+              </w:rPr>
+              <w:t xml:space="preserve"> to </w:t>
+            </w:r>
+            <w:proofErr w:type="spellStart"/>
+            <w:r>
+              <w:rPr>
+                <w:sz w:val="24"/>
+                <w:szCs w:val="24"/>
+              </w:rPr>
+              <w:t>heading</w:t>
+            </w:r>
+            <w:proofErr w:type="spellEnd"/>
+            <w:r>
+              <w:rPr>
+                <w:sz w:val="24"/>
+                <w:szCs w:val="24"/>
+              </w:rPr>
+              <w:t xml:space="preserve"> 1</w:t>
+            </w:r>
+          </w:p>
+        </w:tc>
+        <w:tc>
+          <w:tcPr>
+            <w:tcW w:w="2445" w:type="dxa"/>
+          </w:tcPr>
+          <w:p>
+            <w:pPr>
+              <w:spacing w:after="0" w:line="240" w:lineRule="auto"/>
+              <w:rPr>
+                <w:sz w:val="24"/>
+                <w:szCs w:val="24"/>
+              </w:rPr>
+            </w:pPr>
+            <w:proofErr w:type="spellStart"/>
+            <w:r>
+              <w:rPr>
+                <w:sz w:val="24"/>
+                <w:szCs w:val="24"/>
+              </w:rPr>
               <w:t>kpi</w:t>
             </w:r>
+            <w:proofErr w:type="spellEnd"/>
           </w:p>
         </w:tc>
         <w:tc>
@@ -1588,35 +1641,55 @@
                 <w:szCs w:val="28"/>
               </w:rPr>
             </w:pPr>
+            <w:proofErr w:type="spellStart"/>
             <w:r>
               <w:rPr>
                 <w:b/>
                 <w:sz w:val="28"/>
                 <w:szCs w:val="28"/>
               </w:rPr>
-              <w:t>Document Name</w:t>
-            </w:r>
-          </w:p>
-        </w:tc>
-        <w:tc>
-          <w:tcPr>
-            <w:tcW w:w="3260" w:type="dxa"/>
-          </w:tcPr>
-          <w:p>
-            <w:pPr>
-              <w:spacing w:after="0" w:line="240" w:lineRule="auto"/>
+              <w:t>Document</w:t>
+            </w:r>
+            <w:proofErr w:type="spellEnd"/>
+            <w:r>
               <w:rPr>
                 <w:b/>
                 <w:sz w:val="28"/>
                 <w:szCs w:val="28"/>
               </w:rPr>
-            </w:pPr>
+              <w:t xml:space="preserve"> </w:t>
+            </w:r>
+            <w:proofErr w:type="spellStart"/>
             <w:r>
               <w:rPr>
                 <w:b/>
                 <w:sz w:val="28"/>
                 <w:szCs w:val="28"/>
               </w:rPr>
+              <w:t>Name</w:t>
+            </w:r>
+            <w:proofErr w:type="spellEnd"/>
+          </w:p>
+        </w:tc>
+        <w:tc>
+          <w:tcPr>
+            <w:tcW w:w="3260" w:type="dxa"/>
+          </w:tcPr>
+          <w:p>
+            <w:pPr>
+              <w:spacing w:after="0" w:line="240" w:lineRule="auto"/>
+              <w:rPr>
+                <w:b/>
+                <w:sz w:val="28"/>
+                <w:szCs w:val="28"/>
+              </w:rPr>
+            </w:pPr>
+            <w:r>
+              <w:rPr>
+                <w:b/>
+                <w:sz w:val="28"/>
+                <w:szCs w:val="28"/>
+              </w:rPr>
               <w:t>Version</w:t>
             </w:r>
           </w:p>
@@ -1657,13 +1730,31 @@
                 <w:szCs w:val="24"/>
               </w:rPr>
             </w:pPr>
+            <w:proofErr w:type="spellStart"/>
             <w:r>
               <w:rPr>
                 <w:sz w:val="24"/>
                 <w:szCs w:val="24"/>
               </w:rPr>
-              <w:t>Therma case.pdf</w:t>
-            </w:r>
+              <w:t>Therma</w:t>
+            </w:r>
+            <w:proofErr w:type="spellEnd"/>
+            <w:r>
+              <w:rPr>
+                <w:sz w:val="24"/>
+                <w:szCs w:val="24"/>
+              </w:rPr>
+              <w:t xml:space="preserve"> </w:t>
+            </w:r>
+            <w:proofErr w:type="spellStart"/>
+            <w:r>
+              <w:rPr>
+                <w:sz w:val="24"/>
+                <w:szCs w:val="24"/>
+              </w:rPr>
+              <w:t>case.pdf</w:t>
+            </w:r>
+            <w:proofErr w:type="spellEnd"/>
           </w:p>
         </w:tc>
         <w:tc>
@@ -1754,6 +1845,7 @@
           <w:szCs w:val="28"/>
         </w:rPr>
       </w:pPr>
+      <w:proofErr w:type="spellStart"/>
       <w:r>
         <w:rPr>
           <w:b/>
@@ -1762,6 +1854,7 @@
         </w:rPr>
         <w:t>Abbriviations</w:t>
       </w:r>
+      <w:proofErr w:type="spellEnd"/>
     </w:p>
     <w:tbl>
       <w:tblPr>
@@ -1814,38 +1907,35 @@
                 <w:szCs w:val="24"/>
               </w:rPr>
             </w:pPr>
+            <w:proofErr w:type="spellStart"/>
             <w:r>
               <w:rPr>
                 <w:sz w:val="24"/>
                 <w:szCs w:val="24"/>
               </w:rPr>
-              <w:t>User Requirement</w:t>
-            </w:r>
-          </w:p>
-        </w:tc>
-      </w:tr>
-      <w:tr>
-        <w:tc>
-          <w:tcPr>
-            <w:tcW w:w="3259" w:type="dxa"/>
-          </w:tcPr>
-          <w:p>
-            <w:pPr>
-              <w:spacing w:after="0" w:line="240" w:lineRule="auto"/>
+              <w:t>User</w:t>
+            </w:r>
+            <w:proofErr w:type="spellEnd"/>
+            <w:r>
               <w:rPr>
                 <w:sz w:val="24"/>
                 <w:szCs w:val="24"/>
               </w:rPr>
-            </w:pPr>
+              <w:t xml:space="preserve"> </w:t>
+            </w:r>
+            <w:proofErr w:type="spellStart"/>
             <w:r>
               <w:rPr>
                 <w:sz w:val="24"/>
                 <w:szCs w:val="24"/>
               </w:rPr>
-              <w:t>FR</w:t>
-            </w:r>
-          </w:p>
-        </w:tc>
+              <w:t>Requirement</w:t>
+            </w:r>
+            <w:proofErr w:type="spellEnd"/>
+          </w:p>
+        </w:tc>
+      </w:tr>
+      <w:tr>
         <w:tc>
           <w:tcPr>
             <w:tcW w:w="3259" w:type="dxa"/>
@@ -1863,8 +1953,47 @@
                 <w:sz w:val="24"/>
                 <w:szCs w:val="24"/>
               </w:rPr>
-              <w:t>Functional Requirement</w:t>
-            </w:r>
+              <w:t>FR</w:t>
+            </w:r>
+          </w:p>
+        </w:tc>
+        <w:tc>
+          <w:tcPr>
+            <w:tcW w:w="3259" w:type="dxa"/>
+          </w:tcPr>
+          <w:p>
+            <w:pPr>
+              <w:spacing w:after="0" w:line="240" w:lineRule="auto"/>
+              <w:rPr>
+                <w:sz w:val="24"/>
+                <w:szCs w:val="24"/>
+              </w:rPr>
+            </w:pPr>
+            <w:proofErr w:type="spellStart"/>
+            <w:r>
+              <w:rPr>
+                <w:sz w:val="24"/>
+                <w:szCs w:val="24"/>
+              </w:rPr>
+              <w:t>Functional</w:t>
+            </w:r>
+            <w:proofErr w:type="spellEnd"/>
+            <w:r>
+              <w:rPr>
+                <w:sz w:val="24"/>
+                <w:szCs w:val="24"/>
+              </w:rPr>
+              <w:t xml:space="preserve"> </w:t>
+            </w:r>
+            <w:proofErr w:type="spellStart"/>
+            <w:r>
+              <w:rPr>
+                <w:sz w:val="24"/>
+                <w:szCs w:val="24"/>
+              </w:rPr>
+              <w:t>Requirement</w:t>
+            </w:r>
+            <w:proofErr w:type="spellEnd"/>
           </w:p>
         </w:tc>
       </w:tr>
@@ -1884,10 +2013,12 @@
         <w:pStyle w:val="Overskrift1"/>
       </w:pPr>
       <w:bookmarkStart w:id="0" w:name="_Toc272586290"/>
+      <w:proofErr w:type="spellStart"/>
       <w:r>
         <w:t>Scope</w:t>
       </w:r>
       <w:bookmarkEnd w:id="0"/>
+      <w:proofErr w:type="spellEnd"/>
     </w:p>
     <w:p/>
     <w:p>
@@ -1953,12 +2084,14 @@
           <w:lang w:val="en-GB"/>
         </w:rPr>
       </w:pPr>
+      <w:proofErr w:type="gramStart"/>
       <w:r>
         <w:rPr>
           <w:lang w:val="en-GB"/>
         </w:rPr>
         <w:t>If there where more information about the system it should also be placed here, that could be information about which version and type of MWS system that shall be mounted.</w:t>
       </w:r>
+      <w:proofErr w:type="gramEnd"/>
     </w:p>
     <w:p>
       <w:pPr>
@@ -1994,7 +2127,21 @@
         <w:rPr>
           <w:lang w:val="en-GB"/>
         </w:rPr>
-        <w:t>The system is a self protection suite for a F-16 combat aircraft , it shall protect the aircraft against missile attacks. The system consists of 2 main systems:</w:t>
+        <w:t xml:space="preserve">The system is a self protection suite for a F-16 combat </w:t>
+      </w:r>
+      <w:proofErr w:type="gramStart"/>
+      <w:r>
+        <w:rPr>
+          <w:lang w:val="en-GB"/>
+        </w:rPr>
+        <w:t>aircraft ,</w:t>
+      </w:r>
+      <w:proofErr w:type="gramEnd"/>
+      <w:r>
+        <w:rPr>
+          <w:lang w:val="en-GB"/>
+        </w:rPr>
+        <w:t xml:space="preserve"> it shall protect the aircraft against missile attacks. The system consists of 2 main systems:</w:t>
       </w:r>
     </w:p>
     <w:p>
@@ -2011,7 +2158,21 @@
         <w:rPr>
           <w:lang w:val="en-GB"/>
         </w:rPr>
-        <w:t>Cockpit Unit, which communicate with the systems in the POD and Aircraft Mission Computer. Has also an interface to the aircraft intercom system and an interface for the user to control the system.</w:t>
+        <w:t xml:space="preserve">Cockpit Unit, which communicate with the systems in the POD and Aircraft Mission Computer. </w:t>
+      </w:r>
+      <w:proofErr w:type="gramStart"/>
+      <w:r>
+        <w:rPr>
+          <w:lang w:val="en-GB"/>
+        </w:rPr>
+        <w:t>Has</w:t>
+      </w:r>
+      <w:proofErr w:type="gramEnd"/>
+      <w:r>
+        <w:rPr>
+          <w:lang w:val="en-GB"/>
+        </w:rPr>
+        <w:t xml:space="preserve"> also an interface to the aircraft intercom system and an interface for the user to control the system.</w:t>
       </w:r>
     </w:p>
     <w:p>
@@ -2095,7 +2256,21 @@
         <w:rPr>
           <w:lang w:val="en-GB"/>
         </w:rPr>
-        <w:t xml:space="preserve">Missiles shall be detected by the MWS that are provided as a GFE equipment and mounted by Company F. When missile attacks are detected information is sent to the cockpit control unit, which depending on the mode it is in will react on the information and is able to react according to a number of programs by dispensing flares and chaffs according to the program chosen. By the interface to the aircraft intercom system audio cues and warnings can be provided. </w:t>
+        <w:t xml:space="preserve">Missiles shall be detected by the MWS that are provided as </w:t>
+      </w:r>
+      <w:proofErr w:type="gramStart"/>
+      <w:r>
+        <w:rPr>
+          <w:lang w:val="en-GB"/>
+        </w:rPr>
+        <w:t>a GFE</w:t>
+      </w:r>
+      <w:proofErr w:type="gramEnd"/>
+      <w:r>
+        <w:rPr>
+          <w:lang w:val="en-GB"/>
+        </w:rPr>
+        <w:t xml:space="preserve"> equipment and mounted by Company F. When missile attacks are detected information is sent to the cockpit control unit, which depending on the mode it is in will react on the information and is able to react according to a number of programs by dispensing flares and chaffs according to the program chosen. By the interface to the aircraft intercom system audio cues and warnings can be provided. </w:t>
       </w:r>
     </w:p>
     <w:p>
@@ -2282,12 +2457,21 @@
           <w:lang w:val="en-GB" w:eastAsia="en-GB"/>
         </w:rPr>
       </w:pPr>
+      <w:proofErr w:type="gramStart"/>
       <w:r>
         <w:rPr>
           <w:rFonts w:ascii="Arial" w:hAnsi="Arial" w:cs="Arial"/>
           <w:lang w:val="en-GB" w:eastAsia="en-GB"/>
         </w:rPr>
-        <w:t>System overview. This paragraph shall briefly state the purpose of the system to which</w:t>
+        <w:t>System overview.</w:t>
+      </w:r>
+      <w:proofErr w:type="gramEnd"/>
+      <w:r>
+        <w:rPr>
+          <w:rFonts w:ascii="Arial" w:hAnsi="Arial" w:cs="Arial"/>
+          <w:lang w:val="en-GB" w:eastAsia="en-GB"/>
+        </w:rPr>
+        <w:t xml:space="preserve"> This paragraph shall briefly state the purpose of the system to which</w:t>
       </w:r>
     </w:p>
     <w:p>
@@ -2301,12 +2485,21 @@
           <w:lang w:val="en-GB" w:eastAsia="en-GB"/>
         </w:rPr>
       </w:pPr>
+      <w:proofErr w:type="gramStart"/>
       <w:r>
         <w:rPr>
           <w:rFonts w:ascii="Arial" w:hAnsi="Arial" w:cs="Arial"/>
           <w:lang w:val="en-GB" w:eastAsia="en-GB"/>
         </w:rPr>
-        <w:t>this document applies. It shall describe the general nature of the system; summarize the history</w:t>
+        <w:t>this</w:t>
+      </w:r>
+      <w:proofErr w:type="gramEnd"/>
+      <w:r>
+        <w:rPr>
+          <w:rFonts w:ascii="Arial" w:hAnsi="Arial" w:cs="Arial"/>
+          <w:lang w:val="en-GB" w:eastAsia="en-GB"/>
+        </w:rPr>
+        <w:t xml:space="preserve"> document applies. It shall describe the general nature of the system; summarize the history</w:t>
       </w:r>
     </w:p>
     <w:p>
@@ -2320,12 +2513,21 @@
           <w:lang w:val="en-GB" w:eastAsia="en-GB"/>
         </w:rPr>
       </w:pPr>
+      <w:proofErr w:type="gramStart"/>
       <w:r>
         <w:rPr>
           <w:rFonts w:ascii="Arial" w:hAnsi="Arial" w:cs="Arial"/>
           <w:lang w:val="en-GB" w:eastAsia="en-GB"/>
         </w:rPr>
-        <w:t>of system development, operation, and maintenance; identify the project sponsor, acquirer, user,</w:t>
+        <w:t>of</w:t>
+      </w:r>
+      <w:proofErr w:type="gramEnd"/>
+      <w:r>
+        <w:rPr>
+          <w:rFonts w:ascii="Arial" w:hAnsi="Arial" w:cs="Arial"/>
+          <w:lang w:val="en-GB" w:eastAsia="en-GB"/>
+        </w:rPr>
+        <w:t xml:space="preserve"> system development, operation, and maintenance; identify the project sponsor, acquirer, user,</w:t>
       </w:r>
     </w:p>
     <w:p>
@@ -2339,12 +2541,21 @@
           <w:lang w:val="en-GB" w:eastAsia="en-GB"/>
         </w:rPr>
       </w:pPr>
+      <w:proofErr w:type="gramStart"/>
       <w:r>
         <w:rPr>
           <w:rFonts w:ascii="Arial" w:hAnsi="Arial" w:cs="Arial"/>
           <w:lang w:val="en-GB" w:eastAsia="en-GB"/>
         </w:rPr>
-        <w:t>developer, and support agencies; identify current and planned operating sites; and list other</w:t>
+        <w:t>developer</w:t>
+      </w:r>
+      <w:proofErr w:type="gramEnd"/>
+      <w:r>
+        <w:rPr>
+          <w:rFonts w:ascii="Arial" w:hAnsi="Arial" w:cs="Arial"/>
+          <w:lang w:val="en-GB" w:eastAsia="en-GB"/>
+        </w:rPr>
+        <w:t>, and support agencies; identify current and planned operating sites; and list other</w:t>
       </w:r>
     </w:p>
     <w:p>
@@ -2353,12 +2564,21 @@
           <w:lang w:val="en-GB"/>
         </w:rPr>
       </w:pPr>
+      <w:proofErr w:type="gramStart"/>
       <w:r>
         <w:rPr>
           <w:rFonts w:ascii="Arial" w:hAnsi="Arial" w:cs="Arial"/>
           <w:lang w:val="en-GB" w:eastAsia="en-GB"/>
         </w:rPr>
-        <w:t>relevant documents.</w:t>
+        <w:t>relevant</w:t>
+      </w:r>
+      <w:proofErr w:type="gramEnd"/>
+      <w:r>
+        <w:rPr>
+          <w:rFonts w:ascii="Arial" w:hAnsi="Arial" w:cs="Arial"/>
+          <w:lang w:val="en-GB" w:eastAsia="en-GB"/>
+        </w:rPr>
+        <w:t xml:space="preserve"> documents.</w:t>
       </w:r>
     </w:p>
     <w:p>
@@ -2416,12 +2636,21 @@
           <w:lang w:val="en-GB" w:eastAsia="en-GB"/>
         </w:rPr>
       </w:pPr>
+      <w:proofErr w:type="gramStart"/>
       <w:r>
         <w:rPr>
           <w:rFonts w:ascii="Arial" w:hAnsi="Arial" w:cs="Arial"/>
           <w:lang w:val="en-GB" w:eastAsia="en-GB"/>
         </w:rPr>
-        <w:t>Document overview. This paragraph shall summarize the purpose and contents of this</w:t>
+        <w:t>Document overview.</w:t>
+      </w:r>
+      <w:proofErr w:type="gramEnd"/>
+      <w:r>
+        <w:rPr>
+          <w:rFonts w:ascii="Arial" w:hAnsi="Arial" w:cs="Arial"/>
+          <w:lang w:val="en-GB" w:eastAsia="en-GB"/>
+        </w:rPr>
+        <w:t xml:space="preserve"> This paragraph shall summarize the purpose and contents of this</w:t>
       </w:r>
     </w:p>
     <w:p>
@@ -2430,12 +2659,21 @@
           <w:lang w:val="en-GB"/>
         </w:rPr>
       </w:pPr>
+      <w:proofErr w:type="gramStart"/>
       <w:r>
         <w:rPr>
           <w:rFonts w:ascii="Arial" w:hAnsi="Arial" w:cs="Arial"/>
           <w:lang w:val="en-GB" w:eastAsia="en-GB"/>
         </w:rPr>
-        <w:t>document and shall describe any security or privacy considerations associated with its use.</w:t>
+        <w:t>document</w:t>
+      </w:r>
+      <w:proofErr w:type="gramEnd"/>
+      <w:r>
+        <w:rPr>
+          <w:rFonts w:ascii="Arial" w:hAnsi="Arial" w:cs="Arial"/>
+          <w:lang w:val="en-GB" w:eastAsia="en-GB"/>
+        </w:rPr>
+        <w:t xml:space="preserve"> and shall describe any security or privacy considerations associated with its use.</w:t>
       </w:r>
     </w:p>
     <w:p>
@@ -2450,20 +2688,32 @@
         <w:pStyle w:val="Overskrift1"/>
       </w:pPr>
       <w:bookmarkStart w:id="4" w:name="_Toc272586294"/>
+      <w:proofErr w:type="spellStart"/>
       <w:r>
-        <w:t>Referenced documents</w:t>
+        <w:t>Referenced</w:t>
+      </w:r>
+      <w:proofErr w:type="spellEnd"/>
+      <w:r>
+        <w:t xml:space="preserve"> </w:t>
+      </w:r>
+      <w:proofErr w:type="spellStart"/>
+      <w:r>
+        <w:t>documents</w:t>
       </w:r>
       <w:bookmarkEnd w:id="4"/>
+      <w:proofErr w:type="spellEnd"/>
     </w:p>
     <w:p>
       <w:pPr>
         <w:pStyle w:val="Overskrift1"/>
       </w:pPr>
       <w:bookmarkStart w:id="5" w:name="_Toc272586295"/>
+      <w:proofErr w:type="spellStart"/>
       <w:r>
         <w:t>Requirements</w:t>
       </w:r>
       <w:bookmarkEnd w:id="5"/>
+      <w:proofErr w:type="spellEnd"/>
     </w:p>
     <w:p/>
     <w:tbl>
@@ -2517,12 +2767,14 @@
                 <w:b/>
               </w:rPr>
             </w:pPr>
+            <w:proofErr w:type="spellStart"/>
             <w:r>
               <w:rPr>
                 <w:b/>
               </w:rPr>
               <w:t>Requirement</w:t>
             </w:r>
+            <w:proofErr w:type="spellEnd"/>
           </w:p>
         </w:tc>
       </w:tr>
@@ -2764,31 +3016,7 @@
               <w:rPr>
                 <w:lang w:val="en-US"/>
               </w:rPr>
-              <w:t xml:space="preserve">The POD’s </w:t>
-            </w:r>
-            <w:r>
-              <w:rPr>
-                <w:lang w:val="en-US"/>
-              </w:rPr>
-              <w:t>second</w:t>
-            </w:r>
-            <w:r>
-              <w:rPr>
-                <w:lang w:val="en-US"/>
-              </w:rPr>
-              <w:t xml:space="preserve"> dispenser magazine mount shall support </w:t>
-            </w:r>
-            <w:r>
-              <w:rPr>
-                <w:lang w:val="en-US"/>
-              </w:rPr>
-              <w:t>leftwards</w:t>
-            </w:r>
-            <w:r>
-              <w:rPr>
-                <w:lang w:val="en-US"/>
-              </w:rPr>
-              <w:t xml:space="preserve"> dispensing.</w:t>
+              <w:t>The POD’s second dispenser magazine mount shall support leftwards dispensing.</w:t>
             </w:r>
           </w:p>
         </w:tc>
@@ -2883,19 +3111,7 @@
               <w:rPr>
                 <w:lang w:val="en-US"/>
               </w:rPr>
-              <w:t xml:space="preserve">The POD’s </w:t>
-            </w:r>
-            <w:r>
-              <w:rPr>
-                <w:lang w:val="en-US"/>
-              </w:rPr>
-              <w:t>third</w:t>
-            </w:r>
-            <w:r>
-              <w:rPr>
-                <w:lang w:val="en-US"/>
-              </w:rPr>
-              <w:t xml:space="preserve"> dispenser magazine mount shall support </w:t>
+              <w:t xml:space="preserve">The POD’s third dispenser magazine mount shall support </w:t>
             </w:r>
             <w:r>
               <w:rPr>
@@ -2945,31 +3161,7 @@
               <w:rPr>
                 <w:lang w:val="en-US"/>
               </w:rPr>
-              <w:t xml:space="preserve">The POD’s </w:t>
-            </w:r>
-            <w:r>
-              <w:rPr>
-                <w:lang w:val="en-US"/>
-              </w:rPr>
-              <w:t>third</w:t>
-            </w:r>
-            <w:r>
-              <w:rPr>
-                <w:lang w:val="en-US"/>
-              </w:rPr>
-              <w:t xml:space="preserve"> dispenser magazine mount shall support </w:t>
-            </w:r>
-            <w:r>
-              <w:rPr>
-                <w:lang w:val="en-US"/>
-              </w:rPr>
-              <w:t>two</w:t>
-            </w:r>
-            <w:r>
-              <w:rPr>
-                <w:lang w:val="en-US"/>
-              </w:rPr>
-              <w:t xml:space="preserve"> magazines.</w:t>
+              <w:t>The POD’s third dispenser magazine mount shall support two magazines.</w:t>
             </w:r>
           </w:p>
         </w:tc>
@@ -3089,24 +3281,42 @@
               <w:rPr>
                 <w:lang w:val="en-US"/>
               </w:rPr>
-              <w:t>The systems must comply with all F-16 EW standard for EMC and data bus load as specified by the F-16 EW standard FE16d.</w:t>
-            </w:r>
-          </w:p>
-        </w:tc>
-      </w:tr>
-      <w:tr>
-        <w:tc>
-          <w:tcPr>
-            <w:tcW w:w="1275" w:type="dxa"/>
-          </w:tcPr>
-          <w:p>
-            <w:pPr>
-              <w:spacing w:after="0" w:line="240" w:lineRule="auto"/>
-              <w:jc w:val="center"/>
-              <w:rPr>
-                <w:lang w:val="en-US"/>
-              </w:rPr>
-            </w:pPr>
+              <w:t xml:space="preserve">The systems must comply with all F-16 EW </w:t>
+            </w:r>
+            <w:r>
+              <w:rPr>
+                <w:lang w:val="en-US"/>
+              </w:rPr>
+              <w:t>standards</w:t>
+            </w:r>
+            <w:r>
+              <w:rPr>
+                <w:lang w:val="en-US"/>
+              </w:rPr>
+              <w:t xml:space="preserve"> for EMC and data bus load as specified by the F-16 EW standard FE16d.</w:t>
+            </w:r>
+          </w:p>
+        </w:tc>
+      </w:tr>
+      <w:tr>
+        <w:tc>
+          <w:tcPr>
+            <w:tcW w:w="1275" w:type="dxa"/>
+          </w:tcPr>
+          <w:p>
+            <w:pPr>
+              <w:spacing w:after="0" w:line="240" w:lineRule="auto"/>
+              <w:jc w:val="center"/>
+              <w:rPr>
+                <w:lang w:val="en-US"/>
+              </w:rPr>
+            </w:pPr>
+            <w:r>
+              <w:rPr>
+                <w:lang w:val="en-US"/>
+              </w:rPr>
+              <w:t>FR-13</w:t>
+            </w:r>
           </w:p>
         </w:tc>
         <w:tc>
@@ -3120,22 +3330,34 @@
                 <w:lang w:val="en-US"/>
               </w:rPr>
             </w:pPr>
-          </w:p>
-        </w:tc>
-      </w:tr>
-      <w:tr>
-        <w:tc>
-          <w:tcPr>
-            <w:tcW w:w="1275" w:type="dxa"/>
-          </w:tcPr>
-          <w:p>
-            <w:pPr>
-              <w:spacing w:after="0" w:line="240" w:lineRule="auto"/>
-              <w:jc w:val="center"/>
-              <w:rPr>
-                <w:lang w:val="en-US"/>
-              </w:rPr>
-            </w:pPr>
+            <w:r>
+              <w:rPr>
+                <w:lang w:val="en-US"/>
+              </w:rPr>
+              <w:t>The POD shall be mounted under the left wing.</w:t>
+            </w:r>
+          </w:p>
+        </w:tc>
+      </w:tr>
+      <w:tr>
+        <w:tc>
+          <w:tcPr>
+            <w:tcW w:w="1275" w:type="dxa"/>
+          </w:tcPr>
+          <w:p>
+            <w:pPr>
+              <w:spacing w:after="0" w:line="240" w:lineRule="auto"/>
+              <w:jc w:val="center"/>
+              <w:rPr>
+                <w:lang w:val="en-US"/>
+              </w:rPr>
+            </w:pPr>
+            <w:r>
+              <w:rPr>
+                <w:lang w:val="en-US"/>
+              </w:rPr>
+              <w:t>FR-14</w:t>
+            </w:r>
           </w:p>
         </w:tc>
         <w:tc>
@@ -3149,22 +3371,34 @@
                 <w:lang w:val="en-US"/>
               </w:rPr>
             </w:pPr>
-          </w:p>
-        </w:tc>
-      </w:tr>
-      <w:tr>
-        <w:tc>
-          <w:tcPr>
-            <w:tcW w:w="1275" w:type="dxa"/>
-          </w:tcPr>
-          <w:p>
-            <w:pPr>
-              <w:spacing w:after="0" w:line="240" w:lineRule="auto"/>
-              <w:jc w:val="center"/>
-              <w:rPr>
-                <w:lang w:val="en-US"/>
-              </w:rPr>
-            </w:pPr>
+            <w:r>
+              <w:rPr>
+                <w:lang w:val="en-US"/>
+              </w:rPr>
+              <w:t>The POD shall be mounted by two T-hooks as specified by the F-16 POD mounting standard PM11b.</w:t>
+            </w:r>
+          </w:p>
+        </w:tc>
+      </w:tr>
+      <w:tr>
+        <w:tc>
+          <w:tcPr>
+            <w:tcW w:w="1275" w:type="dxa"/>
+          </w:tcPr>
+          <w:p>
+            <w:pPr>
+              <w:spacing w:after="0" w:line="240" w:lineRule="auto"/>
+              <w:jc w:val="center"/>
+              <w:rPr>
+                <w:lang w:val="en-US"/>
+              </w:rPr>
+            </w:pPr>
+            <w:r>
+              <w:rPr>
+                <w:lang w:val="en-US"/>
+              </w:rPr>
+              <w:t>FR-15</w:t>
+            </w:r>
           </w:p>
         </w:tc>
         <w:tc>
@@ -3178,22 +3412,34 @@
                 <w:lang w:val="en-US"/>
               </w:rPr>
             </w:pPr>
-          </w:p>
-        </w:tc>
-      </w:tr>
-      <w:tr>
-        <w:tc>
-          <w:tcPr>
-            <w:tcW w:w="1275" w:type="dxa"/>
-          </w:tcPr>
-          <w:p>
-            <w:pPr>
-              <w:spacing w:after="0" w:line="240" w:lineRule="auto"/>
-              <w:jc w:val="center"/>
-              <w:rPr>
-                <w:lang w:val="en-US"/>
-              </w:rPr>
-            </w:pPr>
+            <w:r>
+              <w:rPr>
+                <w:lang w:val="en-US"/>
+              </w:rPr>
+              <w:t>The cockpit unit shall forward all threat data received from the MWS to the aircraft mission computer in body frame format.</w:t>
+            </w:r>
+          </w:p>
+        </w:tc>
+      </w:tr>
+      <w:tr>
+        <w:tc>
+          <w:tcPr>
+            <w:tcW w:w="1275" w:type="dxa"/>
+          </w:tcPr>
+          <w:p>
+            <w:pPr>
+              <w:spacing w:after="0" w:line="240" w:lineRule="auto"/>
+              <w:jc w:val="center"/>
+              <w:rPr>
+                <w:lang w:val="en-US"/>
+              </w:rPr>
+            </w:pPr>
+            <w:r>
+              <w:rPr>
+                <w:lang w:val="en-US"/>
+              </w:rPr>
+              <w:t>FR-16</w:t>
+            </w:r>
           </w:p>
         </w:tc>
         <w:tc>
@@ -3207,6 +3453,1048 @@
                 <w:lang w:val="en-US"/>
               </w:rPr>
             </w:pPr>
+            <w:r>
+              <w:rPr>
+                <w:lang w:val="en-US"/>
+              </w:rPr>
+              <w:t>The cockpit unit shall forward the threat data received from the MWS within 20ms (latency of one 50Hz MIL-1553B packet).</w:t>
+            </w:r>
+          </w:p>
+        </w:tc>
+      </w:tr>
+      <w:tr>
+        <w:tc>
+          <w:tcPr>
+            <w:tcW w:w="1275" w:type="dxa"/>
+          </w:tcPr>
+          <w:p>
+            <w:pPr>
+              <w:spacing w:after="0" w:line="240" w:lineRule="auto"/>
+              <w:jc w:val="center"/>
+              <w:rPr>
+                <w:lang w:val="en-US"/>
+              </w:rPr>
+            </w:pPr>
+            <w:r>
+              <w:rPr>
+                <w:lang w:val="en-US"/>
+              </w:rPr>
+              <w:t>FR-17</w:t>
+            </w:r>
+          </w:p>
+        </w:tc>
+        <w:tc>
+          <w:tcPr>
+            <w:tcW w:w="7969" w:type="dxa"/>
+          </w:tcPr>
+          <w:p>
+            <w:pPr>
+              <w:spacing w:after="0" w:line="240" w:lineRule="auto"/>
+              <w:rPr>
+                <w:lang w:val="en-US"/>
+              </w:rPr>
+            </w:pPr>
+            <w:r>
+              <w:rPr>
+                <w:lang w:val="en-US"/>
+              </w:rPr>
+              <w:t>The cockpit unit shall use the NATO dispenser threat format DF14b to forward threat data to the aircraft mission computer.</w:t>
+            </w:r>
+          </w:p>
+        </w:tc>
+      </w:tr>
+      <w:tr>
+        <w:tc>
+          <w:tcPr>
+            <w:tcW w:w="1275" w:type="dxa"/>
+          </w:tcPr>
+          <w:p>
+            <w:pPr>
+              <w:spacing w:after="0" w:line="240" w:lineRule="auto"/>
+              <w:jc w:val="center"/>
+              <w:rPr>
+                <w:lang w:val="en-US"/>
+              </w:rPr>
+            </w:pPr>
+            <w:r>
+              <w:rPr>
+                <w:lang w:val="en-US"/>
+              </w:rPr>
+              <w:t>FR-18</w:t>
+            </w:r>
+          </w:p>
+        </w:tc>
+        <w:tc>
+          <w:tcPr>
+            <w:tcW w:w="7969" w:type="dxa"/>
+          </w:tcPr>
+          <w:p>
+            <w:pPr>
+              <w:spacing w:after="0" w:line="240" w:lineRule="auto"/>
+              <w:rPr>
+                <w:lang w:val="en-US"/>
+              </w:rPr>
+            </w:pPr>
+            <w:r>
+              <w:rPr>
+                <w:lang w:val="en-US"/>
+              </w:rPr>
+              <w:t xml:space="preserve">The MWS shall forward threat data </w:t>
+            </w:r>
+            <w:r>
+              <w:rPr>
+                <w:lang w:val="en-US"/>
+              </w:rPr>
+              <w:t xml:space="preserve">to the cockpit unit via a separate </w:t>
+            </w:r>
+            <w:r>
+              <w:rPr>
+                <w:lang w:val="en-US"/>
+              </w:rPr>
+              <w:t>MIL-1553B data bus in NATO dispenser threat format DF14b (50Hz).</w:t>
+            </w:r>
+          </w:p>
+        </w:tc>
+      </w:tr>
+      <w:tr>
+        <w:tc>
+          <w:tcPr>
+            <w:tcW w:w="1275" w:type="dxa"/>
+          </w:tcPr>
+          <w:p>
+            <w:pPr>
+              <w:spacing w:after="0" w:line="240" w:lineRule="auto"/>
+              <w:jc w:val="center"/>
+              <w:rPr>
+                <w:lang w:val="en-US"/>
+              </w:rPr>
+            </w:pPr>
+            <w:r>
+              <w:rPr>
+                <w:lang w:val="en-US"/>
+              </w:rPr>
+              <w:t>FR-19</w:t>
+            </w:r>
+          </w:p>
+        </w:tc>
+        <w:tc>
+          <w:tcPr>
+            <w:tcW w:w="7969" w:type="dxa"/>
+          </w:tcPr>
+          <w:p>
+            <w:pPr>
+              <w:spacing w:after="0" w:line="240" w:lineRule="auto"/>
+              <w:rPr>
+                <w:lang w:val="en-US"/>
+              </w:rPr>
+            </w:pPr>
+            <w:r>
+              <w:rPr>
+                <w:lang w:val="en-US"/>
+              </w:rPr>
+              <w:t xml:space="preserve">The cockpit unit shall request the performance of a built in test by the ECU every 15 minutes. </w:t>
+            </w:r>
+          </w:p>
+        </w:tc>
+      </w:tr>
+      <w:tr>
+        <w:tc>
+          <w:tcPr>
+            <w:tcW w:w="1275" w:type="dxa"/>
+          </w:tcPr>
+          <w:p>
+            <w:pPr>
+              <w:spacing w:after="0" w:line="240" w:lineRule="auto"/>
+              <w:jc w:val="center"/>
+              <w:rPr>
+                <w:lang w:val="en-US"/>
+              </w:rPr>
+            </w:pPr>
+            <w:r>
+              <w:rPr>
+                <w:lang w:val="en-US"/>
+              </w:rPr>
+              <w:t>FR-20</w:t>
+            </w:r>
+          </w:p>
+        </w:tc>
+        <w:tc>
+          <w:tcPr>
+            <w:tcW w:w="7969" w:type="dxa"/>
+          </w:tcPr>
+          <w:p>
+            <w:pPr>
+              <w:spacing w:after="0" w:line="240" w:lineRule="auto"/>
+              <w:rPr>
+                <w:lang w:val="en-US"/>
+              </w:rPr>
+            </w:pPr>
+            <w:r>
+              <w:rPr>
+                <w:lang w:val="en-US"/>
+              </w:rPr>
+              <w:t xml:space="preserve">The ECU shall perform the built in test that is supported by this </w:t>
+            </w:r>
+            <w:r>
+              <w:rPr>
+                <w:lang w:val="en-US"/>
+              </w:rPr>
+              <w:t>Government Furnished Equipment (GFE).</w:t>
+            </w:r>
+            <w:r>
+              <w:rPr>
+                <w:lang w:val="en-US"/>
+              </w:rPr>
+              <w:t xml:space="preserve"> </w:t>
+            </w:r>
+          </w:p>
+        </w:tc>
+      </w:tr>
+      <w:tr>
+        <w:tc>
+          <w:tcPr>
+            <w:tcW w:w="1275" w:type="dxa"/>
+          </w:tcPr>
+          <w:p>
+            <w:pPr>
+              <w:spacing w:after="0" w:line="240" w:lineRule="auto"/>
+              <w:jc w:val="center"/>
+              <w:rPr>
+                <w:lang w:val="en-US"/>
+              </w:rPr>
+            </w:pPr>
+            <w:r>
+              <w:rPr>
+                <w:lang w:val="en-US"/>
+              </w:rPr>
+              <w:t>FR-2</w:t>
+            </w:r>
+            <w:r>
+              <w:rPr>
+                <w:lang w:val="en-US"/>
+              </w:rPr>
+              <w:t>1</w:t>
+            </w:r>
+          </w:p>
+        </w:tc>
+        <w:tc>
+          <w:tcPr>
+            <w:tcW w:w="7969" w:type="dxa"/>
+          </w:tcPr>
+          <w:p>
+            <w:pPr>
+              <w:spacing w:after="0" w:line="240" w:lineRule="auto"/>
+              <w:rPr>
+                <w:lang w:val="en-US"/>
+              </w:rPr>
+            </w:pPr>
+            <w:r>
+              <w:rPr>
+                <w:lang w:val="en-US"/>
+              </w:rPr>
+              <w:t xml:space="preserve">The cockpit unit shall perform an internal built-in test </w:t>
+            </w:r>
+            <w:r>
+              <w:rPr>
+                <w:lang w:val="en-US"/>
+              </w:rPr>
+              <w:t>of its internal subsystems and HW, as specified by the F-16 subsystem BIT standard FBIT12c.</w:t>
+            </w:r>
+          </w:p>
+        </w:tc>
+      </w:tr>
+      <w:tr>
+        <w:tc>
+          <w:tcPr>
+            <w:tcW w:w="1275" w:type="dxa"/>
+          </w:tcPr>
+          <w:p>
+            <w:pPr>
+              <w:spacing w:after="0" w:line="240" w:lineRule="auto"/>
+              <w:jc w:val="center"/>
+              <w:rPr>
+                <w:lang w:val="en-US"/>
+              </w:rPr>
+            </w:pPr>
+            <w:r>
+              <w:rPr>
+                <w:lang w:val="en-US"/>
+              </w:rPr>
+              <w:t>FR-22</w:t>
+            </w:r>
+          </w:p>
+        </w:tc>
+        <w:tc>
+          <w:tcPr>
+            <w:tcW w:w="7969" w:type="dxa"/>
+          </w:tcPr>
+          <w:p>
+            <w:pPr>
+              <w:spacing w:after="0" w:line="240" w:lineRule="auto"/>
+              <w:rPr>
+                <w:lang w:val="en-US"/>
+              </w:rPr>
+            </w:pPr>
+            <w:r>
+              <w:rPr>
+                <w:lang w:val="en-US"/>
+              </w:rPr>
+              <w:t>The cockpit unit shall forward the built in test results to the aircraft mission computer with a maximum latency of 1 second from receiving the results.</w:t>
+            </w:r>
+          </w:p>
+        </w:tc>
+      </w:tr>
+      <w:tr>
+        <w:tc>
+          <w:tcPr>
+            <w:tcW w:w="1275" w:type="dxa"/>
+          </w:tcPr>
+          <w:p>
+            <w:pPr>
+              <w:spacing w:after="0" w:line="240" w:lineRule="auto"/>
+              <w:jc w:val="center"/>
+              <w:rPr>
+                <w:lang w:val="en-US"/>
+              </w:rPr>
+            </w:pPr>
+            <w:r>
+              <w:rPr>
+                <w:lang w:val="en-US"/>
+              </w:rPr>
+              <w:t>FR-23</w:t>
+            </w:r>
+          </w:p>
+        </w:tc>
+        <w:tc>
+          <w:tcPr>
+            <w:tcW w:w="7969" w:type="dxa"/>
+          </w:tcPr>
+          <w:p>
+            <w:pPr>
+              <w:spacing w:after="0" w:line="240" w:lineRule="auto"/>
+              <w:rPr>
+                <w:lang w:val="en-US"/>
+              </w:rPr>
+            </w:pPr>
+            <w:r>
+              <w:rPr>
+                <w:lang w:val="en-US"/>
+              </w:rPr>
+              <w:t>The cockpit unit shall request status information from the ECU every 20ms (MIL-1553B 50Hx frame)</w:t>
+            </w:r>
+          </w:p>
+        </w:tc>
+      </w:tr>
+      <w:tr>
+        <w:tc>
+          <w:tcPr>
+            <w:tcW w:w="1275" w:type="dxa"/>
+          </w:tcPr>
+          <w:p>
+            <w:pPr>
+              <w:spacing w:after="0" w:line="240" w:lineRule="auto"/>
+              <w:jc w:val="center"/>
+              <w:rPr>
+                <w:lang w:val="en-US"/>
+              </w:rPr>
+            </w:pPr>
+            <w:r>
+              <w:rPr>
+                <w:lang w:val="en-US"/>
+              </w:rPr>
+              <w:t>FR-24</w:t>
+            </w:r>
+          </w:p>
+        </w:tc>
+        <w:tc>
+          <w:tcPr>
+            <w:tcW w:w="7969" w:type="dxa"/>
+          </w:tcPr>
+          <w:p>
+            <w:pPr>
+              <w:spacing w:after="0" w:line="240" w:lineRule="auto"/>
+              <w:rPr>
+                <w:lang w:val="en-US"/>
+              </w:rPr>
+            </w:pPr>
+            <w:r>
+              <w:rPr>
+                <w:lang w:val="en-US"/>
+              </w:rPr>
+              <w:t xml:space="preserve">The ECU shall report the status information available for this </w:t>
+            </w:r>
+            <w:r>
+              <w:rPr>
+                <w:lang w:val="en-US"/>
+              </w:rPr>
+              <w:t>Government Furnished Equipment (GFE).</w:t>
+            </w:r>
+          </w:p>
+        </w:tc>
+      </w:tr>
+      <w:tr>
+        <w:tc>
+          <w:tcPr>
+            <w:tcW w:w="1275" w:type="dxa"/>
+          </w:tcPr>
+          <w:p>
+            <w:pPr>
+              <w:spacing w:after="0" w:line="240" w:lineRule="auto"/>
+              <w:jc w:val="center"/>
+              <w:rPr>
+                <w:lang w:val="en-US"/>
+              </w:rPr>
+            </w:pPr>
+            <w:r>
+              <w:rPr>
+                <w:lang w:val="en-US"/>
+              </w:rPr>
+              <w:t>FR-25</w:t>
+            </w:r>
+          </w:p>
+        </w:tc>
+        <w:tc>
+          <w:tcPr>
+            <w:tcW w:w="7969" w:type="dxa"/>
+          </w:tcPr>
+          <w:p>
+            <w:pPr>
+              <w:spacing w:after="0" w:line="240" w:lineRule="auto"/>
+              <w:rPr>
+                <w:lang w:val="en-US"/>
+              </w:rPr>
+            </w:pPr>
+            <w:r>
+              <w:rPr>
+                <w:lang w:val="en-US"/>
+              </w:rPr>
+              <w:t>The cockpit unit shall forward the status of the individual subsystems and LRUs; Magazine, DSS, ECU, aircraft unit to the aircraft mission computer with a maximum latency of 100ms from receiving the information.</w:t>
+            </w:r>
+          </w:p>
+        </w:tc>
+      </w:tr>
+      <w:tr>
+        <w:tc>
+          <w:tcPr>
+            <w:tcW w:w="1275" w:type="dxa"/>
+          </w:tcPr>
+          <w:p>
+            <w:pPr>
+              <w:spacing w:after="0" w:line="240" w:lineRule="auto"/>
+              <w:jc w:val="center"/>
+              <w:rPr>
+                <w:lang w:val="en-US"/>
+              </w:rPr>
+            </w:pPr>
+            <w:r>
+              <w:rPr>
+                <w:lang w:val="en-US"/>
+              </w:rPr>
+              <w:t>FR-26</w:t>
+            </w:r>
+          </w:p>
+        </w:tc>
+        <w:tc>
+          <w:tcPr>
+            <w:tcW w:w="7969" w:type="dxa"/>
+          </w:tcPr>
+          <w:p>
+            <w:pPr>
+              <w:spacing w:after="0" w:line="240" w:lineRule="auto"/>
+              <w:rPr>
+                <w:lang w:val="en-US"/>
+              </w:rPr>
+            </w:pPr>
+            <w:r>
+              <w:rPr>
+                <w:lang w:val="en-US"/>
+              </w:rPr>
+              <w:t xml:space="preserve">The cockpit unit </w:t>
+            </w:r>
+            <w:r>
+              <w:rPr>
+                <w:lang w:val="en-US"/>
+              </w:rPr>
+              <w:t>shall play an audio queue on the aircrafts audio system when a threat is detected.</w:t>
+            </w:r>
+          </w:p>
+        </w:tc>
+      </w:tr>
+      <w:tr>
+        <w:tc>
+          <w:tcPr>
+            <w:tcW w:w="1275" w:type="dxa"/>
+          </w:tcPr>
+          <w:p>
+            <w:pPr>
+              <w:spacing w:after="0" w:line="240" w:lineRule="auto"/>
+              <w:jc w:val="center"/>
+              <w:rPr>
+                <w:lang w:val="en-US"/>
+              </w:rPr>
+            </w:pPr>
+            <w:r>
+              <w:rPr>
+                <w:lang w:val="en-US"/>
+              </w:rPr>
+              <w:t>FR-27</w:t>
+            </w:r>
+          </w:p>
+        </w:tc>
+        <w:tc>
+          <w:tcPr>
+            <w:tcW w:w="7969" w:type="dxa"/>
+          </w:tcPr>
+          <w:p>
+            <w:pPr>
+              <w:spacing w:after="0" w:line="240" w:lineRule="auto"/>
+              <w:rPr>
+                <w:lang w:val="en-US"/>
+              </w:rPr>
+            </w:pPr>
+            <w:r>
+              <w:rPr>
+                <w:lang w:val="en-US"/>
+              </w:rPr>
+              <w:t xml:space="preserve">The audio queue played in case of a threat shall be an indication of threat type (e.g. “Missile”), location (e.g. “4 o’clock”) and elevation (e.g. “low”), as specified by the audio queue table </w:t>
+            </w:r>
+            <w:r>
+              <w:rPr>
+                <w:i/>
+                <w:lang w:val="en-US"/>
+              </w:rPr>
+              <w:t>ACTv2</w:t>
+            </w:r>
+            <w:r>
+              <w:rPr>
+                <w:lang w:val="en-US"/>
+              </w:rPr>
+              <w:t>.</w:t>
+            </w:r>
+          </w:p>
+        </w:tc>
+      </w:tr>
+      <w:tr>
+        <w:tc>
+          <w:tcPr>
+            <w:tcW w:w="1275" w:type="dxa"/>
+          </w:tcPr>
+          <w:p>
+            <w:pPr>
+              <w:spacing w:after="0" w:line="240" w:lineRule="auto"/>
+              <w:jc w:val="center"/>
+              <w:rPr>
+                <w:lang w:val="en-US"/>
+              </w:rPr>
+            </w:pPr>
+            <w:r>
+              <w:rPr>
+                <w:lang w:val="en-US"/>
+              </w:rPr>
+              <w:t>FR-28</w:t>
+            </w:r>
+          </w:p>
+        </w:tc>
+        <w:tc>
+          <w:tcPr>
+            <w:tcW w:w="7969" w:type="dxa"/>
+          </w:tcPr>
+          <w:p>
+            <w:pPr>
+              <w:spacing w:after="0" w:line="240" w:lineRule="auto"/>
+              <w:rPr>
+                <w:lang w:val="en-US"/>
+              </w:rPr>
+            </w:pPr>
+            <w:r>
+              <w:rPr>
+                <w:lang w:val="en-US"/>
+              </w:rPr>
+              <w:t xml:space="preserve">The POD shall include a </w:t>
+            </w:r>
+            <w:r>
+              <w:rPr>
+                <w:lang w:val="en-US"/>
+              </w:rPr>
+              <w:t>safety pin that prevents the dispenser from firing.</w:t>
+            </w:r>
+          </w:p>
+        </w:tc>
+      </w:tr>
+      <w:tr>
+        <w:tc>
+          <w:tcPr>
+            <w:tcW w:w="1275" w:type="dxa"/>
+          </w:tcPr>
+          <w:p>
+            <w:pPr>
+              <w:spacing w:after="0" w:line="240" w:lineRule="auto"/>
+              <w:jc w:val="center"/>
+              <w:rPr>
+                <w:lang w:val="en-US"/>
+              </w:rPr>
+            </w:pPr>
+            <w:r>
+              <w:rPr>
+                <w:lang w:val="en-US"/>
+              </w:rPr>
+              <w:t>FR-29</w:t>
+            </w:r>
+          </w:p>
+        </w:tc>
+        <w:tc>
+          <w:tcPr>
+            <w:tcW w:w="7969" w:type="dxa"/>
+          </w:tcPr>
+          <w:p>
+            <w:pPr>
+              <w:spacing w:after="0" w:line="240" w:lineRule="auto"/>
+              <w:rPr>
+                <w:lang w:val="en-US"/>
+              </w:rPr>
+            </w:pPr>
+            <w:r>
+              <w:rPr>
+                <w:lang w:val="en-US"/>
+              </w:rPr>
+              <w:t xml:space="preserve">The POD safety pin </w:t>
+            </w:r>
+            <w:r>
+              <w:rPr>
+                <w:lang w:val="en-US"/>
+              </w:rPr>
+              <w:t>shall</w:t>
+            </w:r>
+            <w:r>
+              <w:rPr>
+                <w:lang w:val="en-US"/>
+              </w:rPr>
+              <w:t xml:space="preserve"> be clearly labeled and accessible by aircraft maintenance crew as specified by the aircraft maintenance manual AMM32f.</w:t>
+            </w:r>
+          </w:p>
+        </w:tc>
+      </w:tr>
+      <w:tr>
+        <w:tc>
+          <w:tcPr>
+            <w:tcW w:w="1275" w:type="dxa"/>
+          </w:tcPr>
+          <w:p>
+            <w:pPr>
+              <w:spacing w:after="0" w:line="240" w:lineRule="auto"/>
+              <w:jc w:val="center"/>
+              <w:rPr>
+                <w:lang w:val="en-US"/>
+              </w:rPr>
+            </w:pPr>
+            <w:r>
+              <w:rPr>
+                <w:lang w:val="en-US"/>
+              </w:rPr>
+              <w:t>FR-</w:t>
+            </w:r>
+            <w:r>
+              <w:rPr>
+                <w:lang w:val="en-US"/>
+              </w:rPr>
+              <w:t>30</w:t>
+            </w:r>
+          </w:p>
+        </w:tc>
+        <w:tc>
+          <w:tcPr>
+            <w:tcW w:w="7969" w:type="dxa"/>
+          </w:tcPr>
+          <w:p>
+            <w:pPr>
+              <w:spacing w:after="0" w:line="240" w:lineRule="auto"/>
+              <w:rPr>
+                <w:lang w:val="en-US"/>
+              </w:rPr>
+            </w:pPr>
+            <w:r>
+              <w:rPr>
+                <w:lang w:val="en-US"/>
+              </w:rPr>
+              <w:t xml:space="preserve">The cockpit unit must include a button to trigger the erasing of sensitive data </w:t>
+            </w:r>
+            <w:r>
+              <w:rPr>
+                <w:lang w:val="en-US"/>
+              </w:rPr>
+              <w:t>procedure.</w:t>
+            </w:r>
+            <w:r>
+              <w:rPr>
+                <w:lang w:val="en-US"/>
+              </w:rPr>
+              <w:t xml:space="preserve"> </w:t>
+            </w:r>
+          </w:p>
+        </w:tc>
+      </w:tr>
+      <w:tr>
+        <w:tc>
+          <w:tcPr>
+            <w:tcW w:w="1275" w:type="dxa"/>
+          </w:tcPr>
+          <w:p>
+            <w:pPr>
+              <w:spacing w:after="0" w:line="240" w:lineRule="auto"/>
+              <w:jc w:val="center"/>
+              <w:rPr>
+                <w:lang w:val="en-US"/>
+              </w:rPr>
+            </w:pPr>
+            <w:r>
+              <w:rPr>
+                <w:lang w:val="en-US"/>
+              </w:rPr>
+              <w:t>FR-3</w:t>
+            </w:r>
+            <w:r>
+              <w:rPr>
+                <w:lang w:val="en-US"/>
+              </w:rPr>
+              <w:t>1</w:t>
+            </w:r>
+          </w:p>
+        </w:tc>
+        <w:tc>
+          <w:tcPr>
+            <w:tcW w:w="7969" w:type="dxa"/>
+          </w:tcPr>
+          <w:p>
+            <w:pPr>
+              <w:spacing w:after="0" w:line="240" w:lineRule="auto"/>
+              <w:rPr>
+                <w:lang w:val="en-US"/>
+              </w:rPr>
+            </w:pPr>
+            <w:r>
+              <w:rPr>
+                <w:lang w:val="en-US"/>
+              </w:rPr>
+              <w:t xml:space="preserve">The </w:t>
+            </w:r>
+            <w:r>
+              <w:rPr>
+                <w:lang w:val="en-US"/>
+              </w:rPr>
+              <w:t>cockpit</w:t>
+            </w:r>
+            <w:r>
+              <w:rPr>
+                <w:lang w:val="en-US"/>
+              </w:rPr>
+              <w:t xml:space="preserve"> unit shall keep all sensitive data in an encrypted format as specified by the DOD sensitive data standard SDS23v.</w:t>
+            </w:r>
+          </w:p>
+        </w:tc>
+      </w:tr>
+      <w:tr>
+        <w:tc>
+          <w:tcPr>
+            <w:tcW w:w="1275" w:type="dxa"/>
+          </w:tcPr>
+          <w:p>
+            <w:pPr>
+              <w:spacing w:after="0" w:line="240" w:lineRule="auto"/>
+              <w:jc w:val="center"/>
+              <w:rPr>
+                <w:lang w:val="en-US"/>
+              </w:rPr>
+            </w:pPr>
+            <w:r>
+              <w:rPr>
+                <w:lang w:val="en-US"/>
+              </w:rPr>
+              <w:t>FR-3</w:t>
+            </w:r>
+            <w:r>
+              <w:rPr>
+                <w:lang w:val="en-US"/>
+              </w:rPr>
+              <w:t>2</w:t>
+            </w:r>
+          </w:p>
+        </w:tc>
+        <w:tc>
+          <w:tcPr>
+            <w:tcW w:w="7969" w:type="dxa"/>
+          </w:tcPr>
+          <w:p>
+            <w:pPr>
+              <w:spacing w:after="0" w:line="240" w:lineRule="auto"/>
+              <w:rPr>
+                <w:lang w:val="en-US"/>
+              </w:rPr>
+            </w:pPr>
+            <w:r>
+              <w:rPr>
+                <w:lang w:val="en-US"/>
+              </w:rPr>
+              <w:t xml:space="preserve">The </w:t>
+            </w:r>
+            <w:r>
+              <w:rPr>
+                <w:lang w:val="en-US"/>
+              </w:rPr>
+              <w:t>cockpit unit</w:t>
+            </w:r>
+            <w:r>
+              <w:rPr>
+                <w:lang w:val="en-US"/>
+              </w:rPr>
+              <w:t xml:space="preserve"> shall erase the decryption key using the DOD data wipe specification DWS12g.</w:t>
+            </w:r>
+          </w:p>
+        </w:tc>
+      </w:tr>
+      <w:tr>
+        <w:tc>
+          <w:tcPr>
+            <w:tcW w:w="1275" w:type="dxa"/>
+          </w:tcPr>
+          <w:p>
+            <w:pPr>
+              <w:spacing w:after="0" w:line="240" w:lineRule="auto"/>
+              <w:jc w:val="center"/>
+              <w:rPr>
+                <w:lang w:val="en-US"/>
+              </w:rPr>
+            </w:pPr>
+            <w:r>
+              <w:rPr>
+                <w:lang w:val="en-US"/>
+              </w:rPr>
+              <w:lastRenderedPageBreak/>
+              <w:t>FR-33</w:t>
+            </w:r>
+          </w:p>
+        </w:tc>
+        <w:tc>
+          <w:tcPr>
+            <w:tcW w:w="7969" w:type="dxa"/>
+          </w:tcPr>
+          <w:p>
+            <w:pPr>
+              <w:spacing w:after="0" w:line="240" w:lineRule="auto"/>
+              <w:rPr>
+                <w:lang w:val="en-US"/>
+              </w:rPr>
+            </w:pPr>
+            <w:r>
+              <w:rPr>
+                <w:lang w:val="en-US"/>
+              </w:rPr>
+              <w:t>The erasing of sensitive data procedure shall set the POD erase sensitive data discrete within 10ms of being initiated.</w:t>
+            </w:r>
+          </w:p>
+        </w:tc>
+      </w:tr>
+      <w:tr>
+        <w:tc>
+          <w:tcPr>
+            <w:tcW w:w="1275" w:type="dxa"/>
+          </w:tcPr>
+          <w:p>
+            <w:pPr>
+              <w:spacing w:after="0" w:line="240" w:lineRule="auto"/>
+              <w:jc w:val="center"/>
+              <w:rPr>
+                <w:lang w:val="en-US"/>
+              </w:rPr>
+            </w:pPr>
+            <w:r>
+              <w:rPr>
+                <w:lang w:val="en-US"/>
+              </w:rPr>
+              <w:t>FR-34</w:t>
+            </w:r>
+          </w:p>
+        </w:tc>
+        <w:tc>
+          <w:tcPr>
+            <w:tcW w:w="7969" w:type="dxa"/>
+          </w:tcPr>
+          <w:p>
+            <w:pPr>
+              <w:spacing w:after="0" w:line="240" w:lineRule="auto"/>
+              <w:rPr>
+                <w:lang w:val="en-US"/>
+              </w:rPr>
+            </w:pPr>
+            <w:r>
+              <w:rPr>
+                <w:lang w:val="en-US"/>
+              </w:rPr>
+              <w:t>The erasing of sensitive data procedure shall erase the cockpit unit’s decryption key within 100ms of being initiated.</w:t>
+            </w:r>
+          </w:p>
+        </w:tc>
+      </w:tr>
+      <w:tr>
+        <w:tc>
+          <w:tcPr>
+            <w:tcW w:w="1275" w:type="dxa"/>
+          </w:tcPr>
+          <w:p>
+            <w:pPr>
+              <w:spacing w:after="0" w:line="240" w:lineRule="auto"/>
+              <w:jc w:val="center"/>
+              <w:rPr>
+                <w:lang w:val="en-US"/>
+              </w:rPr>
+            </w:pPr>
+            <w:r>
+              <w:rPr>
+                <w:lang w:val="en-US"/>
+              </w:rPr>
+              <w:t>FR-35</w:t>
+            </w:r>
+          </w:p>
+        </w:tc>
+        <w:tc>
+          <w:tcPr>
+            <w:tcW w:w="7969" w:type="dxa"/>
+          </w:tcPr>
+          <w:p>
+            <w:pPr>
+              <w:spacing w:after="0" w:line="240" w:lineRule="auto"/>
+              <w:rPr>
+                <w:lang w:val="en-US"/>
+              </w:rPr>
+            </w:pPr>
+            <w:r>
+              <w:rPr>
+                <w:lang w:val="en-US"/>
+              </w:rPr>
+              <w:t>The POD shall keep all sensitive data in an encrypted format as specified by the DOD sensitive data standard SDS23v.</w:t>
+            </w:r>
+          </w:p>
+        </w:tc>
+      </w:tr>
+      <w:tr>
+        <w:tc>
+          <w:tcPr>
+            <w:tcW w:w="1275" w:type="dxa"/>
+          </w:tcPr>
+          <w:p>
+            <w:pPr>
+              <w:spacing w:after="0" w:line="240" w:lineRule="auto"/>
+              <w:jc w:val="center"/>
+              <w:rPr>
+                <w:lang w:val="en-US"/>
+              </w:rPr>
+            </w:pPr>
+            <w:r>
+              <w:rPr>
+                <w:lang w:val="en-US"/>
+              </w:rPr>
+              <w:t>FR-36</w:t>
+            </w:r>
+          </w:p>
+        </w:tc>
+        <w:tc>
+          <w:tcPr>
+            <w:tcW w:w="7969" w:type="dxa"/>
+          </w:tcPr>
+          <w:p>
+            <w:pPr>
+              <w:spacing w:after="0" w:line="240" w:lineRule="auto"/>
+              <w:rPr>
+                <w:lang w:val="en-US"/>
+              </w:rPr>
+            </w:pPr>
+            <w:r>
+              <w:rPr>
+                <w:lang w:val="en-US"/>
+              </w:rPr>
+              <w:t>The POD shall receive a discrete signal to indicate that it should erase its sensitive data, i.e. erase the decryption key.</w:t>
+            </w:r>
+          </w:p>
+        </w:tc>
+      </w:tr>
+      <w:tr>
+        <w:tc>
+          <w:tcPr>
+            <w:tcW w:w="1275" w:type="dxa"/>
+          </w:tcPr>
+          <w:p>
+            <w:pPr>
+              <w:spacing w:after="0" w:line="240" w:lineRule="auto"/>
+              <w:jc w:val="center"/>
+              <w:rPr>
+                <w:lang w:val="en-US"/>
+              </w:rPr>
+            </w:pPr>
+            <w:r>
+              <w:rPr>
+                <w:lang w:val="en-US"/>
+              </w:rPr>
+              <w:t>FR-37</w:t>
+            </w:r>
+          </w:p>
+        </w:tc>
+        <w:tc>
+          <w:tcPr>
+            <w:tcW w:w="7969" w:type="dxa"/>
+          </w:tcPr>
+          <w:p>
+            <w:pPr>
+              <w:spacing w:after="0" w:line="240" w:lineRule="auto"/>
+              <w:rPr>
+                <w:lang w:val="en-US"/>
+              </w:rPr>
+            </w:pPr>
+            <w:r>
+              <w:rPr>
+                <w:lang w:val="en-US"/>
+              </w:rPr>
+              <w:t>The POD shall erase the decryption key using the DOD data wipe specification DWS12g.</w:t>
+            </w:r>
+          </w:p>
+        </w:tc>
+      </w:tr>
+      <w:tr>
+        <w:tc>
+          <w:tcPr>
+            <w:tcW w:w="1275" w:type="dxa"/>
+          </w:tcPr>
+          <w:p>
+            <w:pPr>
+              <w:spacing w:after="0" w:line="240" w:lineRule="auto"/>
+              <w:jc w:val="center"/>
+              <w:rPr>
+                <w:lang w:val="en-US"/>
+              </w:rPr>
+            </w:pPr>
+            <w:r>
+              <w:rPr>
+                <w:lang w:val="en-US"/>
+              </w:rPr>
+              <w:t>FR-38</w:t>
+            </w:r>
+          </w:p>
+        </w:tc>
+        <w:tc>
+          <w:tcPr>
+            <w:tcW w:w="7969" w:type="dxa"/>
+          </w:tcPr>
+          <w:p>
+            <w:pPr>
+              <w:spacing w:after="0" w:line="240" w:lineRule="auto"/>
+              <w:rPr>
+                <w:lang w:val="en-US"/>
+              </w:rPr>
+            </w:pPr>
+            <w:r>
+              <w:rPr>
+                <w:lang w:val="en-US"/>
+              </w:rPr>
+              <w:t>The POD sensitive data decryption key must be erased within 100ms of receiving the erase signal.</w:t>
+            </w:r>
           </w:p>
         </w:tc>
       </w:tr>
@@ -3526,9 +4814,17 @@
         <w:rPr>
           <w:lang w:val="en-US"/>
         </w:rPr>
-        <w:t>Internal nterfaces</w:t>
+        <w:t xml:space="preserve">Internal </w:t>
+      </w:r>
+      <w:proofErr w:type="spellStart"/>
+      <w:r>
+        <w:rPr>
+          <w:lang w:val="en-US"/>
+        </w:rPr>
+        <w:t>nterfaces</w:t>
       </w:r>
       <w:bookmarkEnd w:id="9"/>
+      <w:proofErr w:type="spellEnd"/>
       <w:r>
         <w:rPr>
           <w:lang w:val="en-US"/>
@@ -3543,6 +4839,9 @@
           <w:ilvl w:val="1"/>
           <w:numId w:val="2"/>
         </w:numPr>
+        <w:rPr>
+          <w:lang w:val="en-US"/>
+        </w:rPr>
       </w:pPr>
       <w:bookmarkStart w:id="10" w:name="_Toc272586300"/>
       <w:r>
@@ -3552,20 +4851,43 @@
         <w:t>Design constr</w:t>
       </w:r>
       <w:r>
+        <w:rPr>
+          <w:lang w:val="en-US"/>
+        </w:rPr>
         <w:t>aints</w:t>
       </w:r>
       <w:bookmarkEnd w:id="10"/>
     </w:p>
-    <w:p/>
+    <w:p>
+      <w:pPr>
+        <w:rPr>
+          <w:lang w:val="en-US"/>
+        </w:rPr>
+      </w:pPr>
+    </w:p>
     <w:p>
       <w:pPr>
         <w:pStyle w:val="Overskrift1"/>
       </w:pPr>
       <w:bookmarkStart w:id="11" w:name="_Toc272586301"/>
       <w:r>
-        <w:t>Requirement traceability</w:t>
+        <w:rPr>
+          <w:lang w:val="en-US"/>
+        </w:rPr>
+        <w:t xml:space="preserve">Requirement </w:t>
+      </w:r>
+      <w:proofErr w:type="spellStart"/>
+      <w:r>
+        <w:rPr>
+          <w:lang w:val="en-US"/>
+        </w:rPr>
+        <w:t>tr</w:t>
+      </w:r>
+      <w:r>
+        <w:t>aceability</w:t>
       </w:r>
       <w:bookmarkEnd w:id="11"/>
+      <w:proofErr w:type="spellEnd"/>
     </w:p>
     <w:p/>
     <w:tbl>
@@ -3621,11 +4943,19 @@
                 <w:b/>
               </w:rPr>
             </w:pPr>
+            <w:proofErr w:type="spellStart"/>
             <w:r>
               <w:rPr>
                 <w:b/>
               </w:rPr>
-              <w:t>Requirement (short)</w:t>
+              <w:t>Requirement</w:t>
+            </w:r>
+            <w:proofErr w:type="spellEnd"/>
+            <w:r>
+              <w:rPr>
+                <w:b/>
+              </w:rPr>
+              <w:t xml:space="preserve"> (short)</w:t>
             </w:r>
           </w:p>
         </w:tc>
@@ -4324,6 +5654,2178 @@
           <w:p>
             <w:pPr>
               <w:spacing w:after="0" w:line="240" w:lineRule="auto"/>
+            </w:pPr>
+          </w:p>
+        </w:tc>
+      </w:tr>
+      <w:tr>
+        <w:tc>
+          <w:tcPr>
+            <w:tcW w:w="1275" w:type="dxa"/>
+          </w:tcPr>
+          <w:p>
+            <w:pPr>
+              <w:spacing w:after="0" w:line="240" w:lineRule="auto"/>
+              <w:jc w:val="center"/>
+            </w:pPr>
+            <w:r>
+              <w:rPr>
+                <w:lang w:val="en-US"/>
+              </w:rPr>
+              <w:t>FR-13</w:t>
+            </w:r>
+          </w:p>
+        </w:tc>
+        <w:tc>
+          <w:tcPr>
+            <w:tcW w:w="2548" w:type="dxa"/>
+          </w:tcPr>
+          <w:p>
+            <w:pPr>
+              <w:spacing w:after="0" w:line="240" w:lineRule="auto"/>
+              <w:jc w:val="center"/>
+            </w:pPr>
+          </w:p>
+        </w:tc>
+        <w:tc>
+          <w:tcPr>
+            <w:tcW w:w="2835" w:type="dxa"/>
+          </w:tcPr>
+          <w:p>
+            <w:pPr>
+              <w:spacing w:after="0" w:line="240" w:lineRule="auto"/>
+              <w:jc w:val="center"/>
+            </w:pPr>
+            <w:r>
+              <w:t>UR-4</w:t>
+            </w:r>
+          </w:p>
+        </w:tc>
+        <w:tc>
+          <w:tcPr>
+            <w:tcW w:w="2662" w:type="dxa"/>
+          </w:tcPr>
+          <w:p>
+            <w:pPr>
+              <w:spacing w:after="0" w:line="240" w:lineRule="auto"/>
+            </w:pPr>
+          </w:p>
+        </w:tc>
+      </w:tr>
+      <w:tr>
+        <w:tc>
+          <w:tcPr>
+            <w:tcW w:w="1275" w:type="dxa"/>
+          </w:tcPr>
+          <w:p>
+            <w:pPr>
+              <w:spacing w:after="0" w:line="240" w:lineRule="auto"/>
+              <w:jc w:val="center"/>
+            </w:pPr>
+            <w:r>
+              <w:rPr>
+                <w:lang w:val="en-US"/>
+              </w:rPr>
+              <w:t>FR-14</w:t>
+            </w:r>
+          </w:p>
+        </w:tc>
+        <w:tc>
+          <w:tcPr>
+            <w:tcW w:w="2548" w:type="dxa"/>
+          </w:tcPr>
+          <w:p>
+            <w:pPr>
+              <w:spacing w:after="0" w:line="240" w:lineRule="auto"/>
+              <w:jc w:val="center"/>
+            </w:pPr>
+          </w:p>
+        </w:tc>
+        <w:tc>
+          <w:tcPr>
+            <w:tcW w:w="2835" w:type="dxa"/>
+          </w:tcPr>
+          <w:p>
+            <w:pPr>
+              <w:spacing w:after="0" w:line="240" w:lineRule="auto"/>
+              <w:jc w:val="center"/>
+            </w:pPr>
+            <w:r>
+              <w:t>UR-4</w:t>
+            </w:r>
+          </w:p>
+        </w:tc>
+        <w:tc>
+          <w:tcPr>
+            <w:tcW w:w="2662" w:type="dxa"/>
+          </w:tcPr>
+          <w:p>
+            <w:pPr>
+              <w:spacing w:after="0" w:line="240" w:lineRule="auto"/>
+            </w:pPr>
+          </w:p>
+        </w:tc>
+      </w:tr>
+      <w:tr>
+        <w:tc>
+          <w:tcPr>
+            <w:tcW w:w="1275" w:type="dxa"/>
+          </w:tcPr>
+          <w:p>
+            <w:pPr>
+              <w:spacing w:after="0" w:line="240" w:lineRule="auto"/>
+              <w:jc w:val="center"/>
+              <w:rPr>
+                <w:lang w:val="en-US"/>
+              </w:rPr>
+            </w:pPr>
+            <w:r>
+              <w:rPr>
+                <w:lang w:val="en-US"/>
+              </w:rPr>
+              <w:t>FR-15</w:t>
+            </w:r>
+          </w:p>
+        </w:tc>
+        <w:tc>
+          <w:tcPr>
+            <w:tcW w:w="2548" w:type="dxa"/>
+          </w:tcPr>
+          <w:p>
+            <w:pPr>
+              <w:spacing w:after="0" w:line="240" w:lineRule="auto"/>
+              <w:jc w:val="center"/>
+            </w:pPr>
+          </w:p>
+        </w:tc>
+        <w:tc>
+          <w:tcPr>
+            <w:tcW w:w="2835" w:type="dxa"/>
+          </w:tcPr>
+          <w:p>
+            <w:pPr>
+              <w:spacing w:after="0" w:line="240" w:lineRule="auto"/>
+              <w:jc w:val="center"/>
+            </w:pPr>
+            <w:r>
+              <w:t>UR-5</w:t>
+            </w:r>
+          </w:p>
+        </w:tc>
+        <w:tc>
+          <w:tcPr>
+            <w:tcW w:w="2662" w:type="dxa"/>
+          </w:tcPr>
+          <w:p>
+            <w:pPr>
+              <w:spacing w:after="0" w:line="240" w:lineRule="auto"/>
+            </w:pPr>
+          </w:p>
+        </w:tc>
+      </w:tr>
+      <w:tr>
+        <w:tc>
+          <w:tcPr>
+            <w:tcW w:w="1275" w:type="dxa"/>
+          </w:tcPr>
+          <w:p>
+            <w:pPr>
+              <w:spacing w:after="0" w:line="240" w:lineRule="auto"/>
+              <w:jc w:val="center"/>
+              <w:rPr>
+                <w:lang w:val="en-US"/>
+              </w:rPr>
+            </w:pPr>
+            <w:r>
+              <w:rPr>
+                <w:lang w:val="en-US"/>
+              </w:rPr>
+              <w:t>FR-16</w:t>
+            </w:r>
+          </w:p>
+        </w:tc>
+        <w:tc>
+          <w:tcPr>
+            <w:tcW w:w="2548" w:type="dxa"/>
+          </w:tcPr>
+          <w:p>
+            <w:pPr>
+              <w:spacing w:after="0" w:line="240" w:lineRule="auto"/>
+              <w:jc w:val="center"/>
+            </w:pPr>
+          </w:p>
+        </w:tc>
+        <w:tc>
+          <w:tcPr>
+            <w:tcW w:w="2835" w:type="dxa"/>
+          </w:tcPr>
+          <w:p>
+            <w:pPr>
+              <w:spacing w:after="0" w:line="240" w:lineRule="auto"/>
+              <w:jc w:val="center"/>
+            </w:pPr>
+            <w:r>
+              <w:t>UR-5</w:t>
+            </w:r>
+          </w:p>
+        </w:tc>
+        <w:tc>
+          <w:tcPr>
+            <w:tcW w:w="2662" w:type="dxa"/>
+          </w:tcPr>
+          <w:p>
+            <w:pPr>
+              <w:spacing w:after="0" w:line="240" w:lineRule="auto"/>
+            </w:pPr>
+          </w:p>
+        </w:tc>
+      </w:tr>
+      <w:tr>
+        <w:tc>
+          <w:tcPr>
+            <w:tcW w:w="1275" w:type="dxa"/>
+          </w:tcPr>
+          <w:p>
+            <w:pPr>
+              <w:spacing w:after="0" w:line="240" w:lineRule="auto"/>
+              <w:jc w:val="center"/>
+              <w:rPr>
+                <w:lang w:val="en-US"/>
+              </w:rPr>
+            </w:pPr>
+            <w:r>
+              <w:rPr>
+                <w:lang w:val="en-US"/>
+              </w:rPr>
+              <w:t>FR-17</w:t>
+            </w:r>
+          </w:p>
+        </w:tc>
+        <w:tc>
+          <w:tcPr>
+            <w:tcW w:w="2548" w:type="dxa"/>
+          </w:tcPr>
+          <w:p>
+            <w:pPr>
+              <w:spacing w:after="0" w:line="240" w:lineRule="auto"/>
+              <w:jc w:val="center"/>
+            </w:pPr>
+          </w:p>
+        </w:tc>
+        <w:tc>
+          <w:tcPr>
+            <w:tcW w:w="2835" w:type="dxa"/>
+          </w:tcPr>
+          <w:p>
+            <w:pPr>
+              <w:spacing w:after="0" w:line="240" w:lineRule="auto"/>
+              <w:jc w:val="center"/>
+            </w:pPr>
+            <w:r>
+              <w:t>UR-5</w:t>
+            </w:r>
+          </w:p>
+        </w:tc>
+        <w:tc>
+          <w:tcPr>
+            <w:tcW w:w="2662" w:type="dxa"/>
+          </w:tcPr>
+          <w:p>
+            <w:pPr>
+              <w:spacing w:after="0" w:line="240" w:lineRule="auto"/>
+            </w:pPr>
+          </w:p>
+        </w:tc>
+      </w:tr>
+      <w:tr>
+        <w:tc>
+          <w:tcPr>
+            <w:tcW w:w="1275" w:type="dxa"/>
+          </w:tcPr>
+          <w:p>
+            <w:pPr>
+              <w:spacing w:after="0" w:line="240" w:lineRule="auto"/>
+              <w:jc w:val="center"/>
+              <w:rPr>
+                <w:lang w:val="en-US"/>
+              </w:rPr>
+            </w:pPr>
+            <w:r>
+              <w:rPr>
+                <w:lang w:val="en-US"/>
+              </w:rPr>
+              <w:t>FR-18</w:t>
+            </w:r>
+          </w:p>
+        </w:tc>
+        <w:tc>
+          <w:tcPr>
+            <w:tcW w:w="2548" w:type="dxa"/>
+          </w:tcPr>
+          <w:p>
+            <w:pPr>
+              <w:spacing w:after="0" w:line="240" w:lineRule="auto"/>
+              <w:jc w:val="center"/>
+            </w:pPr>
+          </w:p>
+        </w:tc>
+        <w:tc>
+          <w:tcPr>
+            <w:tcW w:w="2835" w:type="dxa"/>
+          </w:tcPr>
+          <w:p>
+            <w:pPr>
+              <w:spacing w:after="0" w:line="240" w:lineRule="auto"/>
+              <w:jc w:val="center"/>
+            </w:pPr>
+            <w:r>
+              <w:t>UR-5</w:t>
+            </w:r>
+          </w:p>
+        </w:tc>
+        <w:tc>
+          <w:tcPr>
+            <w:tcW w:w="2662" w:type="dxa"/>
+          </w:tcPr>
+          <w:p>
+            <w:pPr>
+              <w:spacing w:after="0" w:line="240" w:lineRule="auto"/>
+            </w:pPr>
+          </w:p>
+        </w:tc>
+      </w:tr>
+      <w:tr>
+        <w:tc>
+          <w:tcPr>
+            <w:tcW w:w="1275" w:type="dxa"/>
+          </w:tcPr>
+          <w:p>
+            <w:pPr>
+              <w:spacing w:after="0" w:line="240" w:lineRule="auto"/>
+              <w:jc w:val="center"/>
+              <w:rPr>
+                <w:lang w:val="en-US"/>
+              </w:rPr>
+            </w:pPr>
+            <w:r>
+              <w:rPr>
+                <w:lang w:val="en-US"/>
+              </w:rPr>
+              <w:t>FR-19</w:t>
+            </w:r>
+          </w:p>
+        </w:tc>
+        <w:tc>
+          <w:tcPr>
+            <w:tcW w:w="2548" w:type="dxa"/>
+          </w:tcPr>
+          <w:p>
+            <w:pPr>
+              <w:spacing w:after="0" w:line="240" w:lineRule="auto"/>
+              <w:jc w:val="center"/>
+            </w:pPr>
+          </w:p>
+        </w:tc>
+        <w:tc>
+          <w:tcPr>
+            <w:tcW w:w="2835" w:type="dxa"/>
+          </w:tcPr>
+          <w:p>
+            <w:pPr>
+              <w:spacing w:after="0" w:line="240" w:lineRule="auto"/>
+              <w:jc w:val="center"/>
+            </w:pPr>
+            <w:r>
+              <w:t>UR-6</w:t>
+            </w:r>
+          </w:p>
+        </w:tc>
+        <w:tc>
+          <w:tcPr>
+            <w:tcW w:w="2662" w:type="dxa"/>
+          </w:tcPr>
+          <w:p>
+            <w:pPr>
+              <w:spacing w:after="0" w:line="240" w:lineRule="auto"/>
+            </w:pPr>
+          </w:p>
+        </w:tc>
+      </w:tr>
+      <w:tr>
+        <w:tc>
+          <w:tcPr>
+            <w:tcW w:w="1275" w:type="dxa"/>
+          </w:tcPr>
+          <w:p>
+            <w:pPr>
+              <w:spacing w:after="0" w:line="240" w:lineRule="auto"/>
+              <w:jc w:val="center"/>
+              <w:rPr>
+                <w:lang w:val="en-US"/>
+              </w:rPr>
+            </w:pPr>
+            <w:r>
+              <w:rPr>
+                <w:lang w:val="en-US"/>
+              </w:rPr>
+              <w:t>FR-20</w:t>
+            </w:r>
+          </w:p>
+        </w:tc>
+        <w:tc>
+          <w:tcPr>
+            <w:tcW w:w="2548" w:type="dxa"/>
+          </w:tcPr>
+          <w:p>
+            <w:pPr>
+              <w:spacing w:after="0" w:line="240" w:lineRule="auto"/>
+              <w:jc w:val="center"/>
+            </w:pPr>
+          </w:p>
+        </w:tc>
+        <w:tc>
+          <w:tcPr>
+            <w:tcW w:w="2835" w:type="dxa"/>
+          </w:tcPr>
+          <w:p>
+            <w:pPr>
+              <w:spacing w:after="0" w:line="240" w:lineRule="auto"/>
+              <w:jc w:val="center"/>
+            </w:pPr>
+            <w:r>
+              <w:t>UR-6</w:t>
+            </w:r>
+          </w:p>
+        </w:tc>
+        <w:tc>
+          <w:tcPr>
+            <w:tcW w:w="2662" w:type="dxa"/>
+          </w:tcPr>
+          <w:p>
+            <w:pPr>
+              <w:spacing w:after="0" w:line="240" w:lineRule="auto"/>
+            </w:pPr>
+          </w:p>
+        </w:tc>
+      </w:tr>
+      <w:tr>
+        <w:tc>
+          <w:tcPr>
+            <w:tcW w:w="1275" w:type="dxa"/>
+          </w:tcPr>
+          <w:p>
+            <w:pPr>
+              <w:spacing w:after="0" w:line="240" w:lineRule="auto"/>
+              <w:jc w:val="center"/>
+              <w:rPr>
+                <w:lang w:val="en-US"/>
+              </w:rPr>
+            </w:pPr>
+            <w:r>
+              <w:rPr>
+                <w:lang w:val="en-US"/>
+              </w:rPr>
+              <w:t>FR-2</w:t>
+            </w:r>
+            <w:r>
+              <w:rPr>
+                <w:lang w:val="en-US"/>
+              </w:rPr>
+              <w:t>1</w:t>
+            </w:r>
+          </w:p>
+        </w:tc>
+        <w:tc>
+          <w:tcPr>
+            <w:tcW w:w="2548" w:type="dxa"/>
+          </w:tcPr>
+          <w:p>
+            <w:pPr>
+              <w:spacing w:after="0" w:line="240" w:lineRule="auto"/>
+              <w:jc w:val="center"/>
+            </w:pPr>
+          </w:p>
+        </w:tc>
+        <w:tc>
+          <w:tcPr>
+            <w:tcW w:w="2835" w:type="dxa"/>
+          </w:tcPr>
+          <w:p>
+            <w:pPr>
+              <w:spacing w:after="0" w:line="240" w:lineRule="auto"/>
+              <w:jc w:val="center"/>
+            </w:pPr>
+            <w:r>
+              <w:t>UR-6</w:t>
+            </w:r>
+          </w:p>
+        </w:tc>
+        <w:tc>
+          <w:tcPr>
+            <w:tcW w:w="2662" w:type="dxa"/>
+          </w:tcPr>
+          <w:p>
+            <w:pPr>
+              <w:spacing w:after="0" w:line="240" w:lineRule="auto"/>
+            </w:pPr>
+          </w:p>
+        </w:tc>
+      </w:tr>
+      <w:tr>
+        <w:tc>
+          <w:tcPr>
+            <w:tcW w:w="1275" w:type="dxa"/>
+          </w:tcPr>
+          <w:p>
+            <w:pPr>
+              <w:spacing w:after="0" w:line="240" w:lineRule="auto"/>
+              <w:jc w:val="center"/>
+              <w:rPr>
+                <w:lang w:val="en-US"/>
+              </w:rPr>
+            </w:pPr>
+            <w:r>
+              <w:rPr>
+                <w:lang w:val="en-US"/>
+              </w:rPr>
+              <w:t>FR-2</w:t>
+            </w:r>
+            <w:r>
+              <w:rPr>
+                <w:lang w:val="en-US"/>
+              </w:rPr>
+              <w:t>2</w:t>
+            </w:r>
+          </w:p>
+        </w:tc>
+        <w:tc>
+          <w:tcPr>
+            <w:tcW w:w="2548" w:type="dxa"/>
+          </w:tcPr>
+          <w:p>
+            <w:pPr>
+              <w:spacing w:after="0" w:line="240" w:lineRule="auto"/>
+              <w:jc w:val="center"/>
+            </w:pPr>
+          </w:p>
+        </w:tc>
+        <w:tc>
+          <w:tcPr>
+            <w:tcW w:w="2835" w:type="dxa"/>
+          </w:tcPr>
+          <w:p>
+            <w:pPr>
+              <w:spacing w:after="0" w:line="240" w:lineRule="auto"/>
+              <w:jc w:val="center"/>
+            </w:pPr>
+            <w:r>
+              <w:t>UR-6</w:t>
+            </w:r>
+          </w:p>
+        </w:tc>
+        <w:tc>
+          <w:tcPr>
+            <w:tcW w:w="2662" w:type="dxa"/>
+          </w:tcPr>
+          <w:p>
+            <w:pPr>
+              <w:spacing w:after="0" w:line="240" w:lineRule="auto"/>
+            </w:pPr>
+          </w:p>
+        </w:tc>
+      </w:tr>
+      <w:tr>
+        <w:tc>
+          <w:tcPr>
+            <w:tcW w:w="1275" w:type="dxa"/>
+          </w:tcPr>
+          <w:p>
+            <w:pPr>
+              <w:spacing w:after="0" w:line="240" w:lineRule="auto"/>
+              <w:jc w:val="center"/>
+              <w:rPr>
+                <w:lang w:val="en-US"/>
+              </w:rPr>
+            </w:pPr>
+            <w:r>
+              <w:rPr>
+                <w:lang w:val="en-US"/>
+              </w:rPr>
+              <w:t>FR-23</w:t>
+            </w:r>
+          </w:p>
+        </w:tc>
+        <w:tc>
+          <w:tcPr>
+            <w:tcW w:w="2548" w:type="dxa"/>
+          </w:tcPr>
+          <w:p>
+            <w:pPr>
+              <w:spacing w:after="0" w:line="240" w:lineRule="auto"/>
+              <w:jc w:val="center"/>
+            </w:pPr>
+          </w:p>
+        </w:tc>
+        <w:tc>
+          <w:tcPr>
+            <w:tcW w:w="2835" w:type="dxa"/>
+          </w:tcPr>
+          <w:p>
+            <w:pPr>
+              <w:spacing w:after="0" w:line="240" w:lineRule="auto"/>
+              <w:jc w:val="center"/>
+            </w:pPr>
+            <w:r>
+              <w:t>UR-6</w:t>
+            </w:r>
+          </w:p>
+        </w:tc>
+        <w:tc>
+          <w:tcPr>
+            <w:tcW w:w="2662" w:type="dxa"/>
+          </w:tcPr>
+          <w:p>
+            <w:pPr>
+              <w:spacing w:after="0" w:line="240" w:lineRule="auto"/>
+            </w:pPr>
+          </w:p>
+        </w:tc>
+      </w:tr>
+      <w:tr>
+        <w:tc>
+          <w:tcPr>
+            <w:tcW w:w="1275" w:type="dxa"/>
+          </w:tcPr>
+          <w:p>
+            <w:pPr>
+              <w:spacing w:after="0" w:line="240" w:lineRule="auto"/>
+              <w:jc w:val="center"/>
+              <w:rPr>
+                <w:lang w:val="en-US"/>
+              </w:rPr>
+            </w:pPr>
+            <w:r>
+              <w:rPr>
+                <w:lang w:val="en-US"/>
+              </w:rPr>
+              <w:t>FR-2</w:t>
+            </w:r>
+            <w:r>
+              <w:rPr>
+                <w:lang w:val="en-US"/>
+              </w:rPr>
+              <w:t>4</w:t>
+            </w:r>
+          </w:p>
+        </w:tc>
+        <w:tc>
+          <w:tcPr>
+            <w:tcW w:w="2548" w:type="dxa"/>
+          </w:tcPr>
+          <w:p>
+            <w:pPr>
+              <w:spacing w:after="0" w:line="240" w:lineRule="auto"/>
+              <w:jc w:val="center"/>
+            </w:pPr>
+          </w:p>
+        </w:tc>
+        <w:tc>
+          <w:tcPr>
+            <w:tcW w:w="2835" w:type="dxa"/>
+          </w:tcPr>
+          <w:p>
+            <w:pPr>
+              <w:spacing w:after="0" w:line="240" w:lineRule="auto"/>
+              <w:jc w:val="center"/>
+            </w:pPr>
+            <w:r>
+              <w:t>UR-6</w:t>
+            </w:r>
+          </w:p>
+        </w:tc>
+        <w:tc>
+          <w:tcPr>
+            <w:tcW w:w="2662" w:type="dxa"/>
+          </w:tcPr>
+          <w:p>
+            <w:pPr>
+              <w:spacing w:after="0" w:line="240" w:lineRule="auto"/>
+            </w:pPr>
+          </w:p>
+        </w:tc>
+      </w:tr>
+      <w:tr>
+        <w:tc>
+          <w:tcPr>
+            <w:tcW w:w="1275" w:type="dxa"/>
+          </w:tcPr>
+          <w:p>
+            <w:pPr>
+              <w:spacing w:after="0" w:line="240" w:lineRule="auto"/>
+              <w:jc w:val="center"/>
+              <w:rPr>
+                <w:lang w:val="en-US"/>
+              </w:rPr>
+            </w:pPr>
+            <w:r>
+              <w:rPr>
+                <w:lang w:val="en-US"/>
+              </w:rPr>
+              <w:t>FR-25</w:t>
+            </w:r>
+          </w:p>
+        </w:tc>
+        <w:tc>
+          <w:tcPr>
+            <w:tcW w:w="2548" w:type="dxa"/>
+          </w:tcPr>
+          <w:p>
+            <w:pPr>
+              <w:spacing w:after="0" w:line="240" w:lineRule="auto"/>
+              <w:jc w:val="center"/>
+            </w:pPr>
+          </w:p>
+        </w:tc>
+        <w:tc>
+          <w:tcPr>
+            <w:tcW w:w="2835" w:type="dxa"/>
+          </w:tcPr>
+          <w:p>
+            <w:pPr>
+              <w:spacing w:after="0" w:line="240" w:lineRule="auto"/>
+              <w:jc w:val="center"/>
+            </w:pPr>
+            <w:r>
+              <w:t>UR-6</w:t>
+            </w:r>
+          </w:p>
+        </w:tc>
+        <w:tc>
+          <w:tcPr>
+            <w:tcW w:w="2662" w:type="dxa"/>
+          </w:tcPr>
+          <w:p>
+            <w:pPr>
+              <w:spacing w:after="0" w:line="240" w:lineRule="auto"/>
+            </w:pPr>
+          </w:p>
+        </w:tc>
+      </w:tr>
+      <w:tr>
+        <w:tc>
+          <w:tcPr>
+            <w:tcW w:w="1275" w:type="dxa"/>
+          </w:tcPr>
+          <w:p>
+            <w:pPr>
+              <w:spacing w:after="0" w:line="240" w:lineRule="auto"/>
+              <w:jc w:val="center"/>
+              <w:rPr>
+                <w:lang w:val="en-US"/>
+              </w:rPr>
+            </w:pPr>
+            <w:r>
+              <w:rPr>
+                <w:lang w:val="en-US"/>
+              </w:rPr>
+              <w:t>FR-2</w:t>
+            </w:r>
+            <w:r>
+              <w:rPr>
+                <w:lang w:val="en-US"/>
+              </w:rPr>
+              <w:t>6</w:t>
+            </w:r>
+          </w:p>
+        </w:tc>
+        <w:tc>
+          <w:tcPr>
+            <w:tcW w:w="2548" w:type="dxa"/>
+          </w:tcPr>
+          <w:p>
+            <w:pPr>
+              <w:spacing w:after="0" w:line="240" w:lineRule="auto"/>
+              <w:jc w:val="center"/>
+            </w:pPr>
+          </w:p>
+        </w:tc>
+        <w:tc>
+          <w:tcPr>
+            <w:tcW w:w="2835" w:type="dxa"/>
+          </w:tcPr>
+          <w:p>
+            <w:pPr>
+              <w:spacing w:after="0" w:line="240" w:lineRule="auto"/>
+              <w:jc w:val="center"/>
+            </w:pPr>
+            <w:r>
+              <w:t>UR-7</w:t>
+            </w:r>
+          </w:p>
+        </w:tc>
+        <w:tc>
+          <w:tcPr>
+            <w:tcW w:w="2662" w:type="dxa"/>
+          </w:tcPr>
+          <w:p>
+            <w:pPr>
+              <w:spacing w:after="0" w:line="240" w:lineRule="auto"/>
+            </w:pPr>
+          </w:p>
+        </w:tc>
+      </w:tr>
+      <w:tr>
+        <w:tc>
+          <w:tcPr>
+            <w:tcW w:w="1275" w:type="dxa"/>
+          </w:tcPr>
+          <w:p>
+            <w:pPr>
+              <w:spacing w:after="0" w:line="240" w:lineRule="auto"/>
+              <w:jc w:val="center"/>
+              <w:rPr>
+                <w:lang w:val="en-US"/>
+              </w:rPr>
+            </w:pPr>
+            <w:r>
+              <w:rPr>
+                <w:lang w:val="en-US"/>
+              </w:rPr>
+              <w:t>FR-27</w:t>
+            </w:r>
+          </w:p>
+        </w:tc>
+        <w:tc>
+          <w:tcPr>
+            <w:tcW w:w="2548" w:type="dxa"/>
+          </w:tcPr>
+          <w:p>
+            <w:pPr>
+              <w:spacing w:after="0" w:line="240" w:lineRule="auto"/>
+              <w:jc w:val="center"/>
+            </w:pPr>
+          </w:p>
+        </w:tc>
+        <w:tc>
+          <w:tcPr>
+            <w:tcW w:w="2835" w:type="dxa"/>
+          </w:tcPr>
+          <w:p>
+            <w:pPr>
+              <w:spacing w:after="0" w:line="240" w:lineRule="auto"/>
+              <w:jc w:val="center"/>
+            </w:pPr>
+            <w:r>
+              <w:t>UR-</w:t>
+            </w:r>
+            <w:r>
+              <w:t>7</w:t>
+            </w:r>
+          </w:p>
+        </w:tc>
+        <w:tc>
+          <w:tcPr>
+            <w:tcW w:w="2662" w:type="dxa"/>
+          </w:tcPr>
+          <w:p>
+            <w:pPr>
+              <w:spacing w:after="0" w:line="240" w:lineRule="auto"/>
+            </w:pPr>
+          </w:p>
+        </w:tc>
+      </w:tr>
+      <w:tr>
+        <w:tc>
+          <w:tcPr>
+            <w:tcW w:w="1275" w:type="dxa"/>
+          </w:tcPr>
+          <w:p>
+            <w:pPr>
+              <w:spacing w:after="0" w:line="240" w:lineRule="auto"/>
+              <w:jc w:val="center"/>
+              <w:rPr>
+                <w:lang w:val="en-US"/>
+              </w:rPr>
+            </w:pPr>
+            <w:r>
+              <w:rPr>
+                <w:lang w:val="en-US"/>
+              </w:rPr>
+              <w:t>FR-2</w:t>
+            </w:r>
+            <w:r>
+              <w:rPr>
+                <w:lang w:val="en-US"/>
+              </w:rPr>
+              <w:t>8</w:t>
+            </w:r>
+          </w:p>
+        </w:tc>
+        <w:tc>
+          <w:tcPr>
+            <w:tcW w:w="2548" w:type="dxa"/>
+          </w:tcPr>
+          <w:p>
+            <w:pPr>
+              <w:spacing w:after="0" w:line="240" w:lineRule="auto"/>
+              <w:jc w:val="center"/>
+            </w:pPr>
+          </w:p>
+        </w:tc>
+        <w:tc>
+          <w:tcPr>
+            <w:tcW w:w="2835" w:type="dxa"/>
+          </w:tcPr>
+          <w:p>
+            <w:pPr>
+              <w:spacing w:after="0" w:line="240" w:lineRule="auto"/>
+              <w:jc w:val="center"/>
+            </w:pPr>
+            <w:r>
+              <w:t>UR-8</w:t>
+            </w:r>
+          </w:p>
+        </w:tc>
+        <w:tc>
+          <w:tcPr>
+            <w:tcW w:w="2662" w:type="dxa"/>
+          </w:tcPr>
+          <w:p>
+            <w:pPr>
+              <w:spacing w:after="0" w:line="240" w:lineRule="auto"/>
+            </w:pPr>
+          </w:p>
+        </w:tc>
+      </w:tr>
+      <w:tr>
+        <w:tc>
+          <w:tcPr>
+            <w:tcW w:w="1275" w:type="dxa"/>
+          </w:tcPr>
+          <w:p>
+            <w:pPr>
+              <w:spacing w:after="0" w:line="240" w:lineRule="auto"/>
+              <w:jc w:val="center"/>
+              <w:rPr>
+                <w:lang w:val="en-US"/>
+              </w:rPr>
+            </w:pPr>
+            <w:r>
+              <w:rPr>
+                <w:lang w:val="en-US"/>
+              </w:rPr>
+              <w:t>FR-29</w:t>
+            </w:r>
+          </w:p>
+        </w:tc>
+        <w:tc>
+          <w:tcPr>
+            <w:tcW w:w="2548" w:type="dxa"/>
+          </w:tcPr>
+          <w:p>
+            <w:pPr>
+              <w:spacing w:after="0" w:line="240" w:lineRule="auto"/>
+              <w:jc w:val="center"/>
+            </w:pPr>
+          </w:p>
+        </w:tc>
+        <w:tc>
+          <w:tcPr>
+            <w:tcW w:w="2835" w:type="dxa"/>
+          </w:tcPr>
+          <w:p>
+            <w:pPr>
+              <w:spacing w:after="0" w:line="240" w:lineRule="auto"/>
+              <w:jc w:val="center"/>
+            </w:pPr>
+            <w:r>
+              <w:t>UR-8</w:t>
+            </w:r>
+          </w:p>
+        </w:tc>
+        <w:tc>
+          <w:tcPr>
+            <w:tcW w:w="2662" w:type="dxa"/>
+          </w:tcPr>
+          <w:p>
+            <w:pPr>
+              <w:spacing w:after="0" w:line="240" w:lineRule="auto"/>
+            </w:pPr>
+          </w:p>
+        </w:tc>
+      </w:tr>
+      <w:tr>
+        <w:tc>
+          <w:tcPr>
+            <w:tcW w:w="1275" w:type="dxa"/>
+          </w:tcPr>
+          <w:p>
+            <w:pPr>
+              <w:spacing w:after="0" w:line="240" w:lineRule="auto"/>
+              <w:jc w:val="center"/>
+              <w:rPr>
+                <w:lang w:val="en-US"/>
+              </w:rPr>
+            </w:pPr>
+            <w:r>
+              <w:rPr>
+                <w:lang w:val="en-US"/>
+              </w:rPr>
+              <w:t>FR-30</w:t>
+            </w:r>
+          </w:p>
+        </w:tc>
+        <w:tc>
+          <w:tcPr>
+            <w:tcW w:w="2548" w:type="dxa"/>
+          </w:tcPr>
+          <w:p>
+            <w:pPr>
+              <w:spacing w:after="0" w:line="240" w:lineRule="auto"/>
+              <w:jc w:val="center"/>
+            </w:pPr>
+          </w:p>
+        </w:tc>
+        <w:tc>
+          <w:tcPr>
+            <w:tcW w:w="2835" w:type="dxa"/>
+          </w:tcPr>
+          <w:p>
+            <w:pPr>
+              <w:spacing w:after="0" w:line="240" w:lineRule="auto"/>
+              <w:jc w:val="center"/>
+            </w:pPr>
+            <w:r>
+              <w:t>UR-9</w:t>
+            </w:r>
+          </w:p>
+        </w:tc>
+        <w:tc>
+          <w:tcPr>
+            <w:tcW w:w="2662" w:type="dxa"/>
+          </w:tcPr>
+          <w:p>
+            <w:pPr>
+              <w:spacing w:after="0" w:line="240" w:lineRule="auto"/>
+            </w:pPr>
+          </w:p>
+        </w:tc>
+      </w:tr>
+      <w:tr>
+        <w:tc>
+          <w:tcPr>
+            <w:tcW w:w="1275" w:type="dxa"/>
+          </w:tcPr>
+          <w:p>
+            <w:pPr>
+              <w:spacing w:after="0" w:line="240" w:lineRule="auto"/>
+              <w:jc w:val="center"/>
+              <w:rPr>
+                <w:lang w:val="en-US"/>
+              </w:rPr>
+            </w:pPr>
+            <w:r>
+              <w:rPr>
+                <w:lang w:val="en-US"/>
+              </w:rPr>
+              <w:t>FR-31</w:t>
+            </w:r>
+          </w:p>
+        </w:tc>
+        <w:tc>
+          <w:tcPr>
+            <w:tcW w:w="2548" w:type="dxa"/>
+          </w:tcPr>
+          <w:p>
+            <w:pPr>
+              <w:spacing w:after="0" w:line="240" w:lineRule="auto"/>
+              <w:jc w:val="center"/>
+            </w:pPr>
+          </w:p>
+        </w:tc>
+        <w:tc>
+          <w:tcPr>
+            <w:tcW w:w="2835" w:type="dxa"/>
+          </w:tcPr>
+          <w:p>
+            <w:pPr>
+              <w:spacing w:after="0" w:line="240" w:lineRule="auto"/>
+              <w:jc w:val="center"/>
+            </w:pPr>
+            <w:r>
+              <w:t>UR-9</w:t>
+            </w:r>
+          </w:p>
+        </w:tc>
+        <w:tc>
+          <w:tcPr>
+            <w:tcW w:w="2662" w:type="dxa"/>
+          </w:tcPr>
+          <w:p>
+            <w:pPr>
+              <w:spacing w:after="0" w:line="240" w:lineRule="auto"/>
+            </w:pPr>
+          </w:p>
+        </w:tc>
+      </w:tr>
+      <w:tr>
+        <w:tc>
+          <w:tcPr>
+            <w:tcW w:w="1275" w:type="dxa"/>
+          </w:tcPr>
+          <w:p>
+            <w:pPr>
+              <w:spacing w:after="0" w:line="240" w:lineRule="auto"/>
+              <w:jc w:val="center"/>
+              <w:rPr>
+                <w:lang w:val="en-US"/>
+              </w:rPr>
+            </w:pPr>
+            <w:r>
+              <w:rPr>
+                <w:lang w:val="en-US"/>
+              </w:rPr>
+              <w:t>FR-32</w:t>
+            </w:r>
+          </w:p>
+        </w:tc>
+        <w:tc>
+          <w:tcPr>
+            <w:tcW w:w="2548" w:type="dxa"/>
+          </w:tcPr>
+          <w:p>
+            <w:pPr>
+              <w:spacing w:after="0" w:line="240" w:lineRule="auto"/>
+              <w:jc w:val="center"/>
+            </w:pPr>
+          </w:p>
+        </w:tc>
+        <w:tc>
+          <w:tcPr>
+            <w:tcW w:w="2835" w:type="dxa"/>
+          </w:tcPr>
+          <w:p>
+            <w:pPr>
+              <w:spacing w:after="0" w:line="240" w:lineRule="auto"/>
+              <w:jc w:val="center"/>
+            </w:pPr>
+            <w:r>
+              <w:t>UR-9</w:t>
+            </w:r>
+          </w:p>
+        </w:tc>
+        <w:tc>
+          <w:tcPr>
+            <w:tcW w:w="2662" w:type="dxa"/>
+          </w:tcPr>
+          <w:p>
+            <w:pPr>
+              <w:spacing w:after="0" w:line="240" w:lineRule="auto"/>
+            </w:pPr>
+          </w:p>
+        </w:tc>
+      </w:tr>
+      <w:tr>
+        <w:tc>
+          <w:tcPr>
+            <w:tcW w:w="1275" w:type="dxa"/>
+          </w:tcPr>
+          <w:p>
+            <w:pPr>
+              <w:spacing w:after="0" w:line="240" w:lineRule="auto"/>
+              <w:jc w:val="center"/>
+              <w:rPr>
+                <w:lang w:val="en-US"/>
+              </w:rPr>
+            </w:pPr>
+            <w:r>
+              <w:rPr>
+                <w:lang w:val="en-US"/>
+              </w:rPr>
+              <w:t>FR-33</w:t>
+            </w:r>
+          </w:p>
+        </w:tc>
+        <w:tc>
+          <w:tcPr>
+            <w:tcW w:w="2548" w:type="dxa"/>
+          </w:tcPr>
+          <w:p>
+            <w:pPr>
+              <w:spacing w:after="0" w:line="240" w:lineRule="auto"/>
+              <w:jc w:val="center"/>
+            </w:pPr>
+          </w:p>
+        </w:tc>
+        <w:tc>
+          <w:tcPr>
+            <w:tcW w:w="2835" w:type="dxa"/>
+          </w:tcPr>
+          <w:p>
+            <w:pPr>
+              <w:spacing w:after="0" w:line="240" w:lineRule="auto"/>
+              <w:jc w:val="center"/>
+            </w:pPr>
+            <w:r>
+              <w:t>UR-9</w:t>
+            </w:r>
+          </w:p>
+        </w:tc>
+        <w:tc>
+          <w:tcPr>
+            <w:tcW w:w="2662" w:type="dxa"/>
+          </w:tcPr>
+          <w:p>
+            <w:pPr>
+              <w:spacing w:after="0" w:line="240" w:lineRule="auto"/>
+            </w:pPr>
+          </w:p>
+        </w:tc>
+      </w:tr>
+      <w:tr>
+        <w:tc>
+          <w:tcPr>
+            <w:tcW w:w="1275" w:type="dxa"/>
+          </w:tcPr>
+          <w:p>
+            <w:pPr>
+              <w:spacing w:after="0" w:line="240" w:lineRule="auto"/>
+              <w:jc w:val="center"/>
+              <w:rPr>
+                <w:lang w:val="en-US"/>
+              </w:rPr>
+            </w:pPr>
+            <w:r>
+              <w:rPr>
+                <w:lang w:val="en-US"/>
+              </w:rPr>
+              <w:t>FR-34</w:t>
+            </w:r>
+          </w:p>
+        </w:tc>
+        <w:tc>
+          <w:tcPr>
+            <w:tcW w:w="2548" w:type="dxa"/>
+          </w:tcPr>
+          <w:p>
+            <w:pPr>
+              <w:spacing w:after="0" w:line="240" w:lineRule="auto"/>
+              <w:jc w:val="center"/>
+            </w:pPr>
+          </w:p>
+        </w:tc>
+        <w:tc>
+          <w:tcPr>
+            <w:tcW w:w="2835" w:type="dxa"/>
+          </w:tcPr>
+          <w:p>
+            <w:pPr>
+              <w:spacing w:after="0" w:line="240" w:lineRule="auto"/>
+              <w:jc w:val="center"/>
+            </w:pPr>
+            <w:r>
+              <w:t>UR-9</w:t>
+            </w:r>
+          </w:p>
+        </w:tc>
+        <w:tc>
+          <w:tcPr>
+            <w:tcW w:w="2662" w:type="dxa"/>
+          </w:tcPr>
+          <w:p>
+            <w:pPr>
+              <w:spacing w:after="0" w:line="240" w:lineRule="auto"/>
+            </w:pPr>
+          </w:p>
+        </w:tc>
+      </w:tr>
+      <w:tr>
+        <w:tc>
+          <w:tcPr>
+            <w:tcW w:w="1275" w:type="dxa"/>
+          </w:tcPr>
+          <w:p>
+            <w:pPr>
+              <w:spacing w:after="0" w:line="240" w:lineRule="auto"/>
+              <w:jc w:val="center"/>
+              <w:rPr>
+                <w:lang w:val="en-US"/>
+              </w:rPr>
+            </w:pPr>
+            <w:r>
+              <w:rPr>
+                <w:lang w:val="en-US"/>
+              </w:rPr>
+              <w:t>FR-35</w:t>
+            </w:r>
+          </w:p>
+        </w:tc>
+        <w:tc>
+          <w:tcPr>
+            <w:tcW w:w="2548" w:type="dxa"/>
+          </w:tcPr>
+          <w:p>
+            <w:pPr>
+              <w:spacing w:after="0" w:line="240" w:lineRule="auto"/>
+              <w:jc w:val="center"/>
+            </w:pPr>
+          </w:p>
+        </w:tc>
+        <w:tc>
+          <w:tcPr>
+            <w:tcW w:w="2835" w:type="dxa"/>
+          </w:tcPr>
+          <w:p>
+            <w:pPr>
+              <w:spacing w:after="0" w:line="240" w:lineRule="auto"/>
+              <w:jc w:val="center"/>
+            </w:pPr>
+            <w:r>
+              <w:t>UR-9</w:t>
+            </w:r>
+          </w:p>
+        </w:tc>
+        <w:tc>
+          <w:tcPr>
+            <w:tcW w:w="2662" w:type="dxa"/>
+          </w:tcPr>
+          <w:p>
+            <w:pPr>
+              <w:spacing w:after="0" w:line="240" w:lineRule="auto"/>
+            </w:pPr>
+          </w:p>
+        </w:tc>
+      </w:tr>
+      <w:tr>
+        <w:tc>
+          <w:tcPr>
+            <w:tcW w:w="1275" w:type="dxa"/>
+          </w:tcPr>
+          <w:p>
+            <w:pPr>
+              <w:spacing w:after="0" w:line="240" w:lineRule="auto"/>
+              <w:jc w:val="center"/>
+              <w:rPr>
+                <w:lang w:val="en-US"/>
+              </w:rPr>
+            </w:pPr>
+            <w:r>
+              <w:rPr>
+                <w:lang w:val="en-US"/>
+              </w:rPr>
+              <w:t>FR-36</w:t>
+            </w:r>
+          </w:p>
+        </w:tc>
+        <w:tc>
+          <w:tcPr>
+            <w:tcW w:w="2548" w:type="dxa"/>
+          </w:tcPr>
+          <w:p>
+            <w:pPr>
+              <w:spacing w:after="0" w:line="240" w:lineRule="auto"/>
+              <w:jc w:val="center"/>
+            </w:pPr>
+          </w:p>
+        </w:tc>
+        <w:tc>
+          <w:tcPr>
+            <w:tcW w:w="2835" w:type="dxa"/>
+          </w:tcPr>
+          <w:p>
+            <w:pPr>
+              <w:spacing w:after="0" w:line="240" w:lineRule="auto"/>
+              <w:jc w:val="center"/>
+            </w:pPr>
+            <w:r>
+              <w:t>UR-9</w:t>
+            </w:r>
+          </w:p>
+        </w:tc>
+        <w:tc>
+          <w:tcPr>
+            <w:tcW w:w="2662" w:type="dxa"/>
+          </w:tcPr>
+          <w:p>
+            <w:pPr>
+              <w:spacing w:after="0" w:line="240" w:lineRule="auto"/>
+            </w:pPr>
+          </w:p>
+        </w:tc>
+      </w:tr>
+      <w:tr>
+        <w:tc>
+          <w:tcPr>
+            <w:tcW w:w="1275" w:type="dxa"/>
+          </w:tcPr>
+          <w:p>
+            <w:pPr>
+              <w:spacing w:after="0" w:line="240" w:lineRule="auto"/>
+              <w:jc w:val="center"/>
+              <w:rPr>
+                <w:lang w:val="en-US"/>
+              </w:rPr>
+            </w:pPr>
+            <w:r>
+              <w:rPr>
+                <w:lang w:val="en-US"/>
+              </w:rPr>
+              <w:t>FR-37</w:t>
+            </w:r>
+          </w:p>
+        </w:tc>
+        <w:tc>
+          <w:tcPr>
+            <w:tcW w:w="2548" w:type="dxa"/>
+          </w:tcPr>
+          <w:p>
+            <w:pPr>
+              <w:spacing w:after="0" w:line="240" w:lineRule="auto"/>
+              <w:jc w:val="center"/>
+            </w:pPr>
+          </w:p>
+        </w:tc>
+        <w:tc>
+          <w:tcPr>
+            <w:tcW w:w="2835" w:type="dxa"/>
+          </w:tcPr>
+          <w:p>
+            <w:pPr>
+              <w:spacing w:after="0" w:line="240" w:lineRule="auto"/>
+              <w:jc w:val="center"/>
+            </w:pPr>
+            <w:r>
+              <w:t>UR-9</w:t>
+            </w:r>
+          </w:p>
+        </w:tc>
+        <w:tc>
+          <w:tcPr>
+            <w:tcW w:w="2662" w:type="dxa"/>
+          </w:tcPr>
+          <w:p>
+            <w:pPr>
+              <w:spacing w:after="0" w:line="240" w:lineRule="auto"/>
+            </w:pPr>
+          </w:p>
+        </w:tc>
+      </w:tr>
+      <w:tr>
+        <w:tc>
+          <w:tcPr>
+            <w:tcW w:w="1275" w:type="dxa"/>
+          </w:tcPr>
+          <w:p>
+            <w:pPr>
+              <w:spacing w:after="0" w:line="240" w:lineRule="auto"/>
+              <w:jc w:val="center"/>
+              <w:rPr>
+                <w:lang w:val="en-US"/>
+              </w:rPr>
+            </w:pPr>
+            <w:r>
+              <w:rPr>
+                <w:lang w:val="en-US"/>
+              </w:rPr>
+              <w:t>FR-38</w:t>
+            </w:r>
+          </w:p>
+        </w:tc>
+        <w:tc>
+          <w:tcPr>
+            <w:tcW w:w="2548" w:type="dxa"/>
+          </w:tcPr>
+          <w:p>
+            <w:pPr>
+              <w:spacing w:after="0" w:line="240" w:lineRule="auto"/>
+              <w:jc w:val="center"/>
+            </w:pPr>
+          </w:p>
+        </w:tc>
+        <w:tc>
+          <w:tcPr>
+            <w:tcW w:w="2835" w:type="dxa"/>
+          </w:tcPr>
+          <w:p>
+            <w:pPr>
+              <w:spacing w:after="0" w:line="240" w:lineRule="auto"/>
+              <w:jc w:val="center"/>
+            </w:pPr>
+            <w:r>
+              <w:t>UR-9</w:t>
+            </w:r>
+          </w:p>
+        </w:tc>
+        <w:tc>
+          <w:tcPr>
+            <w:tcW w:w="2662" w:type="dxa"/>
+          </w:tcPr>
+          <w:p>
+            <w:pPr>
+              <w:spacing w:after="0" w:line="240" w:lineRule="auto"/>
+            </w:pPr>
+          </w:p>
+        </w:tc>
+      </w:tr>
+      <w:tr>
+        <w:tc>
+          <w:tcPr>
+            <w:tcW w:w="1275" w:type="dxa"/>
+          </w:tcPr>
+          <w:p>
+            <w:pPr>
+              <w:spacing w:after="0" w:line="240" w:lineRule="auto"/>
+              <w:jc w:val="center"/>
+              <w:rPr>
+                <w:lang w:val="en-US"/>
+              </w:rPr>
+            </w:pPr>
+          </w:p>
+        </w:tc>
+        <w:tc>
+          <w:tcPr>
+            <w:tcW w:w="2548" w:type="dxa"/>
+          </w:tcPr>
+          <w:p>
+            <w:pPr>
+              <w:spacing w:after="0" w:line="240" w:lineRule="auto"/>
+              <w:jc w:val="center"/>
+            </w:pPr>
+          </w:p>
+        </w:tc>
+        <w:tc>
+          <w:tcPr>
+            <w:tcW w:w="2835" w:type="dxa"/>
+          </w:tcPr>
+          <w:p>
+            <w:pPr>
+              <w:spacing w:after="0" w:line="240" w:lineRule="auto"/>
+              <w:jc w:val="center"/>
+            </w:pPr>
+          </w:p>
+        </w:tc>
+        <w:tc>
+          <w:tcPr>
+            <w:tcW w:w="2662" w:type="dxa"/>
+          </w:tcPr>
+          <w:p>
+            <w:pPr>
+              <w:spacing w:after="0" w:line="240" w:lineRule="auto"/>
+            </w:pPr>
+          </w:p>
+        </w:tc>
+      </w:tr>
+      <w:tr>
+        <w:tc>
+          <w:tcPr>
+            <w:tcW w:w="1275" w:type="dxa"/>
+          </w:tcPr>
+          <w:p>
+            <w:pPr>
+              <w:spacing w:after="0" w:line="240" w:lineRule="auto"/>
+              <w:jc w:val="center"/>
+              <w:rPr>
+                <w:lang w:val="en-US"/>
+              </w:rPr>
+            </w:pPr>
+          </w:p>
+        </w:tc>
+        <w:tc>
+          <w:tcPr>
+            <w:tcW w:w="2548" w:type="dxa"/>
+          </w:tcPr>
+          <w:p>
+            <w:pPr>
+              <w:spacing w:after="0" w:line="240" w:lineRule="auto"/>
+              <w:jc w:val="center"/>
+            </w:pPr>
+          </w:p>
+        </w:tc>
+        <w:tc>
+          <w:tcPr>
+            <w:tcW w:w="2835" w:type="dxa"/>
+          </w:tcPr>
+          <w:p>
+            <w:pPr>
+              <w:spacing w:after="0" w:line="240" w:lineRule="auto"/>
+              <w:jc w:val="center"/>
+            </w:pPr>
+          </w:p>
+        </w:tc>
+        <w:tc>
+          <w:tcPr>
+            <w:tcW w:w="2662" w:type="dxa"/>
+          </w:tcPr>
+          <w:p>
+            <w:pPr>
+              <w:spacing w:after="0" w:line="240" w:lineRule="auto"/>
+            </w:pPr>
+          </w:p>
+        </w:tc>
+      </w:tr>
+      <w:tr>
+        <w:tc>
+          <w:tcPr>
+            <w:tcW w:w="1275" w:type="dxa"/>
+          </w:tcPr>
+          <w:p>
+            <w:pPr>
+              <w:spacing w:after="0" w:line="240" w:lineRule="auto"/>
+              <w:jc w:val="center"/>
+              <w:rPr>
+                <w:lang w:val="en-US"/>
+              </w:rPr>
+            </w:pPr>
+          </w:p>
+        </w:tc>
+        <w:tc>
+          <w:tcPr>
+            <w:tcW w:w="2548" w:type="dxa"/>
+          </w:tcPr>
+          <w:p>
+            <w:pPr>
+              <w:spacing w:after="0" w:line="240" w:lineRule="auto"/>
+              <w:jc w:val="center"/>
+            </w:pPr>
+          </w:p>
+        </w:tc>
+        <w:tc>
+          <w:tcPr>
+            <w:tcW w:w="2835" w:type="dxa"/>
+          </w:tcPr>
+          <w:p>
+            <w:pPr>
+              <w:spacing w:after="0" w:line="240" w:lineRule="auto"/>
+              <w:jc w:val="center"/>
+            </w:pPr>
+          </w:p>
+        </w:tc>
+        <w:tc>
+          <w:tcPr>
+            <w:tcW w:w="2662" w:type="dxa"/>
+          </w:tcPr>
+          <w:p>
+            <w:pPr>
+              <w:spacing w:after="0" w:line="240" w:lineRule="auto"/>
+            </w:pPr>
+          </w:p>
+        </w:tc>
+      </w:tr>
+      <w:tr>
+        <w:tc>
+          <w:tcPr>
+            <w:tcW w:w="1275" w:type="dxa"/>
+          </w:tcPr>
+          <w:p>
+            <w:pPr>
+              <w:spacing w:after="0" w:line="240" w:lineRule="auto"/>
+              <w:jc w:val="center"/>
+              <w:rPr>
+                <w:lang w:val="en-US"/>
+              </w:rPr>
+            </w:pPr>
+          </w:p>
+        </w:tc>
+        <w:tc>
+          <w:tcPr>
+            <w:tcW w:w="2548" w:type="dxa"/>
+          </w:tcPr>
+          <w:p>
+            <w:pPr>
+              <w:spacing w:after="0" w:line="240" w:lineRule="auto"/>
+              <w:jc w:val="center"/>
+            </w:pPr>
+          </w:p>
+        </w:tc>
+        <w:tc>
+          <w:tcPr>
+            <w:tcW w:w="2835" w:type="dxa"/>
+          </w:tcPr>
+          <w:p>
+            <w:pPr>
+              <w:spacing w:after="0" w:line="240" w:lineRule="auto"/>
+              <w:jc w:val="center"/>
+            </w:pPr>
+          </w:p>
+        </w:tc>
+        <w:tc>
+          <w:tcPr>
+            <w:tcW w:w="2662" w:type="dxa"/>
+          </w:tcPr>
+          <w:p>
+            <w:pPr>
+              <w:spacing w:after="0" w:line="240" w:lineRule="auto"/>
+            </w:pPr>
+          </w:p>
+        </w:tc>
+      </w:tr>
+    </w:tbl>
+    <w:p/>
+    <w:p>
+      <w:pPr>
+        <w:pStyle w:val="Overskrift2"/>
+      </w:pPr>
+      <w:r>
+        <w:t>Standards</w:t>
+      </w:r>
+    </w:p>
+    <w:tbl>
+      <w:tblPr>
+        <w:tblW w:w="9355" w:type="dxa"/>
+        <w:tblInd w:w="534" w:type="dxa"/>
+        <w:tblBorders>
+          <w:top w:val="single" w:sz="4" w:space="0" w:color="000000"/>
+          <w:left w:val="single" w:sz="4" w:space="0" w:color="000000"/>
+          <w:bottom w:val="single" w:sz="4" w:space="0" w:color="000000"/>
+          <w:right w:val="single" w:sz="4" w:space="0" w:color="000000"/>
+          <w:insideH w:val="single" w:sz="4" w:space="0" w:color="000000"/>
+          <w:insideV w:val="single" w:sz="4" w:space="0" w:color="000000"/>
+        </w:tblBorders>
+        <w:tblLook w:val="00A0"/>
+      </w:tblPr>
+      <w:tblGrid>
+        <w:gridCol w:w="1275"/>
+        <w:gridCol w:w="8080"/>
+      </w:tblGrid>
+      <w:tr>
+        <w:tc>
+          <w:tcPr>
+            <w:tcW w:w="1275" w:type="dxa"/>
+          </w:tcPr>
+          <w:p>
+            <w:pPr>
+              <w:spacing w:after="0" w:line="240" w:lineRule="auto"/>
+              <w:jc w:val="center"/>
+              <w:rPr>
+                <w:b/>
+              </w:rPr>
+            </w:pPr>
+            <w:r>
+              <w:rPr>
+                <w:b/>
+              </w:rPr>
+              <w:t>Standard</w:t>
+            </w:r>
+          </w:p>
+        </w:tc>
+        <w:tc>
+          <w:tcPr>
+            <w:tcW w:w="8080" w:type="dxa"/>
+          </w:tcPr>
+          <w:p>
+            <w:pPr>
+              <w:spacing w:after="0" w:line="240" w:lineRule="auto"/>
+              <w:jc w:val="center"/>
+              <w:rPr>
+                <w:b/>
+              </w:rPr>
+            </w:pPr>
+            <w:proofErr w:type="spellStart"/>
+            <w:r>
+              <w:rPr>
+                <w:b/>
+              </w:rPr>
+              <w:t>Description</w:t>
+            </w:r>
+            <w:proofErr w:type="spellEnd"/>
+          </w:p>
+        </w:tc>
+      </w:tr>
+      <w:tr>
+        <w:tc>
+          <w:tcPr>
+            <w:tcW w:w="1275" w:type="dxa"/>
+          </w:tcPr>
+          <w:p>
+            <w:pPr>
+              <w:spacing w:after="0" w:line="240" w:lineRule="auto"/>
+              <w:jc w:val="center"/>
+            </w:pPr>
+          </w:p>
+        </w:tc>
+        <w:tc>
+          <w:tcPr>
+            <w:tcW w:w="8080" w:type="dxa"/>
+          </w:tcPr>
+          <w:p>
+            <w:pPr>
+              <w:spacing w:after="0" w:line="240" w:lineRule="auto"/>
+              <w:jc w:val="center"/>
+            </w:pPr>
+          </w:p>
+        </w:tc>
+      </w:tr>
+      <w:tr>
+        <w:tc>
+          <w:tcPr>
+            <w:tcW w:w="1275" w:type="dxa"/>
+          </w:tcPr>
+          <w:p>
+            <w:pPr>
+              <w:spacing w:after="0" w:line="240" w:lineRule="auto"/>
+              <w:jc w:val="center"/>
+            </w:pPr>
+          </w:p>
+        </w:tc>
+        <w:tc>
+          <w:tcPr>
+            <w:tcW w:w="8080" w:type="dxa"/>
+          </w:tcPr>
+          <w:p>
+            <w:pPr>
+              <w:spacing w:after="0" w:line="240" w:lineRule="auto"/>
+              <w:jc w:val="center"/>
+            </w:pPr>
+          </w:p>
+        </w:tc>
+      </w:tr>
+      <w:tr>
+        <w:tc>
+          <w:tcPr>
+            <w:tcW w:w="1275" w:type="dxa"/>
+          </w:tcPr>
+          <w:p>
+            <w:pPr>
+              <w:spacing w:after="0" w:line="240" w:lineRule="auto"/>
+              <w:jc w:val="center"/>
+              <w:rPr>
+                <w:lang w:val="en-US"/>
+              </w:rPr>
+            </w:pPr>
+          </w:p>
+        </w:tc>
+        <w:tc>
+          <w:tcPr>
+            <w:tcW w:w="8080" w:type="dxa"/>
+          </w:tcPr>
+          <w:p>
+            <w:pPr>
+              <w:spacing w:after="0" w:line="240" w:lineRule="auto"/>
+              <w:jc w:val="center"/>
+            </w:pPr>
+          </w:p>
+        </w:tc>
+      </w:tr>
+      <w:tr>
+        <w:tc>
+          <w:tcPr>
+            <w:tcW w:w="1275" w:type="dxa"/>
+          </w:tcPr>
+          <w:p>
+            <w:pPr>
+              <w:spacing w:after="0" w:line="240" w:lineRule="auto"/>
+              <w:jc w:val="center"/>
+              <w:rPr>
+                <w:lang w:val="en-US"/>
+              </w:rPr>
+            </w:pPr>
+          </w:p>
+        </w:tc>
+        <w:tc>
+          <w:tcPr>
+            <w:tcW w:w="8080" w:type="dxa"/>
+          </w:tcPr>
+          <w:p>
+            <w:pPr>
+              <w:spacing w:after="0" w:line="240" w:lineRule="auto"/>
+              <w:jc w:val="center"/>
+            </w:pPr>
+          </w:p>
+        </w:tc>
+      </w:tr>
+      <w:tr>
+        <w:tc>
+          <w:tcPr>
+            <w:tcW w:w="1275" w:type="dxa"/>
+          </w:tcPr>
+          <w:p>
+            <w:pPr>
+              <w:spacing w:after="0" w:line="240" w:lineRule="auto"/>
+              <w:jc w:val="center"/>
+              <w:rPr>
+                <w:lang w:val="en-US"/>
+              </w:rPr>
+            </w:pPr>
+          </w:p>
+        </w:tc>
+        <w:tc>
+          <w:tcPr>
+            <w:tcW w:w="8080" w:type="dxa"/>
+          </w:tcPr>
+          <w:p>
+            <w:pPr>
+              <w:spacing w:after="0" w:line="240" w:lineRule="auto"/>
+              <w:jc w:val="center"/>
+            </w:pPr>
+          </w:p>
+        </w:tc>
+      </w:tr>
+      <w:tr>
+        <w:tc>
+          <w:tcPr>
+            <w:tcW w:w="1275" w:type="dxa"/>
+          </w:tcPr>
+          <w:p>
+            <w:pPr>
+              <w:spacing w:after="0" w:line="240" w:lineRule="auto"/>
+              <w:jc w:val="center"/>
+              <w:rPr>
+                <w:lang w:val="en-US"/>
+              </w:rPr>
+            </w:pPr>
+          </w:p>
+        </w:tc>
+        <w:tc>
+          <w:tcPr>
+            <w:tcW w:w="8080" w:type="dxa"/>
+          </w:tcPr>
+          <w:p>
+            <w:pPr>
+              <w:spacing w:after="0" w:line="240" w:lineRule="auto"/>
+              <w:jc w:val="center"/>
+            </w:pPr>
+          </w:p>
+        </w:tc>
+      </w:tr>
+      <w:tr>
+        <w:tc>
+          <w:tcPr>
+            <w:tcW w:w="1275" w:type="dxa"/>
+          </w:tcPr>
+          <w:p>
+            <w:pPr>
+              <w:spacing w:after="0" w:line="240" w:lineRule="auto"/>
+              <w:jc w:val="center"/>
+              <w:rPr>
+                <w:lang w:val="en-US"/>
+              </w:rPr>
+            </w:pPr>
+          </w:p>
+        </w:tc>
+        <w:tc>
+          <w:tcPr>
+            <w:tcW w:w="8080" w:type="dxa"/>
+          </w:tcPr>
+          <w:p>
+            <w:pPr>
+              <w:spacing w:after="0" w:line="240" w:lineRule="auto"/>
+              <w:jc w:val="center"/>
+            </w:pPr>
+          </w:p>
+        </w:tc>
+      </w:tr>
+      <w:tr>
+        <w:tc>
+          <w:tcPr>
+            <w:tcW w:w="1275" w:type="dxa"/>
+          </w:tcPr>
+          <w:p>
+            <w:pPr>
+              <w:spacing w:after="0" w:line="240" w:lineRule="auto"/>
+              <w:jc w:val="center"/>
+              <w:rPr>
+                <w:lang w:val="en-US"/>
+              </w:rPr>
+            </w:pPr>
+          </w:p>
+        </w:tc>
+        <w:tc>
+          <w:tcPr>
+            <w:tcW w:w="8080" w:type="dxa"/>
+          </w:tcPr>
+          <w:p>
+            <w:pPr>
+              <w:spacing w:after="0" w:line="240" w:lineRule="auto"/>
+              <w:jc w:val="center"/>
+            </w:pPr>
+          </w:p>
+        </w:tc>
+      </w:tr>
+      <w:tr>
+        <w:tc>
+          <w:tcPr>
+            <w:tcW w:w="1275" w:type="dxa"/>
+          </w:tcPr>
+          <w:p>
+            <w:pPr>
+              <w:spacing w:after="0" w:line="240" w:lineRule="auto"/>
+              <w:jc w:val="center"/>
+              <w:rPr>
+                <w:lang w:val="en-US"/>
+              </w:rPr>
+            </w:pPr>
+          </w:p>
+        </w:tc>
+        <w:tc>
+          <w:tcPr>
+            <w:tcW w:w="8080" w:type="dxa"/>
+          </w:tcPr>
+          <w:p>
+            <w:pPr>
+              <w:spacing w:after="0" w:line="240" w:lineRule="auto"/>
+              <w:jc w:val="center"/>
+            </w:pPr>
+          </w:p>
+        </w:tc>
+      </w:tr>
+      <w:tr>
+        <w:tc>
+          <w:tcPr>
+            <w:tcW w:w="1275" w:type="dxa"/>
+          </w:tcPr>
+          <w:p>
+            <w:pPr>
+              <w:spacing w:after="0" w:line="240" w:lineRule="auto"/>
+              <w:jc w:val="center"/>
+              <w:rPr>
+                <w:lang w:val="en-US"/>
+              </w:rPr>
+            </w:pPr>
+          </w:p>
+        </w:tc>
+        <w:tc>
+          <w:tcPr>
+            <w:tcW w:w="8080" w:type="dxa"/>
+          </w:tcPr>
+          <w:p>
+            <w:pPr>
+              <w:spacing w:after="0" w:line="240" w:lineRule="auto"/>
+              <w:jc w:val="center"/>
+            </w:pPr>
+          </w:p>
+        </w:tc>
+      </w:tr>
+      <w:tr>
+        <w:tc>
+          <w:tcPr>
+            <w:tcW w:w="1275" w:type="dxa"/>
+          </w:tcPr>
+          <w:p>
+            <w:pPr>
+              <w:spacing w:after="0" w:line="240" w:lineRule="auto"/>
+              <w:jc w:val="center"/>
+              <w:rPr>
+                <w:lang w:val="en-US"/>
+              </w:rPr>
+            </w:pPr>
+          </w:p>
+        </w:tc>
+        <w:tc>
+          <w:tcPr>
+            <w:tcW w:w="8080" w:type="dxa"/>
+          </w:tcPr>
+          <w:p>
+            <w:pPr>
+              <w:spacing w:after="0" w:line="240" w:lineRule="auto"/>
+              <w:jc w:val="center"/>
+            </w:pPr>
+          </w:p>
+        </w:tc>
+      </w:tr>
+      <w:tr>
+        <w:tc>
+          <w:tcPr>
+            <w:tcW w:w="1275" w:type="dxa"/>
+          </w:tcPr>
+          <w:p>
+            <w:pPr>
+              <w:spacing w:after="0" w:line="240" w:lineRule="auto"/>
+              <w:jc w:val="center"/>
+              <w:rPr>
+                <w:lang w:val="en-US"/>
+              </w:rPr>
+            </w:pPr>
+          </w:p>
+        </w:tc>
+        <w:tc>
+          <w:tcPr>
+            <w:tcW w:w="8080" w:type="dxa"/>
+          </w:tcPr>
+          <w:p>
+            <w:pPr>
+              <w:spacing w:after="0" w:line="240" w:lineRule="auto"/>
+              <w:jc w:val="center"/>
+            </w:pPr>
+          </w:p>
+        </w:tc>
+      </w:tr>
+      <w:tr>
+        <w:tc>
+          <w:tcPr>
+            <w:tcW w:w="1275" w:type="dxa"/>
+          </w:tcPr>
+          <w:p>
+            <w:pPr>
+              <w:spacing w:after="0" w:line="240" w:lineRule="auto"/>
+              <w:jc w:val="center"/>
+              <w:rPr>
+                <w:lang w:val="en-US"/>
+              </w:rPr>
+            </w:pPr>
+          </w:p>
+        </w:tc>
+        <w:tc>
+          <w:tcPr>
+            <w:tcW w:w="8080" w:type="dxa"/>
+          </w:tcPr>
+          <w:p>
+            <w:pPr>
+              <w:spacing w:after="0" w:line="240" w:lineRule="auto"/>
+              <w:jc w:val="center"/>
+            </w:pPr>
+          </w:p>
+        </w:tc>
+      </w:tr>
+      <w:tr>
+        <w:tc>
+          <w:tcPr>
+            <w:tcW w:w="1275" w:type="dxa"/>
+          </w:tcPr>
+          <w:p>
+            <w:pPr>
+              <w:spacing w:after="0" w:line="240" w:lineRule="auto"/>
+              <w:jc w:val="center"/>
+              <w:rPr>
+                <w:lang w:val="en-US"/>
+              </w:rPr>
+            </w:pPr>
+          </w:p>
+        </w:tc>
+        <w:tc>
+          <w:tcPr>
+            <w:tcW w:w="8080" w:type="dxa"/>
+          </w:tcPr>
+          <w:p>
+            <w:pPr>
+              <w:spacing w:after="0" w:line="240" w:lineRule="auto"/>
+              <w:jc w:val="center"/>
+            </w:pPr>
+          </w:p>
+        </w:tc>
+      </w:tr>
+      <w:tr>
+        <w:tc>
+          <w:tcPr>
+            <w:tcW w:w="1275" w:type="dxa"/>
+          </w:tcPr>
+          <w:p>
+            <w:pPr>
+              <w:spacing w:after="0" w:line="240" w:lineRule="auto"/>
+              <w:jc w:val="center"/>
+              <w:rPr>
+                <w:lang w:val="en-US"/>
+              </w:rPr>
+            </w:pPr>
+          </w:p>
+        </w:tc>
+        <w:tc>
+          <w:tcPr>
+            <w:tcW w:w="8080" w:type="dxa"/>
+          </w:tcPr>
+          <w:p>
+            <w:pPr>
+              <w:spacing w:after="0" w:line="240" w:lineRule="auto"/>
+              <w:jc w:val="center"/>
             </w:pPr>
           </w:p>
         </w:tc>
@@ -5560,6 +9062,11 @@
       <w:contextualSpacing/>
     </w:pPr>
   </w:style>
+  <w:style w:type="character" w:customStyle="1" w:styleId="apple-style-span">
+    <w:name w:val="apple-style-span"/>
+    <w:basedOn w:val="Standardskrifttypeiafsnit"/>
+    <w:rsid w:val="00764DEF"/>
+  </w:style>
 </w:styles>
 </file>
 

</xml_diff>

<commit_message>
Adding UR-1 to UR-9 to main document
</commit_message>
<xml_diff>
--- a/Sysreq/SRS Missile Warning System_ahp.docx
+++ b/Sysreq/SRS Missile Warning System_ahp.docx
@@ -3199,7 +3199,20 @@
               <w:rPr>
                 <w:lang w:val="en-US"/>
               </w:rPr>
-              <w:t>The POD shall support standard NATO dispenser magazines type DM30p.</w:t>
+              <w:t xml:space="preserve">The POD shall support standard NATO dispenser magazines type </w:t>
+            </w:r>
+            <w:r>
+              <w:rPr>
+                <w:i/>
+                <w:lang w:val="en-US"/>
+              </w:rPr>
+              <w:t>DM30p</w:t>
+            </w:r>
+            <w:r>
+              <w:rPr>
+                <w:lang w:val="en-US"/>
+              </w:rPr>
+              <w:t>.</w:t>
             </w:r>
           </w:p>
         </w:tc>
@@ -3240,7 +3253,20 @@
               <w:rPr>
                 <w:lang w:val="en-US"/>
               </w:rPr>
-              <w:t>The POD must comply with all F-16 requirements for aerodynamics and radar reflections as specified by the F-16 POD standard FP42f.</w:t>
+              <w:t xml:space="preserve">The POD must comply with all F-16 requirements for aerodynamics and radar reflections as specified by the F-16 POD standard </w:t>
+            </w:r>
+            <w:r>
+              <w:rPr>
+                <w:i/>
+                <w:lang w:val="en-US"/>
+              </w:rPr>
+              <w:t>FP42f</w:t>
+            </w:r>
+            <w:r>
+              <w:rPr>
+                <w:lang w:val="en-US"/>
+              </w:rPr>
+              <w:t>.</w:t>
             </w:r>
           </w:p>
         </w:tc>
@@ -3293,7 +3319,20 @@
               <w:rPr>
                 <w:lang w:val="en-US"/>
               </w:rPr>
-              <w:t xml:space="preserve"> for EMC and data bus load as specified by the F-16 EW standard FE16d.</w:t>
+              <w:t xml:space="preserve"> for EMC and data bus load as specified by the F-16 EW standard </w:t>
+            </w:r>
+            <w:r>
+              <w:rPr>
+                <w:i/>
+                <w:lang w:val="en-US"/>
+              </w:rPr>
+              <w:t>FE16d</w:t>
+            </w:r>
+            <w:r>
+              <w:rPr>
+                <w:lang w:val="en-US"/>
+              </w:rPr>
+              <w:t>.</w:t>
             </w:r>
           </w:p>
         </w:tc>
@@ -3375,7 +3414,20 @@
               <w:rPr>
                 <w:lang w:val="en-US"/>
               </w:rPr>
-              <w:t>The POD shall be mounted by two T-hooks as specified by the F-16 POD mounting standard PM11b.</w:t>
+              <w:t xml:space="preserve">The POD shall be mounted by two T-hooks as specified by the F-16 POD mounting standard </w:t>
+            </w:r>
+            <w:r>
+              <w:rPr>
+                <w:i/>
+                <w:lang w:val="en-US"/>
+              </w:rPr>
+              <w:t>PM11b</w:t>
+            </w:r>
+            <w:r>
+              <w:rPr>
+                <w:lang w:val="en-US"/>
+              </w:rPr>
+              <w:t>.</w:t>
             </w:r>
           </w:p>
         </w:tc>
@@ -3498,7 +3550,20 @@
               <w:rPr>
                 <w:lang w:val="en-US"/>
               </w:rPr>
-              <w:t>The cockpit unit shall use the NATO dispenser threat format DF14b to forward threat data to the aircraft mission computer.</w:t>
+              <w:t xml:space="preserve">The cockpit unit shall use the NATO dispenser threat format </w:t>
+            </w:r>
+            <w:r>
+              <w:rPr>
+                <w:i/>
+                <w:lang w:val="en-US"/>
+              </w:rPr>
+              <w:t>DF14b</w:t>
+            </w:r>
+            <w:r>
+              <w:rPr>
+                <w:lang w:val="en-US"/>
+              </w:rPr>
+              <w:t xml:space="preserve"> to forward threat data to the aircraft mission computer.</w:t>
             </w:r>
           </w:p>
         </w:tc>
@@ -3551,7 +3616,20 @@
               <w:rPr>
                 <w:lang w:val="en-US"/>
               </w:rPr>
-              <w:t>MIL-1553B data bus in NATO dispenser threat format DF14b (50Hz).</w:t>
+              <w:t xml:space="preserve">MIL-1553B data bus in NATO dispenser threat format </w:t>
+            </w:r>
+            <w:r>
+              <w:rPr>
+                <w:i/>
+                <w:lang w:val="en-US"/>
+              </w:rPr>
+              <w:t>DF14b</w:t>
+            </w:r>
+            <w:r>
+              <w:rPr>
+                <w:lang w:val="en-US"/>
+              </w:rPr>
+              <w:t xml:space="preserve"> (50Hz).</w:t>
             </w:r>
           </w:p>
         </w:tc>
@@ -3639,7 +3717,20 @@
               <w:rPr>
                 <w:lang w:val="en-US"/>
               </w:rPr>
-              <w:t>Government Furnished Equipment (GFE).</w:t>
+              <w:t>Government Furnished Equipment (</w:t>
+            </w:r>
+            <w:r>
+              <w:rPr>
+                <w:i/>
+                <w:lang w:val="en-US"/>
+              </w:rPr>
+              <w:t>GFE</w:t>
+            </w:r>
+            <w:r>
+              <w:rPr>
+                <w:lang w:val="en-US"/>
+              </w:rPr>
+              <w:t>).</w:t>
             </w:r>
             <w:r>
               <w:rPr>
@@ -3667,13 +3758,7 @@
               <w:rPr>
                 <w:lang w:val="en-US"/>
               </w:rPr>
-              <w:t>FR-2</w:t>
-            </w:r>
-            <w:r>
-              <w:rPr>
-                <w:lang w:val="en-US"/>
-              </w:rPr>
-              <w:t>1</w:t>
+              <w:t>FR-21</w:t>
             </w:r>
           </w:p>
         </w:tc>
@@ -3692,13 +3777,20 @@
               <w:rPr>
                 <w:lang w:val="en-US"/>
               </w:rPr>
-              <w:t xml:space="preserve">The cockpit unit shall perform an internal built-in test </w:t>
-            </w:r>
-            <w:r>
-              <w:rPr>
-                <w:lang w:val="en-US"/>
-              </w:rPr>
-              <w:t>of its internal subsystems and HW, as specified by the F-16 subsystem BIT standard FBIT12c.</w:t>
+              <w:t xml:space="preserve">The cockpit unit shall perform an internal built-in test of its internal subsystems and HW, as specified by the F-16 subsystem BIT standard </w:t>
+            </w:r>
+            <w:r>
+              <w:rPr>
+                <w:i/>
+                <w:lang w:val="en-US"/>
+              </w:rPr>
+              <w:t>FBIT12c</w:t>
+            </w:r>
+            <w:r>
+              <w:rPr>
+                <w:lang w:val="en-US"/>
+              </w:rPr>
+              <w:t>.</w:t>
             </w:r>
           </w:p>
         </w:tc>
@@ -3780,7 +3872,19 @@
               <w:rPr>
                 <w:lang w:val="en-US"/>
               </w:rPr>
-              <w:t>The cockpit unit shall request status information from the ECU every 20ms (MIL-1553B 50Hx frame)</w:t>
+              <w:t>The cockpit unit shall request status information from the ECU every 20ms (MIL-1553B 50H</w:t>
+            </w:r>
+            <w:r>
+              <w:rPr>
+                <w:lang w:val="en-US"/>
+              </w:rPr>
+              <w:t>z</w:t>
+            </w:r>
+            <w:r>
+              <w:rPr>
+                <w:lang w:val="en-US"/>
+              </w:rPr>
+              <w:t xml:space="preserve"> frame)</w:t>
             </w:r>
           </w:p>
         </w:tc>
@@ -3827,7 +3931,20 @@
               <w:rPr>
                 <w:lang w:val="en-US"/>
               </w:rPr>
-              <w:t>Government Furnished Equipment (GFE).</w:t>
+              <w:t>Government Furnished Equipment (</w:t>
+            </w:r>
+            <w:r>
+              <w:rPr>
+                <w:i/>
+                <w:lang w:val="en-US"/>
+              </w:rPr>
+              <w:t>GFE</w:t>
+            </w:r>
+            <w:r>
+              <w:rPr>
+                <w:lang w:val="en-US"/>
+              </w:rPr>
+              <w:t>).</w:t>
             </w:r>
           </w:p>
         </w:tc>
@@ -4069,35 +4186,42 @@
               <w:rPr>
                 <w:lang w:val="en-US"/>
               </w:rPr>
-              <w:t xml:space="preserve"> be clearly labeled and accessible by aircraft maintenance crew as specified by the aircraft maintenance manual AMM32f.</w:t>
-            </w:r>
-          </w:p>
-        </w:tc>
-      </w:tr>
-      <w:tr>
-        <w:tc>
-          <w:tcPr>
-            <w:tcW w:w="1275" w:type="dxa"/>
-          </w:tcPr>
-          <w:p>
-            <w:pPr>
-              <w:spacing w:after="0" w:line="240" w:lineRule="auto"/>
-              <w:jc w:val="center"/>
-              <w:rPr>
-                <w:lang w:val="en-US"/>
-              </w:rPr>
-            </w:pPr>
-            <w:r>
-              <w:rPr>
-                <w:lang w:val="en-US"/>
-              </w:rPr>
-              <w:t>FR-</w:t>
-            </w:r>
-            <w:r>
-              <w:rPr>
-                <w:lang w:val="en-US"/>
-              </w:rPr>
-              <w:t>30</w:t>
+              <w:t xml:space="preserve"> be clearly labeled and accessible by aircraft maintenance crew as specified by the aircraft maintenance manual </w:t>
+            </w:r>
+            <w:r>
+              <w:rPr>
+                <w:i/>
+                <w:lang w:val="en-US"/>
+              </w:rPr>
+              <w:t>AMM32f</w:t>
+            </w:r>
+            <w:r>
+              <w:rPr>
+                <w:lang w:val="en-US"/>
+              </w:rPr>
+              <w:t>.</w:t>
+            </w:r>
+          </w:p>
+        </w:tc>
+      </w:tr>
+      <w:tr>
+        <w:tc>
+          <w:tcPr>
+            <w:tcW w:w="1275" w:type="dxa"/>
+          </w:tcPr>
+          <w:p>
+            <w:pPr>
+              <w:spacing w:after="0" w:line="240" w:lineRule="auto"/>
+              <w:jc w:val="center"/>
+              <w:rPr>
+                <w:lang w:val="en-US"/>
+              </w:rPr>
+            </w:pPr>
+            <w:r>
+              <w:rPr>
+                <w:lang w:val="en-US"/>
+              </w:rPr>
+              <w:t>FR-30</w:t>
             </w:r>
           </w:p>
         </w:tc>
@@ -4150,13 +4274,7 @@
               <w:rPr>
                 <w:lang w:val="en-US"/>
               </w:rPr>
-              <w:t>FR-3</w:t>
-            </w:r>
-            <w:r>
-              <w:rPr>
-                <w:lang w:val="en-US"/>
-              </w:rPr>
-              <w:t>1</w:t>
+              <w:t>FR-31</w:t>
             </w:r>
           </w:p>
         </w:tc>
@@ -4175,47 +4293,42 @@
               <w:rPr>
                 <w:lang w:val="en-US"/>
               </w:rPr>
-              <w:t xml:space="preserve">The </w:t>
-            </w:r>
-            <w:r>
-              <w:rPr>
-                <w:lang w:val="en-US"/>
-              </w:rPr>
-              <w:t>cockpit</w:t>
-            </w:r>
-            <w:r>
-              <w:rPr>
-                <w:lang w:val="en-US"/>
-              </w:rPr>
-              <w:t xml:space="preserve"> unit shall keep all sensitive data in an encrypted format as specified by the DOD sensitive data standard SDS23v.</w:t>
-            </w:r>
-          </w:p>
-        </w:tc>
-      </w:tr>
-      <w:tr>
-        <w:tc>
-          <w:tcPr>
-            <w:tcW w:w="1275" w:type="dxa"/>
-          </w:tcPr>
-          <w:p>
-            <w:pPr>
-              <w:spacing w:after="0" w:line="240" w:lineRule="auto"/>
-              <w:jc w:val="center"/>
-              <w:rPr>
-                <w:lang w:val="en-US"/>
-              </w:rPr>
-            </w:pPr>
-            <w:r>
-              <w:rPr>
-                <w:lang w:val="en-US"/>
-              </w:rPr>
-              <w:t>FR-3</w:t>
-            </w:r>
-            <w:r>
-              <w:rPr>
-                <w:lang w:val="en-US"/>
-              </w:rPr>
-              <w:t>2</w:t>
+              <w:t xml:space="preserve">The cockpit unit shall keep all sensitive data in an encrypted format as specified by the DOD sensitive data standard </w:t>
+            </w:r>
+            <w:r>
+              <w:rPr>
+                <w:i/>
+                <w:lang w:val="en-US"/>
+              </w:rPr>
+              <w:t>SDS23v</w:t>
+            </w:r>
+            <w:r>
+              <w:rPr>
+                <w:lang w:val="en-US"/>
+              </w:rPr>
+              <w:t>.</w:t>
+            </w:r>
+          </w:p>
+        </w:tc>
+      </w:tr>
+      <w:tr>
+        <w:tc>
+          <w:tcPr>
+            <w:tcW w:w="1275" w:type="dxa"/>
+          </w:tcPr>
+          <w:p>
+            <w:pPr>
+              <w:spacing w:after="0" w:line="240" w:lineRule="auto"/>
+              <w:jc w:val="center"/>
+              <w:rPr>
+                <w:lang w:val="en-US"/>
+              </w:rPr>
+            </w:pPr>
+            <w:r>
+              <w:rPr>
+                <w:lang w:val="en-US"/>
+              </w:rPr>
+              <w:t>FR-32</w:t>
             </w:r>
           </w:p>
         </w:tc>
@@ -4234,19 +4347,20 @@
               <w:rPr>
                 <w:lang w:val="en-US"/>
               </w:rPr>
-              <w:t xml:space="preserve">The </w:t>
-            </w:r>
-            <w:r>
-              <w:rPr>
-                <w:lang w:val="en-US"/>
-              </w:rPr>
-              <w:t>cockpit unit</w:t>
-            </w:r>
-            <w:r>
-              <w:rPr>
-                <w:lang w:val="en-US"/>
-              </w:rPr>
-              <w:t xml:space="preserve"> shall erase the decryption key using the DOD data wipe specification DWS12g.</w:t>
+              <w:t xml:space="preserve">The cockpit unit shall erase the decryption key using the DOD data wipe specification </w:t>
+            </w:r>
+            <w:r>
+              <w:rPr>
+                <w:i/>
+                <w:lang w:val="en-US"/>
+              </w:rPr>
+              <w:t>DWS12g</w:t>
+            </w:r>
+            <w:r>
+              <w:rPr>
+                <w:lang w:val="en-US"/>
+              </w:rPr>
+              <w:t>.</w:t>
             </w:r>
           </w:p>
         </w:tc>
@@ -4370,7 +4484,20 @@
               <w:rPr>
                 <w:lang w:val="en-US"/>
               </w:rPr>
-              <w:t>The POD shall keep all sensitive data in an encrypted format as specified by the DOD sensitive data standard SDS23v.</w:t>
+              <w:t xml:space="preserve">The POD shall keep all sensitive data in an encrypted format as specified by the DOD sensitive data standard </w:t>
+            </w:r>
+            <w:r>
+              <w:rPr>
+                <w:i/>
+                <w:lang w:val="en-US"/>
+              </w:rPr>
+              <w:t>SDS23v</w:t>
+            </w:r>
+            <w:r>
+              <w:rPr>
+                <w:lang w:val="en-US"/>
+              </w:rPr>
+              <w:t>.</w:t>
             </w:r>
           </w:p>
         </w:tc>
@@ -4452,7 +4579,20 @@
               <w:rPr>
                 <w:lang w:val="en-US"/>
               </w:rPr>
-              <w:t>The POD shall erase the decryption key using the DOD data wipe specification DWS12g.</w:t>
+              <w:t xml:space="preserve">The POD shall erase the decryption key using the DOD data wipe specification </w:t>
+            </w:r>
+            <w:r>
+              <w:rPr>
+                <w:i/>
+                <w:lang w:val="en-US"/>
+              </w:rPr>
+              <w:t>DWS12g</w:t>
+            </w:r>
+            <w:r>
+              <w:rPr>
+                <w:lang w:val="en-US"/>
+              </w:rPr>
+              <w:t>.</w:t>
             </w:r>
           </w:p>
         </w:tc>
@@ -6125,13 +6265,7 @@
               <w:rPr>
                 <w:lang w:val="en-US"/>
               </w:rPr>
-              <w:t>FR-2</w:t>
-            </w:r>
-            <w:r>
-              <w:rPr>
-                <w:lang w:val="en-US"/>
-              </w:rPr>
-              <w:t>1</w:t>
+              <w:t>FR-21</w:t>
             </w:r>
           </w:p>
         </w:tc>
@@ -6188,13 +6322,7 @@
               <w:rPr>
                 <w:lang w:val="en-US"/>
               </w:rPr>
-              <w:t>FR-2</w:t>
-            </w:r>
-            <w:r>
-              <w:rPr>
-                <w:lang w:val="en-US"/>
-              </w:rPr>
-              <w:t>2</w:t>
+              <w:t>FR-22</w:t>
             </w:r>
           </w:p>
         </w:tc>
@@ -6308,13 +6436,7 @@
               <w:rPr>
                 <w:lang w:val="en-US"/>
               </w:rPr>
-              <w:t>FR-2</w:t>
-            </w:r>
-            <w:r>
-              <w:rPr>
-                <w:lang w:val="en-US"/>
-              </w:rPr>
-              <w:t>4</w:t>
+              <w:t>FR-24</w:t>
             </w:r>
           </w:p>
         </w:tc>
@@ -6428,13 +6550,7 @@
               <w:rPr>
                 <w:lang w:val="en-US"/>
               </w:rPr>
-              <w:t>FR-2</w:t>
-            </w:r>
-            <w:r>
-              <w:rPr>
-                <w:lang w:val="en-US"/>
-              </w:rPr>
-              <w:t>6</w:t>
+              <w:t>FR-26</w:t>
             </w:r>
           </w:p>
         </w:tc>
@@ -6551,13 +6667,7 @@
               <w:rPr>
                 <w:lang w:val="en-US"/>
               </w:rPr>
-              <w:t>FR-2</w:t>
-            </w:r>
-            <w:r>
-              <w:rPr>
-                <w:lang w:val="en-US"/>
-              </w:rPr>
-              <w:t>8</w:t>
+              <w:t>FR-28</w:t>
             </w:r>
           </w:p>
         </w:tc>
@@ -7441,6 +7551,12 @@
               <w:spacing w:after="0" w:line="240" w:lineRule="auto"/>
               <w:jc w:val="center"/>
             </w:pPr>
+            <w:r>
+              <w:rPr>
+                <w:lang w:val="en-US"/>
+              </w:rPr>
+              <w:t>DM30p</w:t>
+            </w:r>
           </w:p>
         </w:tc>
         <w:tc>
@@ -7450,21 +7566,44 @@
           <w:p>
             <w:pPr>
               <w:spacing w:after="0" w:line="240" w:lineRule="auto"/>
-              <w:jc w:val="center"/>
-            </w:pPr>
-          </w:p>
-        </w:tc>
-      </w:tr>
-      <w:tr>
-        <w:tc>
-          <w:tcPr>
-            <w:tcW w:w="1275" w:type="dxa"/>
-          </w:tcPr>
-          <w:p>
-            <w:pPr>
-              <w:spacing w:after="0" w:line="240" w:lineRule="auto"/>
-              <w:jc w:val="center"/>
-            </w:pPr>
+              <w:rPr>
+                <w:lang w:val="en-US"/>
+              </w:rPr>
+            </w:pPr>
+            <w:r>
+              <w:rPr>
+                <w:lang w:val="en-US"/>
+              </w:rPr>
+              <w:t xml:space="preserve">NATO dispenser magazine type </w:t>
+            </w:r>
+            <w:r>
+              <w:rPr>
+                <w:lang w:val="en-US"/>
+              </w:rPr>
+              <w:t>contains the complete details about the magazines physical constructions and interface,</w:t>
+            </w:r>
+          </w:p>
+        </w:tc>
+      </w:tr>
+      <w:tr>
+        <w:tc>
+          <w:tcPr>
+            <w:tcW w:w="1275" w:type="dxa"/>
+          </w:tcPr>
+          <w:p>
+            <w:pPr>
+              <w:spacing w:after="0" w:line="240" w:lineRule="auto"/>
+              <w:jc w:val="center"/>
+              <w:rPr>
+                <w:lang w:val="en-US"/>
+              </w:rPr>
+            </w:pPr>
+            <w:r>
+              <w:rPr>
+                <w:lang w:val="en-US"/>
+              </w:rPr>
+              <w:t>FP42f</w:t>
+            </w:r>
           </w:p>
         </w:tc>
         <w:tc>
@@ -7474,24 +7613,38 @@
           <w:p>
             <w:pPr>
               <w:spacing w:after="0" w:line="240" w:lineRule="auto"/>
-              <w:jc w:val="center"/>
-            </w:pPr>
-          </w:p>
-        </w:tc>
-      </w:tr>
-      <w:tr>
-        <w:tc>
-          <w:tcPr>
-            <w:tcW w:w="1275" w:type="dxa"/>
-          </w:tcPr>
-          <w:p>
-            <w:pPr>
-              <w:spacing w:after="0" w:line="240" w:lineRule="auto"/>
-              <w:jc w:val="center"/>
-              <w:rPr>
-                <w:lang w:val="en-US"/>
-              </w:rPr>
-            </w:pPr>
+              <w:rPr>
+                <w:lang w:val="en-US"/>
+              </w:rPr>
+            </w:pPr>
+            <w:r>
+              <w:rPr>
+                <w:lang w:val="en-US"/>
+              </w:rPr>
+              <w:t>F-16 POD standard contains complete specification about requirements for POD manufacturing, including size, weight, material, shape, etc.</w:t>
+            </w:r>
+          </w:p>
+        </w:tc>
+      </w:tr>
+      <w:tr>
+        <w:tc>
+          <w:tcPr>
+            <w:tcW w:w="1275" w:type="dxa"/>
+          </w:tcPr>
+          <w:p>
+            <w:pPr>
+              <w:spacing w:after="0" w:line="240" w:lineRule="auto"/>
+              <w:jc w:val="center"/>
+              <w:rPr>
+                <w:lang w:val="en-US"/>
+              </w:rPr>
+            </w:pPr>
+            <w:r>
+              <w:rPr>
+                <w:lang w:val="en-US"/>
+              </w:rPr>
+              <w:t>FE16d</w:t>
+            </w:r>
           </w:p>
         </w:tc>
         <w:tc>
@@ -7501,24 +7654,38 @@
           <w:p>
             <w:pPr>
               <w:spacing w:after="0" w:line="240" w:lineRule="auto"/>
-              <w:jc w:val="center"/>
-            </w:pPr>
-          </w:p>
-        </w:tc>
-      </w:tr>
-      <w:tr>
-        <w:tc>
-          <w:tcPr>
-            <w:tcW w:w="1275" w:type="dxa"/>
-          </w:tcPr>
-          <w:p>
-            <w:pPr>
-              <w:spacing w:after="0" w:line="240" w:lineRule="auto"/>
-              <w:jc w:val="center"/>
-              <w:rPr>
-                <w:lang w:val="en-US"/>
-              </w:rPr>
-            </w:pPr>
+              <w:rPr>
+                <w:lang w:val="en-US"/>
+              </w:rPr>
+            </w:pPr>
+            <w:r>
+              <w:rPr>
+                <w:lang w:val="en-US"/>
+              </w:rPr>
+              <w:t xml:space="preserve">F-16 EW standard contains the requirements and test procedures required to have a new system approved on an F-16. </w:t>
+            </w:r>
+          </w:p>
+        </w:tc>
+      </w:tr>
+      <w:tr>
+        <w:tc>
+          <w:tcPr>
+            <w:tcW w:w="1275" w:type="dxa"/>
+          </w:tcPr>
+          <w:p>
+            <w:pPr>
+              <w:spacing w:after="0" w:line="240" w:lineRule="auto"/>
+              <w:jc w:val="center"/>
+              <w:rPr>
+                <w:lang w:val="en-US"/>
+              </w:rPr>
+            </w:pPr>
+            <w:r>
+              <w:rPr>
+                <w:lang w:val="en-US"/>
+              </w:rPr>
+              <w:t>PM11b</w:t>
+            </w:r>
           </w:p>
         </w:tc>
         <w:tc>
@@ -7528,24 +7695,38 @@
           <w:p>
             <w:pPr>
               <w:spacing w:after="0" w:line="240" w:lineRule="auto"/>
-              <w:jc w:val="center"/>
-            </w:pPr>
-          </w:p>
-        </w:tc>
-      </w:tr>
-      <w:tr>
-        <w:tc>
-          <w:tcPr>
-            <w:tcW w:w="1275" w:type="dxa"/>
-          </w:tcPr>
-          <w:p>
-            <w:pPr>
-              <w:spacing w:after="0" w:line="240" w:lineRule="auto"/>
-              <w:jc w:val="center"/>
-              <w:rPr>
-                <w:lang w:val="en-US"/>
-              </w:rPr>
-            </w:pPr>
+              <w:rPr>
+                <w:lang w:val="en-US"/>
+              </w:rPr>
+            </w:pPr>
+            <w:r>
+              <w:rPr>
+                <w:lang w:val="en-US"/>
+              </w:rPr>
+              <w:t>F-16 POD mounting standard includes specifications on how a POD shall safely be mounted to an F-16 aircraft.</w:t>
+            </w:r>
+          </w:p>
+        </w:tc>
+      </w:tr>
+      <w:tr>
+        <w:tc>
+          <w:tcPr>
+            <w:tcW w:w="1275" w:type="dxa"/>
+          </w:tcPr>
+          <w:p>
+            <w:pPr>
+              <w:spacing w:after="0" w:line="240" w:lineRule="auto"/>
+              <w:jc w:val="center"/>
+              <w:rPr>
+                <w:lang w:val="en-US"/>
+              </w:rPr>
+            </w:pPr>
+            <w:r>
+              <w:rPr>
+                <w:lang w:val="en-US"/>
+              </w:rPr>
+              <w:t>DF14b</w:t>
+            </w:r>
           </w:p>
         </w:tc>
         <w:tc>
@@ -7555,24 +7736,38 @@
           <w:p>
             <w:pPr>
               <w:spacing w:after="0" w:line="240" w:lineRule="auto"/>
-              <w:jc w:val="center"/>
-            </w:pPr>
-          </w:p>
-        </w:tc>
-      </w:tr>
-      <w:tr>
-        <w:tc>
-          <w:tcPr>
-            <w:tcW w:w="1275" w:type="dxa"/>
-          </w:tcPr>
-          <w:p>
-            <w:pPr>
-              <w:spacing w:after="0" w:line="240" w:lineRule="auto"/>
-              <w:jc w:val="center"/>
-              <w:rPr>
-                <w:lang w:val="en-US"/>
-              </w:rPr>
-            </w:pPr>
+              <w:rPr>
+                <w:lang w:val="en-US"/>
+              </w:rPr>
+            </w:pPr>
+            <w:r>
+              <w:rPr>
+                <w:lang w:val="en-US"/>
+              </w:rPr>
+              <w:t>NATO dispenser threat format specify the protocol to use when exchanging threat data with the F-16 aircraft mission computer.</w:t>
+            </w:r>
+          </w:p>
+        </w:tc>
+      </w:tr>
+      <w:tr>
+        <w:tc>
+          <w:tcPr>
+            <w:tcW w:w="1275" w:type="dxa"/>
+          </w:tcPr>
+          <w:p>
+            <w:pPr>
+              <w:spacing w:after="0" w:line="240" w:lineRule="auto"/>
+              <w:jc w:val="center"/>
+              <w:rPr>
+                <w:lang w:val="en-US"/>
+              </w:rPr>
+            </w:pPr>
+            <w:r>
+              <w:rPr>
+                <w:lang w:val="en-US"/>
+              </w:rPr>
+              <w:t>GFE</w:t>
+            </w:r>
           </w:p>
         </w:tc>
         <w:tc>
@@ -7582,24 +7777,50 @@
           <w:p>
             <w:pPr>
               <w:spacing w:after="0" w:line="240" w:lineRule="auto"/>
-              <w:jc w:val="center"/>
-            </w:pPr>
-          </w:p>
-        </w:tc>
-      </w:tr>
-      <w:tr>
-        <w:tc>
-          <w:tcPr>
-            <w:tcW w:w="1275" w:type="dxa"/>
-          </w:tcPr>
-          <w:p>
-            <w:pPr>
-              <w:spacing w:after="0" w:line="240" w:lineRule="auto"/>
-              <w:jc w:val="center"/>
-              <w:rPr>
-                <w:lang w:val="en-US"/>
-              </w:rPr>
-            </w:pPr>
+              <w:rPr>
+                <w:lang w:val="en-US"/>
+              </w:rPr>
+            </w:pPr>
+            <w:r>
+              <w:rPr>
+                <w:lang w:val="en-US"/>
+              </w:rPr>
+              <w:t xml:space="preserve">The complete specification of the </w:t>
+            </w:r>
+            <w:r>
+              <w:rPr>
+                <w:lang w:val="en-US"/>
+              </w:rPr>
+              <w:t xml:space="preserve">Government Furnished Equipment </w:t>
+            </w:r>
+            <w:r>
+              <w:rPr>
+                <w:lang w:val="en-US"/>
+              </w:rPr>
+              <w:t>that is the MWS.</w:t>
+            </w:r>
+          </w:p>
+        </w:tc>
+      </w:tr>
+      <w:tr>
+        <w:tc>
+          <w:tcPr>
+            <w:tcW w:w="1275" w:type="dxa"/>
+          </w:tcPr>
+          <w:p>
+            <w:pPr>
+              <w:spacing w:after="0" w:line="240" w:lineRule="auto"/>
+              <w:jc w:val="center"/>
+              <w:rPr>
+                <w:lang w:val="en-US"/>
+              </w:rPr>
+            </w:pPr>
+            <w:r>
+              <w:rPr>
+                <w:lang w:val="en-US"/>
+              </w:rPr>
+              <w:t>FBIT12c</w:t>
+            </w:r>
           </w:p>
         </w:tc>
         <w:tc>
@@ -7609,24 +7830,46 @@
           <w:p>
             <w:pPr>
               <w:spacing w:after="0" w:line="240" w:lineRule="auto"/>
-              <w:jc w:val="center"/>
-            </w:pPr>
-          </w:p>
-        </w:tc>
-      </w:tr>
-      <w:tr>
-        <w:tc>
-          <w:tcPr>
-            <w:tcW w:w="1275" w:type="dxa"/>
-          </w:tcPr>
-          <w:p>
-            <w:pPr>
-              <w:spacing w:after="0" w:line="240" w:lineRule="auto"/>
-              <w:jc w:val="center"/>
-              <w:rPr>
-                <w:lang w:val="en-US"/>
-              </w:rPr>
-            </w:pPr>
+              <w:rPr>
+                <w:lang w:val="en-US"/>
+              </w:rPr>
+            </w:pPr>
+            <w:r>
+              <w:rPr>
+                <w:lang w:val="en-US"/>
+              </w:rPr>
+              <w:t xml:space="preserve">F-16 subsystem BIT standard indicate how a subsystem must test its internal status to </w:t>
+            </w:r>
+            <w:r>
+              <w:rPr>
+                <w:lang w:val="en-US"/>
+              </w:rPr>
+              <w:lastRenderedPageBreak/>
+              <w:t>comply with the F-16 operational standard.</w:t>
+            </w:r>
+          </w:p>
+        </w:tc>
+      </w:tr>
+      <w:tr>
+        <w:tc>
+          <w:tcPr>
+            <w:tcW w:w="1275" w:type="dxa"/>
+          </w:tcPr>
+          <w:p>
+            <w:pPr>
+              <w:spacing w:after="0" w:line="240" w:lineRule="auto"/>
+              <w:jc w:val="center"/>
+              <w:rPr>
+                <w:lang w:val="en-US"/>
+              </w:rPr>
+            </w:pPr>
+            <w:r>
+              <w:rPr>
+                <w:lang w:val="en-US"/>
+              </w:rPr>
+              <w:lastRenderedPageBreak/>
+              <w:t>ACTv2</w:t>
+            </w:r>
           </w:p>
         </w:tc>
         <w:tc>
@@ -7636,24 +7879,38 @@
           <w:p>
             <w:pPr>
               <w:spacing w:after="0" w:line="240" w:lineRule="auto"/>
-              <w:jc w:val="center"/>
-            </w:pPr>
-          </w:p>
-        </w:tc>
-      </w:tr>
-      <w:tr>
-        <w:tc>
-          <w:tcPr>
-            <w:tcW w:w="1275" w:type="dxa"/>
-          </w:tcPr>
-          <w:p>
-            <w:pPr>
-              <w:spacing w:after="0" w:line="240" w:lineRule="auto"/>
-              <w:jc w:val="center"/>
-              <w:rPr>
-                <w:lang w:val="en-US"/>
-              </w:rPr>
-            </w:pPr>
+              <w:rPr>
+                <w:lang w:val="en-US"/>
+              </w:rPr>
+            </w:pPr>
+            <w:r>
+              <w:rPr>
+                <w:lang w:val="en-US"/>
+              </w:rPr>
+              <w:t>Separate document excluded due to the fact that it is not important for the process.</w:t>
+            </w:r>
+          </w:p>
+        </w:tc>
+      </w:tr>
+      <w:tr>
+        <w:tc>
+          <w:tcPr>
+            <w:tcW w:w="1275" w:type="dxa"/>
+          </w:tcPr>
+          <w:p>
+            <w:pPr>
+              <w:spacing w:after="0" w:line="240" w:lineRule="auto"/>
+              <w:jc w:val="center"/>
+              <w:rPr>
+                <w:lang w:val="en-US"/>
+              </w:rPr>
+            </w:pPr>
+            <w:r>
+              <w:rPr>
+                <w:lang w:val="en-US"/>
+              </w:rPr>
+              <w:t>AMM32f</w:t>
+            </w:r>
           </w:p>
         </w:tc>
         <w:tc>
@@ -7663,24 +7920,38 @@
           <w:p>
             <w:pPr>
               <w:spacing w:after="0" w:line="240" w:lineRule="auto"/>
-              <w:jc w:val="center"/>
-            </w:pPr>
-          </w:p>
-        </w:tc>
-      </w:tr>
-      <w:tr>
-        <w:tc>
-          <w:tcPr>
-            <w:tcW w:w="1275" w:type="dxa"/>
-          </w:tcPr>
-          <w:p>
-            <w:pPr>
-              <w:spacing w:after="0" w:line="240" w:lineRule="auto"/>
-              <w:jc w:val="center"/>
-              <w:rPr>
-                <w:lang w:val="en-US"/>
-              </w:rPr>
-            </w:pPr>
+              <w:rPr>
+                <w:lang w:val="en-US"/>
+              </w:rPr>
+            </w:pPr>
+            <w:r>
+              <w:rPr>
+                <w:lang w:val="en-US"/>
+              </w:rPr>
+              <w:t>Aircraft maintenance manual contains details about how removable parts on aircraft shall be located and labeled.</w:t>
+            </w:r>
+          </w:p>
+        </w:tc>
+      </w:tr>
+      <w:tr>
+        <w:tc>
+          <w:tcPr>
+            <w:tcW w:w="1275" w:type="dxa"/>
+          </w:tcPr>
+          <w:p>
+            <w:pPr>
+              <w:spacing w:after="0" w:line="240" w:lineRule="auto"/>
+              <w:jc w:val="center"/>
+              <w:rPr>
+                <w:lang w:val="en-US"/>
+              </w:rPr>
+            </w:pPr>
+            <w:r>
+              <w:rPr>
+                <w:lang w:val="en-US"/>
+              </w:rPr>
+              <w:t>SDS23v</w:t>
+            </w:r>
           </w:p>
         </w:tc>
         <w:tc>
@@ -7690,24 +7961,38 @@
           <w:p>
             <w:pPr>
               <w:spacing w:after="0" w:line="240" w:lineRule="auto"/>
-              <w:jc w:val="center"/>
-            </w:pPr>
-          </w:p>
-        </w:tc>
-      </w:tr>
-      <w:tr>
-        <w:tc>
-          <w:tcPr>
-            <w:tcW w:w="1275" w:type="dxa"/>
-          </w:tcPr>
-          <w:p>
-            <w:pPr>
-              <w:spacing w:after="0" w:line="240" w:lineRule="auto"/>
-              <w:jc w:val="center"/>
-              <w:rPr>
-                <w:lang w:val="en-US"/>
-              </w:rPr>
-            </w:pPr>
+              <w:rPr>
+                <w:lang w:val="en-US"/>
+              </w:rPr>
+            </w:pPr>
+            <w:r>
+              <w:rPr>
+                <w:lang w:val="en-US"/>
+              </w:rPr>
+              <w:t>DOD sensitive data standard specify how sensitive data must be stored, and also how the decryption key must be stored.</w:t>
+            </w:r>
+          </w:p>
+        </w:tc>
+      </w:tr>
+      <w:tr>
+        <w:tc>
+          <w:tcPr>
+            <w:tcW w:w="1275" w:type="dxa"/>
+          </w:tcPr>
+          <w:p>
+            <w:pPr>
+              <w:spacing w:after="0" w:line="240" w:lineRule="auto"/>
+              <w:jc w:val="center"/>
+              <w:rPr>
+                <w:lang w:val="en-US"/>
+              </w:rPr>
+            </w:pPr>
+            <w:r>
+              <w:rPr>
+                <w:lang w:val="en-US"/>
+              </w:rPr>
+              <w:t>DWS12g</w:t>
+            </w:r>
           </w:p>
         </w:tc>
         <w:tc>
@@ -7717,8 +8002,16 @@
           <w:p>
             <w:pPr>
               <w:spacing w:after="0" w:line="240" w:lineRule="auto"/>
-              <w:jc w:val="center"/>
-            </w:pPr>
+              <w:rPr>
+                <w:lang w:val="en-US"/>
+              </w:rPr>
+            </w:pPr>
+            <w:r>
+              <w:rPr>
+                <w:lang w:val="en-US"/>
+              </w:rPr>
+              <w:t>DOD data wipe specification dictates how sensitive data must be wiped from different media.</w:t>
+            </w:r>
           </w:p>
         </w:tc>
       </w:tr>
@@ -7744,7 +8037,9 @@
           <w:p>
             <w:pPr>
               <w:spacing w:after="0" w:line="240" w:lineRule="auto"/>
-              <w:jc w:val="center"/>
+              <w:rPr>
+                <w:lang w:val="en-US"/>
+              </w:rPr>
             </w:pPr>
           </w:p>
         </w:tc>
@@ -7771,7 +8066,9 @@
           <w:p>
             <w:pPr>
               <w:spacing w:after="0" w:line="240" w:lineRule="auto"/>
-              <w:jc w:val="center"/>
+              <w:rPr>
+                <w:lang w:val="en-US"/>
+              </w:rPr>
             </w:pPr>
           </w:p>
         </w:tc>
@@ -7798,7 +8095,9 @@
           <w:p>
             <w:pPr>
               <w:spacing w:after="0" w:line="240" w:lineRule="auto"/>
-              <w:jc w:val="center"/>
+              <w:rPr>
+                <w:lang w:val="en-US"/>
+              </w:rPr>
             </w:pPr>
           </w:p>
         </w:tc>
@@ -7825,13 +8124,21 @@
           <w:p>
             <w:pPr>
               <w:spacing w:after="0" w:line="240" w:lineRule="auto"/>
-              <w:jc w:val="center"/>
+              <w:rPr>
+                <w:lang w:val="en-US"/>
+              </w:rPr>
             </w:pPr>
           </w:p>
         </w:tc>
       </w:tr>
     </w:tbl>
-    <w:p/>
+    <w:p>
+      <w:pPr>
+        <w:rPr>
+          <w:lang w:val="en-US"/>
+        </w:rPr>
+      </w:pPr>
+    </w:p>
     <w:sectPr>
       <w:pgSz w:w="11906" w:h="16838"/>
       <w:pgMar w:top="1701" w:right="1134" w:bottom="1701" w:left="1134" w:header="708" w:footer="708" w:gutter="0"/>

</xml_diff>

<commit_message>
Adding test til AHP UR-1 - 10
</commit_message>
<xml_diff>
--- a/Sysreq/SRS Missile Warning System_ahp.docx
+++ b/Sysreq/SRS Missile Warning System_ahp.docx
@@ -3800,14 +3800,14 @@
               <w:spacing w:after="0" w:line="240" w:lineRule="auto"/>
               <w:jc w:val="center"/>
               <w:rPr>
-                <w:lang w:val="en-GB"/>
-              </w:rPr>
-            </w:pPr>
-            <w:r>
-              <w:rPr>
-                <w:lang w:val="en-GB"/>
-              </w:rPr>
-              <w:t>FR-18</w:t>
+                <w:lang w:val="en-US"/>
+              </w:rPr>
+            </w:pPr>
+            <w:r>
+              <w:rPr>
+                <w:lang w:val="en-US"/>
+              </w:rPr>
+              <w:t>FR-18a</w:t>
             </w:r>
           </w:p>
         </w:tc>
@@ -3819,39 +3819,14 @@
             <w:pPr>
               <w:spacing w:after="0" w:line="240" w:lineRule="auto"/>
               <w:rPr>
-                <w:lang w:val="en-GB"/>
-              </w:rPr>
-            </w:pPr>
-            <w:r>
-              <w:rPr>
-                <w:lang w:val="en-GB"/>
-              </w:rPr>
-              <w:t xml:space="preserve">The MWS shall forward threat data </w:t>
-            </w:r>
-            <w:r>
-              <w:rPr>
-                <w:lang w:val="en-GB"/>
-              </w:rPr>
-              <w:t xml:space="preserve">to the cockpit unit via a separate </w:t>
-            </w:r>
-            <w:r>
-              <w:rPr>
-                <w:lang w:val="en-GB"/>
-              </w:rPr>
-              <w:t xml:space="preserve">MIL-1553B data bus in NATO dispenser threat format </w:t>
-            </w:r>
-            <w:r>
-              <w:rPr>
-                <w:i/>
-                <w:lang w:val="en-GB"/>
-              </w:rPr>
-              <w:t>DF14b</w:t>
-            </w:r>
-            <w:r>
-              <w:rPr>
-                <w:lang w:val="en-GB"/>
-              </w:rPr>
-              <w:t xml:space="preserve"> (50Hz).</w:t>
+                <w:lang w:val="en-US"/>
+              </w:rPr>
+            </w:pPr>
+            <w:r>
+              <w:rPr>
+                <w:lang w:val="en-US"/>
+              </w:rPr>
+              <w:t xml:space="preserve">The MWS shall communicate with the cockpit unit via a dedicated MIL-1553B data bus. </w:t>
             </w:r>
           </w:p>
         </w:tc>
@@ -3866,14 +3841,14 @@
               <w:spacing w:after="0" w:line="240" w:lineRule="auto"/>
               <w:jc w:val="center"/>
               <w:rPr>
-                <w:lang w:val="en-GB"/>
-              </w:rPr>
-            </w:pPr>
-            <w:r>
-              <w:rPr>
-                <w:lang w:val="en-GB"/>
-              </w:rPr>
-              <w:t>FR-19</w:t>
+                <w:lang w:val="en-US"/>
+              </w:rPr>
+            </w:pPr>
+            <w:r>
+              <w:rPr>
+                <w:lang w:val="en-US"/>
+              </w:rPr>
+              <w:t>FR-18b</w:t>
             </w:r>
           </w:p>
         </w:tc>
@@ -3885,14 +3860,27 @@
             <w:pPr>
               <w:spacing w:after="0" w:line="240" w:lineRule="auto"/>
               <w:rPr>
-                <w:lang w:val="en-GB"/>
-              </w:rPr>
-            </w:pPr>
-            <w:r>
-              <w:rPr>
-                <w:lang w:val="en-GB"/>
-              </w:rPr>
-              <w:t xml:space="preserve">The cockpit unit shall request the performance of a built in test by the ECU every 15 minutes. </w:t>
+                <w:lang w:val="en-US"/>
+              </w:rPr>
+            </w:pPr>
+            <w:r>
+              <w:rPr>
+                <w:lang w:val="en-US"/>
+              </w:rPr>
+              <w:t xml:space="preserve">The MWS shall forward threat data to the cockpit unit in NATO dispenser threat format </w:t>
+            </w:r>
+            <w:r>
+              <w:rPr>
+                <w:i/>
+                <w:lang w:val="en-US"/>
+              </w:rPr>
+              <w:t>DF14b</w:t>
+            </w:r>
+            <w:r>
+              <w:rPr>
+                <w:lang w:val="en-US"/>
+              </w:rPr>
+              <w:t xml:space="preserve"> (50Hz).</w:t>
             </w:r>
           </w:p>
         </w:tc>
@@ -3914,7 +3902,7 @@
               <w:rPr>
                 <w:lang w:val="en-GB"/>
               </w:rPr>
-              <w:t>FR-20</w:t>
+              <w:t>FR-19</w:t>
             </w:r>
           </w:p>
         </w:tc>
@@ -3933,20 +3921,7 @@
               <w:rPr>
                 <w:lang w:val="en-GB"/>
               </w:rPr>
-              <w:t>The ECU shall perform the built in test that is supported by this Government Furnished Equipment (</w:t>
-            </w:r>
-            <w:r>
-              <w:rPr>
-                <w:i/>
-                <w:lang w:val="en-GB"/>
-              </w:rPr>
-              <w:t>GFE</w:t>
-            </w:r>
-            <w:r>
-              <w:rPr>
-                <w:lang w:val="en-GB"/>
-              </w:rPr>
-              <w:t xml:space="preserve">). </w:t>
+              <w:t xml:space="preserve">The cockpit unit shall request the performance of a built in test by the ECU every 15 minutes. </w:t>
             </w:r>
           </w:p>
         </w:tc>
@@ -3968,7 +3943,7 @@
               <w:rPr>
                 <w:lang w:val="en-GB"/>
               </w:rPr>
-              <w:t>FR-21</w:t>
+              <w:t>FR-20</w:t>
             </w:r>
           </w:p>
         </w:tc>
@@ -3987,20 +3962,20 @@
               <w:rPr>
                 <w:lang w:val="en-GB"/>
               </w:rPr>
-              <w:t xml:space="preserve">The cockpit unit shall perform an internal built-in test of its internal subsystems and HW, as specified by the F-16 subsystem BIT standard </w:t>
+              <w:t>The ECU shall perform the built in test that is supported by this Government Furnished Equipment (</w:t>
             </w:r>
             <w:r>
               <w:rPr>
                 <w:i/>
                 <w:lang w:val="en-GB"/>
               </w:rPr>
-              <w:t>FBIT12c</w:t>
-            </w:r>
-            <w:r>
-              <w:rPr>
-                <w:lang w:val="en-GB"/>
-              </w:rPr>
-              <w:t>.</w:t>
+              <w:t>GFE</w:t>
+            </w:r>
+            <w:r>
+              <w:rPr>
+                <w:lang w:val="en-GB"/>
+              </w:rPr>
+              <w:t xml:space="preserve">). </w:t>
             </w:r>
           </w:p>
         </w:tc>
@@ -4022,7 +3997,7 @@
               <w:rPr>
                 <w:lang w:val="en-GB"/>
               </w:rPr>
-              <w:t>FR-22</w:t>
+              <w:t>FR-21</w:t>
             </w:r>
           </w:p>
         </w:tc>
@@ -4041,7 +4016,20 @@
               <w:rPr>
                 <w:lang w:val="en-GB"/>
               </w:rPr>
-              <w:t>The cockpit unit shall forward the built in test results to the aircraft mission computer with a maximum latency of 1 second from receiving the results.</w:t>
+              <w:t xml:space="preserve">The cockpit unit shall perform an internal built-in test of its internal subsystems and HW, as specified by the F-16 subsystem BIT standard </w:t>
+            </w:r>
+            <w:r>
+              <w:rPr>
+                <w:i/>
+                <w:lang w:val="en-GB"/>
+              </w:rPr>
+              <w:t>FBIT12c</w:t>
+            </w:r>
+            <w:r>
+              <w:rPr>
+                <w:lang w:val="en-GB"/>
+              </w:rPr>
+              <w:t>.</w:t>
             </w:r>
           </w:p>
         </w:tc>
@@ -4063,7 +4051,7 @@
               <w:rPr>
                 <w:lang w:val="en-GB"/>
               </w:rPr>
-              <w:t>FR-23</w:t>
+              <w:t>FR-22</w:t>
             </w:r>
           </w:p>
         </w:tc>
@@ -4082,19 +4070,7 @@
               <w:rPr>
                 <w:lang w:val="en-GB"/>
               </w:rPr>
-              <w:t>The cockpit unit shall request status information from the ECU every 20ms (MIL-1553B 50H</w:t>
-            </w:r>
-            <w:r>
-              <w:rPr>
-                <w:lang w:val="en-GB"/>
-              </w:rPr>
-              <w:t>z</w:t>
-            </w:r>
-            <w:r>
-              <w:rPr>
-                <w:lang w:val="en-GB"/>
-              </w:rPr>
-              <w:t xml:space="preserve"> frame)</w:t>
+              <w:t>The cockpit unit shall forward the built in test results to the aircraft mission computer with a maximum latency of 1 second from receiving the results.</w:t>
             </w:r>
           </w:p>
         </w:tc>
@@ -4116,7 +4092,7 @@
               <w:rPr>
                 <w:lang w:val="en-GB"/>
               </w:rPr>
-              <w:t>FR-24</w:t>
+              <w:t>FR-23</w:t>
             </w:r>
           </w:p>
         </w:tc>
@@ -4135,20 +4111,19 @@
               <w:rPr>
                 <w:lang w:val="en-GB"/>
               </w:rPr>
-              <w:t>The ECU shall report the status information available for this Government Furnished Equipment (</w:t>
-            </w:r>
-            <w:r>
-              <w:rPr>
-                <w:i/>
-                <w:lang w:val="en-GB"/>
-              </w:rPr>
-              <w:t>GFE</w:t>
-            </w:r>
-            <w:r>
-              <w:rPr>
-                <w:lang w:val="en-GB"/>
-              </w:rPr>
-              <w:t>).</w:t>
+              <w:t>The cockpit unit shall request status information from the ECU every 20ms (MIL-1553B 50H</w:t>
+            </w:r>
+            <w:r>
+              <w:rPr>
+                <w:lang w:val="en-GB"/>
+              </w:rPr>
+              <w:t>z</w:t>
+            </w:r>
+            <w:r>
+              <w:rPr>
+                <w:lang w:val="en-GB"/>
+              </w:rPr>
+              <w:t xml:space="preserve"> frame)</w:t>
             </w:r>
           </w:p>
         </w:tc>
@@ -4170,7 +4145,7 @@
               <w:rPr>
                 <w:lang w:val="en-GB"/>
               </w:rPr>
-              <w:t>FR-25</w:t>
+              <w:t>FR-24</w:t>
             </w:r>
           </w:p>
         </w:tc>
@@ -4189,21 +4164,20 @@
               <w:rPr>
                 <w:lang w:val="en-GB"/>
               </w:rPr>
-              <w:t xml:space="preserve">The cockpit unit shall forward the status of the individual subsystems and </w:t>
-            </w:r>
-            <w:proofErr w:type="spellStart"/>
-            <w:r>
-              <w:rPr>
-                <w:lang w:val="en-GB"/>
-              </w:rPr>
-              <w:t>LRUs</w:t>
-            </w:r>
-            <w:proofErr w:type="spellEnd"/>
-            <w:r>
-              <w:rPr>
-                <w:lang w:val="en-GB"/>
-              </w:rPr>
-              <w:t>; Magazine, DSS, ECU, aircraft unit to the aircraft mission computer with a maximum latency of 100ms from receiving the information.</w:t>
+              <w:t>The ECU shall report the status information available for this Government Furnished Equipment (</w:t>
+            </w:r>
+            <w:r>
+              <w:rPr>
+                <w:i/>
+                <w:lang w:val="en-GB"/>
+              </w:rPr>
+              <w:t>GFE</w:t>
+            </w:r>
+            <w:r>
+              <w:rPr>
+                <w:lang w:val="en-GB"/>
+              </w:rPr>
+              <w:t>).</w:t>
             </w:r>
           </w:p>
         </w:tc>
@@ -4225,7 +4199,7 @@
               <w:rPr>
                 <w:lang w:val="en-GB"/>
               </w:rPr>
-              <w:t>FR-26</w:t>
+              <w:t>FR-25</w:t>
             </w:r>
           </w:p>
         </w:tc>
@@ -4244,13 +4218,21 @@
               <w:rPr>
                 <w:lang w:val="en-GB"/>
               </w:rPr>
-              <w:t xml:space="preserve">The cockpit unit </w:t>
-            </w:r>
-            <w:r>
-              <w:rPr>
-                <w:lang w:val="en-GB"/>
-              </w:rPr>
-              <w:t>shall play an audio queue on the aircrafts audio system when a threat is detected.</w:t>
+              <w:t xml:space="preserve">The cockpit unit shall forward the status of the individual subsystems and </w:t>
+            </w:r>
+            <w:proofErr w:type="spellStart"/>
+            <w:r>
+              <w:rPr>
+                <w:lang w:val="en-GB"/>
+              </w:rPr>
+              <w:t>LRUs</w:t>
+            </w:r>
+            <w:proofErr w:type="spellEnd"/>
+            <w:r>
+              <w:rPr>
+                <w:lang w:val="en-GB"/>
+              </w:rPr>
+              <w:t>; Magazine, DSS, ECU, aircraft unit to the aircraft mission computer with a maximum latency of 100ms from receiving the information.</w:t>
             </w:r>
           </w:p>
         </w:tc>
@@ -4272,7 +4254,7 @@
               <w:rPr>
                 <w:lang w:val="en-GB"/>
               </w:rPr>
-              <w:t>FR-27</w:t>
+              <w:t>FR-26</w:t>
             </w:r>
           </w:p>
         </w:tc>
@@ -4291,20 +4273,13 @@
               <w:rPr>
                 <w:lang w:val="en-GB"/>
               </w:rPr>
-              <w:t xml:space="preserve">The audio queue played in case of a threat shall be an indication of threat type (e.g. “Missile”), location (e.g. “4 o’clock”) and elevation (e.g. “low”), as specified by the audio queue table </w:t>
-            </w:r>
-            <w:r>
-              <w:rPr>
-                <w:i/>
-                <w:lang w:val="en-GB"/>
-              </w:rPr>
-              <w:t>ACTv2</w:t>
-            </w:r>
-            <w:r>
-              <w:rPr>
-                <w:lang w:val="en-GB"/>
-              </w:rPr>
-              <w:t>.</w:t>
+              <w:t xml:space="preserve">The cockpit unit </w:t>
+            </w:r>
+            <w:r>
+              <w:rPr>
+                <w:lang w:val="en-GB"/>
+              </w:rPr>
+              <w:t>shall play an audio queue on the aircrafts audio system when a threat is detected.</w:t>
             </w:r>
           </w:p>
         </w:tc>
@@ -4326,7 +4301,7 @@
               <w:rPr>
                 <w:lang w:val="en-GB"/>
               </w:rPr>
-              <w:t>FR-28</w:t>
+              <w:t>FR-27</w:t>
             </w:r>
           </w:p>
         </w:tc>
@@ -4345,13 +4320,20 @@
               <w:rPr>
                 <w:lang w:val="en-GB"/>
               </w:rPr>
-              <w:t xml:space="preserve">The POD shall include a </w:t>
-            </w:r>
-            <w:r>
-              <w:rPr>
-                <w:lang w:val="en-GB"/>
-              </w:rPr>
-              <w:t>safety pin that prevents the dispenser from firing.</w:t>
+              <w:t xml:space="preserve">The audio queue played in case of a threat shall be an indication of threat type (e.g. “Missile”), location (e.g. “4 o’clock”) and elevation (e.g. “low”), as specified by the audio queue table </w:t>
+            </w:r>
+            <w:r>
+              <w:rPr>
+                <w:i/>
+                <w:lang w:val="en-GB"/>
+              </w:rPr>
+              <w:t>ACTv2</w:t>
+            </w:r>
+            <w:r>
+              <w:rPr>
+                <w:lang w:val="en-GB"/>
+              </w:rPr>
+              <w:t>.</w:t>
             </w:r>
           </w:p>
         </w:tc>
@@ -4373,7 +4355,7 @@
               <w:rPr>
                 <w:lang w:val="en-GB"/>
               </w:rPr>
-              <w:t>FR-29</w:t>
+              <w:t>FR-28</w:t>
             </w:r>
           </w:p>
         </w:tc>
@@ -4392,46 +4374,13 @@
               <w:rPr>
                 <w:lang w:val="en-GB"/>
               </w:rPr>
-              <w:t xml:space="preserve">The POD safety pin </w:t>
-            </w:r>
-            <w:r>
-              <w:rPr>
-                <w:lang w:val="en-GB"/>
-              </w:rPr>
-              <w:t>shall</w:t>
-            </w:r>
-            <w:r>
-              <w:rPr>
-                <w:lang w:val="en-GB"/>
-              </w:rPr>
-              <w:t xml:space="preserve"> be clearly </w:t>
-            </w:r>
-            <w:proofErr w:type="spellStart"/>
-            <w:r>
-              <w:rPr>
-                <w:lang w:val="en-GB"/>
-              </w:rPr>
-              <w:t>labeled</w:t>
-            </w:r>
-            <w:proofErr w:type="spellEnd"/>
-            <w:r>
-              <w:rPr>
-                <w:lang w:val="en-GB"/>
-              </w:rPr>
-              <w:t xml:space="preserve"> and accessible by aircraft maintenance crew as specified by the aircraft maintenance manual </w:t>
-            </w:r>
-            <w:r>
-              <w:rPr>
-                <w:i/>
-                <w:lang w:val="en-GB"/>
-              </w:rPr>
-              <w:t>AMM32f</w:t>
-            </w:r>
-            <w:r>
-              <w:rPr>
-                <w:lang w:val="en-GB"/>
-              </w:rPr>
-              <w:t>.</w:t>
+              <w:t xml:space="preserve">The POD shall include a </w:t>
+            </w:r>
+            <w:r>
+              <w:rPr>
+                <w:lang w:val="en-GB"/>
+              </w:rPr>
+              <w:t>safety pin that prevents the dispenser from firing.</w:t>
             </w:r>
           </w:p>
         </w:tc>
@@ -4453,7 +4402,7 @@
               <w:rPr>
                 <w:lang w:val="en-GB"/>
               </w:rPr>
-              <w:t>FR-30</w:t>
+              <w:t>FR-29</w:t>
             </w:r>
           </w:p>
         </w:tc>
@@ -4472,19 +4421,46 @@
               <w:rPr>
                 <w:lang w:val="en-GB"/>
               </w:rPr>
-              <w:t xml:space="preserve">The cockpit unit must include a button to trigger the erasing of sensitive data </w:t>
-            </w:r>
-            <w:r>
-              <w:rPr>
-                <w:lang w:val="en-GB"/>
-              </w:rPr>
-              <w:t>procedure.</w:t>
-            </w:r>
-            <w:r>
-              <w:rPr>
-                <w:lang w:val="en-GB"/>
-              </w:rPr>
-              <w:t xml:space="preserve"> </w:t>
+              <w:t xml:space="preserve">The POD safety pin </w:t>
+            </w:r>
+            <w:r>
+              <w:rPr>
+                <w:lang w:val="en-GB"/>
+              </w:rPr>
+              <w:t>shall</w:t>
+            </w:r>
+            <w:r>
+              <w:rPr>
+                <w:lang w:val="en-GB"/>
+              </w:rPr>
+              <w:t xml:space="preserve"> be clearly </w:t>
+            </w:r>
+            <w:proofErr w:type="spellStart"/>
+            <w:r>
+              <w:rPr>
+                <w:lang w:val="en-GB"/>
+              </w:rPr>
+              <w:t>labeled</w:t>
+            </w:r>
+            <w:proofErr w:type="spellEnd"/>
+            <w:r>
+              <w:rPr>
+                <w:lang w:val="en-GB"/>
+              </w:rPr>
+              <w:t xml:space="preserve"> and accessible by aircraft maintenance crew as specified by the aircraft maintenance manual </w:t>
+            </w:r>
+            <w:r>
+              <w:rPr>
+                <w:i/>
+                <w:lang w:val="en-GB"/>
+              </w:rPr>
+              <w:t>AMM32f</w:t>
+            </w:r>
+            <w:r>
+              <w:rPr>
+                <w:lang w:val="en-GB"/>
+              </w:rPr>
+              <w:t>.</w:t>
             </w:r>
           </w:p>
         </w:tc>
@@ -4506,7 +4482,7 @@
               <w:rPr>
                 <w:lang w:val="en-GB"/>
               </w:rPr>
-              <w:t>FR-31</w:t>
+              <w:t>FR-30</w:t>
             </w:r>
           </w:p>
         </w:tc>
@@ -4525,20 +4501,19 @@
               <w:rPr>
                 <w:lang w:val="en-GB"/>
               </w:rPr>
-              <w:t xml:space="preserve">The cockpit unit shall keep all sensitive data in an encrypted format as specified by the DOD sensitive data standard </w:t>
-            </w:r>
-            <w:r>
-              <w:rPr>
-                <w:i/>
-                <w:lang w:val="en-GB"/>
-              </w:rPr>
-              <w:t>SDS23v</w:t>
-            </w:r>
-            <w:r>
-              <w:rPr>
-                <w:lang w:val="en-GB"/>
-              </w:rPr>
-              <w:t>.</w:t>
+              <w:t xml:space="preserve">The cockpit unit must include a button to trigger the erasing of sensitive data </w:t>
+            </w:r>
+            <w:r>
+              <w:rPr>
+                <w:lang w:val="en-GB"/>
+              </w:rPr>
+              <w:t>procedure.</w:t>
+            </w:r>
+            <w:r>
+              <w:rPr>
+                <w:lang w:val="en-GB"/>
+              </w:rPr>
+              <w:t xml:space="preserve"> </w:t>
             </w:r>
           </w:p>
         </w:tc>
@@ -4560,7 +4535,7 @@
               <w:rPr>
                 <w:lang w:val="en-GB"/>
               </w:rPr>
-              <w:t>FR-32</w:t>
+              <w:t>FR-31</w:t>
             </w:r>
           </w:p>
         </w:tc>
@@ -4579,14 +4554,14 @@
               <w:rPr>
                 <w:lang w:val="en-GB"/>
               </w:rPr>
-              <w:t xml:space="preserve">The cockpit unit shall erase the decryption key using the DOD data wipe specification </w:t>
+              <w:t xml:space="preserve">The cockpit unit shall keep all sensitive data in an encrypted format as specified by the DOD sensitive data standard </w:t>
             </w:r>
             <w:r>
               <w:rPr>
                 <w:i/>
                 <w:lang w:val="en-GB"/>
               </w:rPr>
-              <w:t>DWS12g</w:t>
+              <w:t>SDS23v</w:t>
             </w:r>
             <w:r>
               <w:rPr>
@@ -4615,6 +4590,60 @@
                 <w:lang w:val="en-GB"/>
               </w:rPr>
               <w:lastRenderedPageBreak/>
+              <w:t>FR-32</w:t>
+            </w:r>
+          </w:p>
+        </w:tc>
+        <w:tc>
+          <w:tcPr>
+            <w:tcW w:w="7969" w:type="dxa"/>
+          </w:tcPr>
+          <w:p>
+            <w:pPr>
+              <w:spacing w:after="0" w:line="240" w:lineRule="auto"/>
+              <w:rPr>
+                <w:lang w:val="en-GB"/>
+              </w:rPr>
+            </w:pPr>
+            <w:r>
+              <w:rPr>
+                <w:lang w:val="en-GB"/>
+              </w:rPr>
+              <w:t xml:space="preserve">The cockpit unit shall erase the decryption key using the DOD data wipe specification </w:t>
+            </w:r>
+            <w:r>
+              <w:rPr>
+                <w:i/>
+                <w:lang w:val="en-GB"/>
+              </w:rPr>
+              <w:t>DWS12g</w:t>
+            </w:r>
+            <w:r>
+              <w:rPr>
+                <w:lang w:val="en-GB"/>
+              </w:rPr>
+              <w:t>.</w:t>
+            </w:r>
+          </w:p>
+        </w:tc>
+      </w:tr>
+      <w:tr>
+        <w:tc>
+          <w:tcPr>
+            <w:tcW w:w="1275" w:type="dxa"/>
+          </w:tcPr>
+          <w:p>
+            <w:pPr>
+              <w:spacing w:after="0" w:line="240" w:lineRule="auto"/>
+              <w:jc w:val="center"/>
+              <w:rPr>
+                <w:lang w:val="en-GB"/>
+              </w:rPr>
+            </w:pPr>
+            <w:r>
+              <w:rPr>
+                <w:lang w:val="en-GB"/>
+              </w:rPr>
               <w:t>FR-33</w:t>
             </w:r>
           </w:p>
@@ -5780,7 +5809,6 @@
         <w:rPr>
           <w:lang w:val="en-GB"/>
         </w:rPr>
-        <w:lastRenderedPageBreak/>
         <w:t>States and modes</w:t>
       </w:r>
       <w:bookmarkEnd w:id="6"/>
@@ -6981,7 +7009,14 @@
               <w:rPr>
                 <w:lang w:val="en-GB"/>
               </w:rPr>
-              <w:t>Inspect that the third dispenser mount is placed correctly on the POD.</w:t>
+              <w:t xml:space="preserve">Inspect that the third </w:t>
+            </w:r>
+            <w:r>
+              <w:rPr>
+                <w:lang w:val="en-GB"/>
+              </w:rPr>
+              <w:lastRenderedPageBreak/>
+              <w:t>dispenser mount is placed correctly on the POD.</w:t>
             </w:r>
           </w:p>
         </w:tc>
@@ -7000,6 +7035,7 @@
               <w:rPr>
                 <w:lang w:val="en-GB"/>
               </w:rPr>
+              <w:lastRenderedPageBreak/>
               <w:t>Inspection</w:t>
             </w:r>
           </w:p>
@@ -7434,19 +7470,7 @@
               <w:rPr>
                 <w:lang w:val="en-GB"/>
               </w:rPr>
-              <w:t xml:space="preserve">The POD design and implementation must be verified by a certified third party F-16 </w:t>
-            </w:r>
-            <w:r>
-              <w:rPr>
-                <w:lang w:val="en-GB"/>
-              </w:rPr>
-              <w:t>EW</w:t>
-            </w:r>
-            <w:r>
-              <w:rPr>
-                <w:lang w:val="en-GB"/>
-              </w:rPr>
-              <w:t xml:space="preserve"> certifying authority.</w:t>
+              <w:t>The POD design and implementation must be verified by a certified third party F-16 EW certifying authority.</w:t>
             </w:r>
           </w:p>
         </w:tc>
@@ -7892,19 +7916,7 @@
               <w:rPr>
                 <w:lang w:val="en-GB"/>
               </w:rPr>
-              <w:t>R</w:t>
-            </w:r>
-            <w:r>
-              <w:rPr>
-                <w:lang w:val="en-GB"/>
-              </w:rPr>
-              <w:t xml:space="preserve">un simulation with a MWS simulator to verify the </w:t>
-            </w:r>
-            <w:r>
-              <w:rPr>
-                <w:lang w:val="en-GB"/>
-              </w:rPr>
-              <w:t>delay from cockpit unit reception to availability on aircraft mission bus.</w:t>
+              <w:t>Run simulation with a MWS simulator to verify the delay from cockpit unit reception to availability on aircraft mission bus.</w:t>
             </w:r>
           </w:p>
         </w:tc>
@@ -7923,13 +7935,7 @@
               <w:rPr>
                 <w:lang w:val="en-GB"/>
               </w:rPr>
-              <w:t>T</w:t>
-            </w:r>
-            <w:r>
-              <w:rPr>
-                <w:lang w:val="en-GB"/>
-              </w:rPr>
-              <w:t>est</w:t>
+              <w:t>Test</w:t>
             </w:r>
           </w:p>
         </w:tc>
@@ -8058,7 +8064,7 @@
               <w:rPr>
                 <w:lang w:val="en-GB"/>
               </w:rPr>
-              <w:t>FR-18</w:t>
+              <w:t>FR-18a</w:t>
             </w:r>
           </w:p>
         </w:tc>
@@ -8120,6 +8126,12 @@
                 <w:lang w:val="en-GB"/>
               </w:rPr>
             </w:pPr>
+            <w:r>
+              <w:rPr>
+                <w:lang w:val="en-GB"/>
+              </w:rPr>
+              <w:t>Inspect that the MWS uses a dedicated MIL-1553B data bus.</w:t>
+            </w:r>
           </w:p>
         </w:tc>
         <w:tc>
@@ -8133,6 +8145,12 @@
                 <w:lang w:val="en-GB"/>
               </w:rPr>
             </w:pPr>
+            <w:r>
+              <w:rPr>
+                <w:lang w:val="en-GB"/>
+              </w:rPr>
+              <w:t>Inspection</w:t>
+            </w:r>
           </w:p>
         </w:tc>
       </w:tr>
@@ -8153,7 +8171,13 @@
               <w:rPr>
                 <w:lang w:val="en-GB"/>
               </w:rPr>
-              <w:t>FR-19</w:t>
+              <w:t>FR-18</w:t>
+            </w:r>
+            <w:r>
+              <w:rPr>
+                <w:lang w:val="en-GB"/>
+              </w:rPr>
+              <w:t>b</w:t>
             </w:r>
           </w:p>
         </w:tc>
@@ -8187,7 +8211,7 @@
               <w:rPr>
                 <w:lang w:val="en-GB"/>
               </w:rPr>
-              <w:t>UR-6</w:t>
+              <w:t>UR-5</w:t>
             </w:r>
           </w:p>
         </w:tc>
@@ -8215,6 +8239,19 @@
                 <w:lang w:val="en-GB"/>
               </w:rPr>
             </w:pPr>
+            <w:r>
+              <w:rPr>
+                <w:lang w:val="en-GB"/>
+              </w:rPr>
+              <w:t xml:space="preserve">Inspect the code and run simulation with a MWS simulator to </w:t>
+            </w:r>
+            <w:r>
+              <w:rPr>
+                <w:lang w:val="en-GB"/>
+              </w:rPr>
+              <w:lastRenderedPageBreak/>
+              <w:t>verify the threat data format.</w:t>
+            </w:r>
           </w:p>
         </w:tc>
         <w:tc>
@@ -8228,6 +8265,13 @@
                 <w:lang w:val="en-GB"/>
               </w:rPr>
             </w:pPr>
+            <w:r>
+              <w:rPr>
+                <w:lang w:val="en-GB"/>
+              </w:rPr>
+              <w:lastRenderedPageBreak/>
+              <w:t>Code inspection and test</w:t>
+            </w:r>
           </w:p>
         </w:tc>
       </w:tr>
@@ -8248,7 +8292,8 @@
               <w:rPr>
                 <w:lang w:val="en-GB"/>
               </w:rPr>
-              <w:t>FR-20</w:t>
+              <w:lastRenderedPageBreak/>
+              <w:t>FR-19</w:t>
             </w:r>
           </w:p>
         </w:tc>
@@ -8310,6 +8355,12 @@
                 <w:lang w:val="en-GB"/>
               </w:rPr>
             </w:pPr>
+            <w:r>
+              <w:rPr>
+                <w:lang w:val="en-GB"/>
+              </w:rPr>
+              <w:t>Run simulation with a MWS simulator to verify the BIT request interval.</w:t>
+            </w:r>
           </w:p>
         </w:tc>
         <w:tc>
@@ -8323,6 +8374,12 @@
                 <w:lang w:val="en-GB"/>
               </w:rPr>
             </w:pPr>
+            <w:r>
+              <w:rPr>
+                <w:lang w:val="en-GB"/>
+              </w:rPr>
+              <w:t>Test</w:t>
+            </w:r>
           </w:p>
         </w:tc>
       </w:tr>
@@ -8343,7 +8400,7 @@
               <w:rPr>
                 <w:lang w:val="en-GB"/>
               </w:rPr>
-              <w:t>FR-21</w:t>
+              <w:t>FR-20</w:t>
             </w:r>
           </w:p>
         </w:tc>
@@ -8405,6 +8462,12 @@
                 <w:lang w:val="en-GB"/>
               </w:rPr>
             </w:pPr>
+            <w:r>
+              <w:rPr>
+                <w:lang w:val="en-GB"/>
+              </w:rPr>
+              <w:t>Inspect that the supported BIT is requested and run simulation with a MWS simulator to verify the BIT responses.</w:t>
+            </w:r>
           </w:p>
         </w:tc>
         <w:tc>
@@ -8418,6 +8481,12 @@
                 <w:lang w:val="en-GB"/>
               </w:rPr>
             </w:pPr>
+            <w:r>
+              <w:rPr>
+                <w:lang w:val="en-GB"/>
+              </w:rPr>
+              <w:t>Code inspection and test</w:t>
+            </w:r>
           </w:p>
         </w:tc>
       </w:tr>
@@ -8438,7 +8507,7 @@
               <w:rPr>
                 <w:lang w:val="en-GB"/>
               </w:rPr>
-              <w:t>FR-22</w:t>
+              <w:t>FR-21</w:t>
             </w:r>
           </w:p>
         </w:tc>
@@ -8500,6 +8569,12 @@
                 <w:lang w:val="en-GB"/>
               </w:rPr>
             </w:pPr>
+            <w:r>
+              <w:rPr>
+                <w:lang w:val="en-GB"/>
+              </w:rPr>
+              <w:t>Inspect the internal BIT code and run test with test setup (faulty HW) to verify BIT responses.</w:t>
+            </w:r>
           </w:p>
         </w:tc>
         <w:tc>
@@ -8513,6 +8588,12 @@
                 <w:lang w:val="en-GB"/>
               </w:rPr>
             </w:pPr>
+            <w:r>
+              <w:rPr>
+                <w:lang w:val="en-GB"/>
+              </w:rPr>
+              <w:t>Code inspection and test</w:t>
+            </w:r>
           </w:p>
         </w:tc>
       </w:tr>
@@ -8533,7 +8614,7 @@
               <w:rPr>
                 <w:lang w:val="en-GB"/>
               </w:rPr>
-              <w:t>FR-23</w:t>
+              <w:t>FR-22</w:t>
             </w:r>
           </w:p>
         </w:tc>
@@ -8595,6 +8676,12 @@
                 <w:lang w:val="en-GB"/>
               </w:rPr>
             </w:pPr>
+            <w:r>
+              <w:rPr>
+                <w:lang w:val="en-GB"/>
+              </w:rPr>
+              <w:t xml:space="preserve">Run simulation with a MWS simulator to verify the maximum delay. </w:t>
+            </w:r>
           </w:p>
         </w:tc>
         <w:tc>
@@ -8608,6 +8695,12 @@
                 <w:lang w:val="en-GB"/>
               </w:rPr>
             </w:pPr>
+            <w:r>
+              <w:rPr>
+                <w:lang w:val="en-GB"/>
+              </w:rPr>
+              <w:t>Test</w:t>
+            </w:r>
           </w:p>
         </w:tc>
       </w:tr>
@@ -8628,7 +8721,7 @@
               <w:rPr>
                 <w:lang w:val="en-GB"/>
               </w:rPr>
-              <w:t>FR-24</w:t>
+              <w:t>FR-23</w:t>
             </w:r>
           </w:p>
         </w:tc>
@@ -8690,6 +8783,42 @@
                 <w:lang w:val="en-GB"/>
               </w:rPr>
             </w:pPr>
+            <w:r>
+              <w:rPr>
+                <w:lang w:val="en-GB"/>
+              </w:rPr>
+              <w:t xml:space="preserve">Inspect the </w:t>
+            </w:r>
+            <w:r>
+              <w:rPr>
+                <w:lang w:val="en-GB"/>
+              </w:rPr>
+              <w:t xml:space="preserve">status request code time and </w:t>
+            </w:r>
+            <w:r>
+              <w:rPr>
+                <w:lang w:val="en-GB"/>
+              </w:rPr>
+              <w:t xml:space="preserve">run test with </w:t>
+            </w:r>
+            <w:r>
+              <w:rPr>
+                <w:lang w:val="en-GB"/>
+              </w:rPr>
+              <w:t xml:space="preserve">MWS simulator </w:t>
+            </w:r>
+            <w:r>
+              <w:rPr>
+                <w:lang w:val="en-GB"/>
+              </w:rPr>
+              <w:t xml:space="preserve">to verify </w:t>
+            </w:r>
+            <w:r>
+              <w:rPr>
+                <w:lang w:val="en-GB"/>
+              </w:rPr>
+              <w:t>status request interval.</w:t>
+            </w:r>
           </w:p>
         </w:tc>
         <w:tc>
@@ -8703,6 +8832,12 @@
                 <w:lang w:val="en-GB"/>
               </w:rPr>
             </w:pPr>
+            <w:r>
+              <w:rPr>
+                <w:lang w:val="en-GB"/>
+              </w:rPr>
+              <w:t>Code inspection and test</w:t>
+            </w:r>
           </w:p>
         </w:tc>
       </w:tr>
@@ -8723,7 +8858,7 @@
               <w:rPr>
                 <w:lang w:val="en-GB"/>
               </w:rPr>
-              <w:t>FR-25</w:t>
+              <w:t>FR-24</w:t>
             </w:r>
           </w:p>
         </w:tc>
@@ -8785,6 +8920,12 @@
                 <w:lang w:val="en-GB"/>
               </w:rPr>
             </w:pPr>
+            <w:r>
+              <w:rPr>
+                <w:lang w:val="en-GB"/>
+              </w:rPr>
+              <w:t>Verify that all available status information is placed on the MWS to cockpit unit data bus.</w:t>
+            </w:r>
           </w:p>
         </w:tc>
         <w:tc>
@@ -8798,6 +8939,12 @@
                 <w:lang w:val="en-GB"/>
               </w:rPr>
             </w:pPr>
+            <w:r>
+              <w:rPr>
+                <w:lang w:val="en-GB"/>
+              </w:rPr>
+              <w:t>Test</w:t>
+            </w:r>
           </w:p>
         </w:tc>
       </w:tr>
@@ -8818,7 +8965,7 @@
               <w:rPr>
                 <w:lang w:val="en-GB"/>
               </w:rPr>
-              <w:t>FR-26</w:t>
+              <w:t>FR-25</w:t>
             </w:r>
           </w:p>
         </w:tc>
@@ -8852,7 +8999,7 @@
               <w:rPr>
                 <w:lang w:val="en-GB"/>
               </w:rPr>
-              <w:t>UR-7</w:t>
+              <w:t>UR-6</w:t>
             </w:r>
           </w:p>
         </w:tc>
@@ -8880,6 +9027,12 @@
                 <w:lang w:val="en-GB"/>
               </w:rPr>
             </w:pPr>
+            <w:r>
+              <w:rPr>
+                <w:lang w:val="en-GB"/>
+              </w:rPr>
+              <w:t xml:space="preserve">Run simulation with a MWS simulator to verify the maximum delay. </w:t>
+            </w:r>
           </w:p>
         </w:tc>
         <w:tc>
@@ -8893,6 +9046,12 @@
                 <w:lang w:val="en-GB"/>
               </w:rPr>
             </w:pPr>
+            <w:r>
+              <w:rPr>
+                <w:lang w:val="en-GB"/>
+              </w:rPr>
+              <w:t>Test</w:t>
+            </w:r>
           </w:p>
         </w:tc>
       </w:tr>
@@ -8913,8 +9072,7 @@
               <w:rPr>
                 <w:lang w:val="en-GB"/>
               </w:rPr>
-              <w:lastRenderedPageBreak/>
-              <w:t>FR-27</w:t>
+              <w:t>FR-26</w:t>
             </w:r>
           </w:p>
         </w:tc>
@@ -8976,6 +9134,30 @@
                 <w:lang w:val="en-GB"/>
               </w:rPr>
             </w:pPr>
+            <w:r>
+              <w:rPr>
+                <w:lang w:val="en-GB"/>
+              </w:rPr>
+              <w:t xml:space="preserve">Run simulation with a MWS simulator to verify </w:t>
+            </w:r>
+            <w:r>
+              <w:rPr>
+                <w:lang w:val="en-GB"/>
+              </w:rPr>
+              <w:t>an</w:t>
+            </w:r>
+            <w:r>
+              <w:rPr>
+                <w:lang w:val="en-GB"/>
+              </w:rPr>
+              <w:t xml:space="preserve"> </w:t>
+            </w:r>
+            <w:r>
+              <w:rPr>
+                <w:lang w:val="en-GB"/>
+              </w:rPr>
+              <w:t>audio cue is played.</w:t>
+            </w:r>
           </w:p>
         </w:tc>
         <w:tc>
@@ -8989,6 +9171,12 @@
                 <w:lang w:val="en-GB"/>
               </w:rPr>
             </w:pPr>
+            <w:r>
+              <w:rPr>
+                <w:lang w:val="en-GB"/>
+              </w:rPr>
+              <w:t>Test</w:t>
+            </w:r>
           </w:p>
         </w:tc>
       </w:tr>
@@ -9009,7 +9197,7 @@
               <w:rPr>
                 <w:lang w:val="en-GB"/>
               </w:rPr>
-              <w:t>FR-28</w:t>
+              <w:t>FR-27</w:t>
             </w:r>
           </w:p>
         </w:tc>
@@ -9043,7 +9231,7 @@
               <w:rPr>
                 <w:lang w:val="en-GB"/>
               </w:rPr>
-              <w:t>UR-8</w:t>
+              <w:t>UR-7</w:t>
             </w:r>
           </w:p>
         </w:tc>
@@ -9071,6 +9259,36 @@
                 <w:lang w:val="en-GB"/>
               </w:rPr>
             </w:pPr>
+            <w:r>
+              <w:rPr>
+                <w:lang w:val="en-GB"/>
+              </w:rPr>
+              <w:t xml:space="preserve">Run simulation with a MWS simulator to verify the </w:t>
+            </w:r>
+            <w:r>
+              <w:rPr>
+                <w:lang w:val="en-GB"/>
+              </w:rPr>
+              <w:t xml:space="preserve">correct </w:t>
+            </w:r>
+            <w:r>
+              <w:rPr>
+                <w:lang w:val="en-GB"/>
+              </w:rPr>
+              <w:t>audio cues</w:t>
+            </w:r>
+            <w:r>
+              <w:rPr>
+                <w:lang w:val="en-GB"/>
+              </w:rPr>
+              <w:t xml:space="preserve"> are</w:t>
+            </w:r>
+            <w:r>
+              <w:rPr>
+                <w:lang w:val="en-GB"/>
+              </w:rPr>
+              <w:t xml:space="preserve"> played.</w:t>
+            </w:r>
           </w:p>
         </w:tc>
         <w:tc>
@@ -9084,6 +9302,12 @@
                 <w:lang w:val="en-GB"/>
               </w:rPr>
             </w:pPr>
+            <w:r>
+              <w:rPr>
+                <w:lang w:val="en-GB"/>
+              </w:rPr>
+              <w:t>Test</w:t>
+            </w:r>
           </w:p>
         </w:tc>
       </w:tr>
@@ -9104,7 +9328,7 @@
               <w:rPr>
                 <w:lang w:val="en-GB"/>
               </w:rPr>
-              <w:t>FR-29</w:t>
+              <w:t>FR-28</w:t>
             </w:r>
           </w:p>
         </w:tc>
@@ -9166,6 +9390,12 @@
                 <w:lang w:val="en-GB"/>
               </w:rPr>
             </w:pPr>
+            <w:r>
+              <w:rPr>
+                <w:lang w:val="en-GB"/>
+              </w:rPr>
+              <w:t>Verify that a removable pin exists and that firing is disabled when the pin is present in the POD.</w:t>
+            </w:r>
           </w:p>
         </w:tc>
         <w:tc>
@@ -9179,6 +9409,12 @@
                 <w:lang w:val="en-GB"/>
               </w:rPr>
             </w:pPr>
+            <w:r>
+              <w:rPr>
+                <w:lang w:val="en-GB"/>
+              </w:rPr>
+              <w:t>Inspection and test</w:t>
+            </w:r>
           </w:p>
         </w:tc>
       </w:tr>
@@ -9199,7 +9435,7 @@
               <w:rPr>
                 <w:lang w:val="en-GB"/>
               </w:rPr>
-              <w:t>FR-30</w:t>
+              <w:t>FR-29</w:t>
             </w:r>
           </w:p>
         </w:tc>
@@ -9233,7 +9469,7 @@
               <w:rPr>
                 <w:lang w:val="en-GB"/>
               </w:rPr>
-              <w:t>UR-9</w:t>
+              <w:t>UR-8</w:t>
             </w:r>
           </w:p>
         </w:tc>
@@ -9261,6 +9497,19 @@
                 <w:lang w:val="en-GB"/>
               </w:rPr>
             </w:pPr>
+            <w:r>
+              <w:rPr>
+                <w:lang w:val="en-GB"/>
+              </w:rPr>
+              <w:t xml:space="preserve">Verify pin design </w:t>
+            </w:r>
+            <w:r>
+              <w:rPr>
+                <w:lang w:val="en-GB"/>
+              </w:rPr>
+              <w:lastRenderedPageBreak/>
+              <w:t>according to standard</w:t>
+            </w:r>
           </w:p>
         </w:tc>
         <w:tc>
@@ -9274,6 +9523,13 @@
                 <w:lang w:val="en-GB"/>
               </w:rPr>
             </w:pPr>
+            <w:r>
+              <w:rPr>
+                <w:lang w:val="en-GB"/>
+              </w:rPr>
+              <w:lastRenderedPageBreak/>
+              <w:t>Inspection</w:t>
+            </w:r>
           </w:p>
         </w:tc>
       </w:tr>
@@ -9294,7 +9550,8 @@
               <w:rPr>
                 <w:lang w:val="en-GB"/>
               </w:rPr>
-              <w:t>FR-31</w:t>
+              <w:lastRenderedPageBreak/>
+              <w:t>FR-30</w:t>
             </w:r>
           </w:p>
         </w:tc>
@@ -9356,6 +9613,26 @@
                 <w:lang w:val="en-GB"/>
               </w:rPr>
             </w:pPr>
+            <w:r>
+              <w:rPr>
+                <w:lang w:val="en-GB"/>
+              </w:rPr>
+              <w:t xml:space="preserve">Verify that </w:t>
+            </w:r>
+            <w:proofErr w:type="spellStart"/>
+            <w:r>
+              <w:rPr>
+                <w:lang w:val="en-GB"/>
+              </w:rPr>
+              <w:t>zerorize</w:t>
+            </w:r>
+            <w:proofErr w:type="spellEnd"/>
+            <w:r>
+              <w:rPr>
+                <w:lang w:val="en-GB"/>
+              </w:rPr>
+              <w:t xml:space="preserve"> button is present on cockpit unit.</w:t>
+            </w:r>
           </w:p>
         </w:tc>
         <w:tc>
@@ -9369,6 +9646,12 @@
                 <w:lang w:val="en-GB"/>
               </w:rPr>
             </w:pPr>
+            <w:r>
+              <w:rPr>
+                <w:lang w:val="en-GB"/>
+              </w:rPr>
+              <w:t>Inspection</w:t>
+            </w:r>
           </w:p>
         </w:tc>
       </w:tr>
@@ -9389,7 +9672,7 @@
               <w:rPr>
                 <w:lang w:val="en-GB"/>
               </w:rPr>
-              <w:t>FR-32</w:t>
+              <w:t>FR-31</w:t>
             </w:r>
           </w:p>
         </w:tc>
@@ -9451,6 +9734,12 @@
                 <w:lang w:val="en-GB"/>
               </w:rPr>
             </w:pPr>
+            <w:r>
+              <w:rPr>
+                <w:lang w:val="en-GB"/>
+              </w:rPr>
+              <w:t>Verify the DOD standard is met with respect to sensitive data storage.</w:t>
+            </w:r>
           </w:p>
         </w:tc>
         <w:tc>
@@ -9464,6 +9753,12 @@
                 <w:lang w:val="en-GB"/>
               </w:rPr>
             </w:pPr>
+            <w:r>
+              <w:rPr>
+                <w:lang w:val="en-GB"/>
+              </w:rPr>
+              <w:t>Code inspection</w:t>
+            </w:r>
           </w:p>
         </w:tc>
       </w:tr>
@@ -9484,7 +9779,7 @@
               <w:rPr>
                 <w:lang w:val="en-GB"/>
               </w:rPr>
-              <w:t>FR-33</w:t>
+              <w:t>FR-32</w:t>
             </w:r>
           </w:p>
         </w:tc>
@@ -9546,6 +9841,24 @@
                 <w:lang w:val="en-GB"/>
               </w:rPr>
             </w:pPr>
+            <w:r>
+              <w:rPr>
+                <w:lang w:val="en-GB"/>
+              </w:rPr>
+              <w:t xml:space="preserve">Verify the DOD standard is met with respect to </w:t>
+            </w:r>
+            <w:r>
+              <w:rPr>
+                <w:lang w:val="en-GB"/>
+              </w:rPr>
+              <w:t>decryption key erase</w:t>
+            </w:r>
+            <w:r>
+              <w:rPr>
+                <w:lang w:val="en-GB"/>
+              </w:rPr>
+              <w:t>.</w:t>
+            </w:r>
           </w:p>
         </w:tc>
         <w:tc>
@@ -9559,6 +9872,12 @@
                 <w:lang w:val="en-GB"/>
               </w:rPr>
             </w:pPr>
+            <w:r>
+              <w:rPr>
+                <w:lang w:val="en-GB"/>
+              </w:rPr>
+              <w:t>Code inspection</w:t>
+            </w:r>
           </w:p>
         </w:tc>
       </w:tr>
@@ -9579,7 +9898,7 @@
               <w:rPr>
                 <w:lang w:val="en-GB"/>
               </w:rPr>
-              <w:t>FR-34</w:t>
+              <w:t>FR-33</w:t>
             </w:r>
           </w:p>
         </w:tc>
@@ -9641,6 +9960,26 @@
                 <w:lang w:val="en-GB"/>
               </w:rPr>
             </w:pPr>
+            <w:r>
+              <w:rPr>
+                <w:lang w:val="en-GB"/>
+              </w:rPr>
+              <w:t xml:space="preserve">Verify that the POD erase discrete is set within 10ms of depressing the </w:t>
+            </w:r>
+            <w:proofErr w:type="spellStart"/>
+            <w:r>
+              <w:rPr>
+                <w:lang w:val="en-GB"/>
+              </w:rPr>
+              <w:t>zerorize</w:t>
+            </w:r>
+            <w:proofErr w:type="spellEnd"/>
+            <w:r>
+              <w:rPr>
+                <w:lang w:val="en-GB"/>
+              </w:rPr>
+              <w:t xml:space="preserve"> button.</w:t>
+            </w:r>
           </w:p>
         </w:tc>
         <w:tc>
@@ -9654,6 +9993,12 @@
                 <w:lang w:val="en-GB"/>
               </w:rPr>
             </w:pPr>
+            <w:r>
+              <w:rPr>
+                <w:lang w:val="en-GB"/>
+              </w:rPr>
+              <w:t>Test</w:t>
+            </w:r>
           </w:p>
         </w:tc>
       </w:tr>
@@ -9674,7 +10019,7 @@
               <w:rPr>
                 <w:lang w:val="en-GB"/>
               </w:rPr>
-              <w:t>FR-35</w:t>
+              <w:t>FR-34</w:t>
             </w:r>
           </w:p>
         </w:tc>
@@ -9736,6 +10081,12 @@
                 <w:lang w:val="en-GB"/>
               </w:rPr>
             </w:pPr>
+            <w:r>
+              <w:rPr>
+                <w:lang w:val="en-GB"/>
+              </w:rPr>
+              <w:t>Show that it is probable that the key will be wiped within 100ms.</w:t>
+            </w:r>
           </w:p>
         </w:tc>
         <w:tc>
@@ -9749,6 +10100,12 @@
                 <w:lang w:val="en-GB"/>
               </w:rPr>
             </w:pPr>
+            <w:r>
+              <w:rPr>
+                <w:lang w:val="en-GB"/>
+              </w:rPr>
+              <w:t>Code inspection</w:t>
+            </w:r>
           </w:p>
         </w:tc>
       </w:tr>
@@ -9769,7 +10126,7 @@
               <w:rPr>
                 <w:lang w:val="en-GB"/>
               </w:rPr>
-              <w:t>FR-36</w:t>
+              <w:t>FR-35</w:t>
             </w:r>
           </w:p>
         </w:tc>
@@ -9831,6 +10188,12 @@
                 <w:lang w:val="en-GB"/>
               </w:rPr>
             </w:pPr>
+            <w:r>
+              <w:rPr>
+                <w:lang w:val="en-GB"/>
+              </w:rPr>
+              <w:t>Verify the DOD standard is met with respect to sensitive data storage.</w:t>
+            </w:r>
           </w:p>
         </w:tc>
         <w:tc>
@@ -9844,6 +10207,12 @@
                 <w:lang w:val="en-GB"/>
               </w:rPr>
             </w:pPr>
+            <w:r>
+              <w:rPr>
+                <w:lang w:val="en-GB"/>
+              </w:rPr>
+              <w:t>Code inspection</w:t>
+            </w:r>
           </w:p>
         </w:tc>
       </w:tr>
@@ -9864,7 +10233,7 @@
               <w:rPr>
                 <w:lang w:val="en-GB"/>
               </w:rPr>
-              <w:t>FR-37</w:t>
+              <w:t>FR-36</w:t>
             </w:r>
           </w:p>
         </w:tc>
@@ -9926,6 +10295,32 @@
                 <w:lang w:val="en-GB"/>
               </w:rPr>
             </w:pPr>
+            <w:r>
+              <w:rPr>
+                <w:lang w:val="en-GB"/>
+              </w:rPr>
+              <w:t xml:space="preserve">Verify that the POD </w:t>
+            </w:r>
+            <w:proofErr w:type="gramStart"/>
+            <w:r>
+              <w:rPr>
+                <w:lang w:val="en-GB"/>
+              </w:rPr>
+              <w:t>erase</w:t>
+            </w:r>
+            <w:proofErr w:type="gramEnd"/>
+            <w:r>
+              <w:rPr>
+                <w:lang w:val="en-GB"/>
+              </w:rPr>
+              <w:t xml:space="preserve"> </w:t>
+            </w:r>
+            <w:r>
+              <w:rPr>
+                <w:lang w:val="en-GB"/>
+              </w:rPr>
+              <w:t>its sensitive data decryption key when the POD erase discrete is set.</w:t>
+            </w:r>
           </w:p>
         </w:tc>
         <w:tc>
@@ -9939,6 +10334,12 @@
                 <w:lang w:val="en-GB"/>
               </w:rPr>
             </w:pPr>
+            <w:r>
+              <w:rPr>
+                <w:lang w:val="en-GB"/>
+              </w:rPr>
+              <w:t>Test</w:t>
+            </w:r>
           </w:p>
         </w:tc>
       </w:tr>
@@ -9959,7 +10360,7 @@
               <w:rPr>
                 <w:lang w:val="en-GB"/>
               </w:rPr>
-              <w:t>FR-38</w:t>
+              <w:t>FR-37</w:t>
             </w:r>
           </w:p>
         </w:tc>
@@ -10021,6 +10422,12 @@
                 <w:lang w:val="en-GB"/>
               </w:rPr>
             </w:pPr>
+            <w:r>
+              <w:rPr>
+                <w:lang w:val="en-GB"/>
+              </w:rPr>
+              <w:t>Verify the DOD standard is met with respect to decryption key erase.</w:t>
+            </w:r>
           </w:p>
         </w:tc>
         <w:tc>
@@ -10034,6 +10441,12 @@
                 <w:lang w:val="en-GB"/>
               </w:rPr>
             </w:pPr>
+            <w:r>
+              <w:rPr>
+                <w:lang w:val="en-GB"/>
+              </w:rPr>
+              <w:t>Code inspection</w:t>
+            </w:r>
           </w:p>
         </w:tc>
       </w:tr>
@@ -10054,7 +10467,7 @@
               <w:rPr>
                 <w:lang w:val="en-GB"/>
               </w:rPr>
-              <w:t>FR-39</w:t>
+              <w:t>FR-38</w:t>
             </w:r>
           </w:p>
         </w:tc>
@@ -10088,7 +10501,7 @@
               <w:rPr>
                 <w:lang w:val="en-GB"/>
               </w:rPr>
-              <w:t>UR-10</w:t>
+              <w:t>UR-9</w:t>
             </w:r>
           </w:p>
         </w:tc>
@@ -10116,6 +10529,12 @@
                 <w:lang w:val="en-GB"/>
               </w:rPr>
             </w:pPr>
+            <w:r>
+              <w:rPr>
+                <w:lang w:val="en-GB"/>
+              </w:rPr>
+              <w:t>Show that it is probable that the key will be wiped within 100ms.</w:t>
+            </w:r>
           </w:p>
         </w:tc>
         <w:tc>
@@ -10129,6 +10548,12 @@
                 <w:lang w:val="en-GB"/>
               </w:rPr>
             </w:pPr>
+            <w:r>
+              <w:rPr>
+                <w:lang w:val="en-GB"/>
+              </w:rPr>
+              <w:t>Code inspection</w:t>
+            </w:r>
           </w:p>
         </w:tc>
       </w:tr>
@@ -10149,7 +10574,7 @@
               <w:rPr>
                 <w:lang w:val="en-GB"/>
               </w:rPr>
-              <w:t>FR-40</w:t>
+              <w:t>FR-39</w:t>
             </w:r>
           </w:p>
         </w:tc>
@@ -10211,6 +10636,12 @@
                 <w:lang w:val="en-GB"/>
               </w:rPr>
             </w:pPr>
+            <w:r>
+              <w:rPr>
+                <w:lang w:val="en-GB"/>
+              </w:rPr>
+              <w:t>Verify with MWS simulator that the required status is available and correct.</w:t>
+            </w:r>
           </w:p>
         </w:tc>
         <w:tc>
@@ -10224,6 +10655,12 @@
                 <w:lang w:val="en-GB"/>
               </w:rPr>
             </w:pPr>
+            <w:r>
+              <w:rPr>
+                <w:lang w:val="en-GB"/>
+              </w:rPr>
+              <w:t>Test</w:t>
+            </w:r>
           </w:p>
         </w:tc>
       </w:tr>
@@ -10244,7 +10681,7 @@
               <w:rPr>
                 <w:lang w:val="en-GB"/>
               </w:rPr>
-              <w:t>FR-41</w:t>
+              <w:t>FR-40</w:t>
             </w:r>
           </w:p>
         </w:tc>
@@ -10306,6 +10743,12 @@
                 <w:lang w:val="en-GB"/>
               </w:rPr>
             </w:pPr>
+            <w:r>
+              <w:rPr>
+                <w:lang w:val="en-GB"/>
+              </w:rPr>
+              <w:t>Verify with MWS simulator that the required status is available and correct.</w:t>
+            </w:r>
           </w:p>
         </w:tc>
         <w:tc>
@@ -10319,6 +10762,12 @@
                 <w:lang w:val="en-GB"/>
               </w:rPr>
             </w:pPr>
+            <w:r>
+              <w:rPr>
+                <w:lang w:val="en-GB"/>
+              </w:rPr>
+              <w:t>Test</w:t>
+            </w:r>
           </w:p>
         </w:tc>
       </w:tr>
@@ -10339,7 +10788,7 @@
               <w:rPr>
                 <w:lang w:val="en-GB"/>
               </w:rPr>
-              <w:t>FR-42</w:t>
+              <w:t>FR-41</w:t>
             </w:r>
           </w:p>
         </w:tc>
@@ -10401,6 +10850,19 @@
                 <w:lang w:val="en-GB"/>
               </w:rPr>
             </w:pPr>
+            <w:r>
+              <w:rPr>
+                <w:lang w:val="en-GB"/>
+              </w:rPr>
+              <w:t xml:space="preserve">Verify with MWS simulator that the required status is </w:t>
+            </w:r>
+            <w:r>
+              <w:rPr>
+                <w:lang w:val="en-GB"/>
+              </w:rPr>
+              <w:lastRenderedPageBreak/>
+              <w:t>available and correct.</w:t>
+            </w:r>
           </w:p>
         </w:tc>
         <w:tc>
@@ -10414,6 +10876,13 @@
                 <w:lang w:val="en-GB"/>
               </w:rPr>
             </w:pPr>
+            <w:r>
+              <w:rPr>
+                <w:lang w:val="en-GB"/>
+              </w:rPr>
+              <w:lastRenderedPageBreak/>
+              <w:t>Test</w:t>
+            </w:r>
           </w:p>
         </w:tc>
       </w:tr>
@@ -10434,7 +10903,8 @@
               <w:rPr>
                 <w:lang w:val="en-GB"/>
               </w:rPr>
-              <w:t>FR-43</w:t>
+              <w:lastRenderedPageBreak/>
+              <w:t>FR-42</w:t>
             </w:r>
           </w:p>
         </w:tc>
@@ -10496,6 +10966,12 @@
                 <w:lang w:val="en-GB"/>
               </w:rPr>
             </w:pPr>
+            <w:r>
+              <w:rPr>
+                <w:lang w:val="en-GB"/>
+              </w:rPr>
+              <w:t>Verify with MWS simulator that the required status is available and correct.</w:t>
+            </w:r>
           </w:p>
         </w:tc>
         <w:tc>
@@ -10509,6 +10985,12 @@
                 <w:lang w:val="en-GB"/>
               </w:rPr>
             </w:pPr>
+            <w:r>
+              <w:rPr>
+                <w:lang w:val="en-GB"/>
+              </w:rPr>
+              <w:t>Test</w:t>
+            </w:r>
           </w:p>
         </w:tc>
       </w:tr>
@@ -10529,7 +11011,7 @@
               <w:rPr>
                 <w:lang w:val="en-GB"/>
               </w:rPr>
-              <w:t>FR-44</w:t>
+              <w:t>FR-43</w:t>
             </w:r>
           </w:p>
         </w:tc>
@@ -10591,6 +11073,12 @@
                 <w:lang w:val="en-GB"/>
               </w:rPr>
             </w:pPr>
+            <w:r>
+              <w:rPr>
+                <w:lang w:val="en-GB"/>
+              </w:rPr>
+              <w:t>Verify with MWS simulator that the required status is available and correct.</w:t>
+            </w:r>
           </w:p>
         </w:tc>
         <w:tc>
@@ -10604,6 +11092,12 @@
                 <w:lang w:val="en-GB"/>
               </w:rPr>
             </w:pPr>
+            <w:r>
+              <w:rPr>
+                <w:lang w:val="en-GB"/>
+              </w:rPr>
+              <w:t>Test</w:t>
+            </w:r>
           </w:p>
         </w:tc>
       </w:tr>
@@ -10624,6 +11118,113 @@
               <w:rPr>
                 <w:lang w:val="en-GB"/>
               </w:rPr>
+              <w:t>FR-44</w:t>
+            </w:r>
+          </w:p>
+        </w:tc>
+        <w:tc>
+          <w:tcPr>
+            <w:tcW w:w="1785" w:type="dxa"/>
+          </w:tcPr>
+          <w:p>
+            <w:pPr>
+              <w:spacing w:after="0" w:line="240" w:lineRule="auto"/>
+              <w:jc w:val="center"/>
+              <w:rPr>
+                <w:lang w:val="en-GB"/>
+              </w:rPr>
+            </w:pPr>
+          </w:p>
+        </w:tc>
+        <w:tc>
+          <w:tcPr>
+            <w:tcW w:w="1039" w:type="dxa"/>
+          </w:tcPr>
+          <w:p>
+            <w:pPr>
+              <w:spacing w:after="0" w:line="240" w:lineRule="auto"/>
+              <w:jc w:val="center"/>
+              <w:rPr>
+                <w:lang w:val="en-GB"/>
+              </w:rPr>
+            </w:pPr>
+            <w:r>
+              <w:rPr>
+                <w:lang w:val="en-GB"/>
+              </w:rPr>
+              <w:t>UR-10</w:t>
+            </w:r>
+          </w:p>
+        </w:tc>
+        <w:tc>
+          <w:tcPr>
+            <w:tcW w:w="1561" w:type="dxa"/>
+          </w:tcPr>
+          <w:p>
+            <w:pPr>
+              <w:spacing w:after="0" w:line="240" w:lineRule="auto"/>
+              <w:rPr>
+                <w:lang w:val="en-GB"/>
+              </w:rPr>
+            </w:pPr>
+          </w:p>
+        </w:tc>
+        <w:tc>
+          <w:tcPr>
+            <w:tcW w:w="2280" w:type="dxa"/>
+          </w:tcPr>
+          <w:p>
+            <w:pPr>
+              <w:spacing w:after="0" w:line="240" w:lineRule="auto"/>
+              <w:rPr>
+                <w:lang w:val="en-GB"/>
+              </w:rPr>
+            </w:pPr>
+            <w:r>
+              <w:rPr>
+                <w:lang w:val="en-GB"/>
+              </w:rPr>
+              <w:t>Verify with MWS simulator that the required status is available and correct.</w:t>
+            </w:r>
+          </w:p>
+        </w:tc>
+        <w:tc>
+          <w:tcPr>
+            <w:tcW w:w="1835" w:type="dxa"/>
+          </w:tcPr>
+          <w:p>
+            <w:pPr>
+              <w:spacing w:after="0" w:line="240" w:lineRule="auto"/>
+              <w:rPr>
+                <w:lang w:val="en-GB"/>
+              </w:rPr>
+            </w:pPr>
+            <w:r>
+              <w:rPr>
+                <w:lang w:val="en-GB"/>
+              </w:rPr>
+              <w:t>Test</w:t>
+            </w:r>
+          </w:p>
+        </w:tc>
+      </w:tr>
+      <w:tr>
+        <w:tc>
+          <w:tcPr>
+            <w:tcW w:w="820" w:type="dxa"/>
+          </w:tcPr>
+          <w:p>
+            <w:pPr>
+              <w:spacing w:after="0" w:line="240" w:lineRule="auto"/>
+              <w:jc w:val="center"/>
+              <w:rPr>
+                <w:lang w:val="en-GB"/>
+              </w:rPr>
+            </w:pPr>
+            <w:r>
+              <w:rPr>
+                <w:lang w:val="en-GB"/>
+              </w:rPr>
               <w:t>FR-45</w:t>
             </w:r>
           </w:p>
@@ -10686,6 +11287,12 @@
                 <w:lang w:val="en-GB"/>
               </w:rPr>
             </w:pPr>
+            <w:r>
+              <w:rPr>
+                <w:lang w:val="en-GB"/>
+              </w:rPr>
+              <w:t>Verify with MWS simulator that the required status is available and correct.</w:t>
+            </w:r>
           </w:p>
         </w:tc>
         <w:tc>
@@ -10699,6 +11306,12 @@
                 <w:lang w:val="en-GB"/>
               </w:rPr>
             </w:pPr>
+            <w:r>
+              <w:rPr>
+                <w:lang w:val="en-GB"/>
+              </w:rPr>
+              <w:t>Test</w:t>
+            </w:r>
           </w:p>
         </w:tc>
       </w:tr>

</xml_diff>